<commit_message>
analyzed signed vs unsigned selection of literal
</commit_message>
<xml_diff>
--- a/Paper.docx
+++ b/Paper.docx
@@ -1399,14 +1399,27 @@
       <w:r>
         <w:t xml:space="preserve">Algorithm </w:t>
       </w:r>
-      <w:fldSimple w:instr=" SEQ Algorithm \* ARABIC ">
-        <w:r>
-          <w:rPr>
-            <w:noProof/>
-          </w:rPr>
-          <w:t>1</w:t>
-        </w:r>
-      </w:fldSimple>
+      <w:r>
+        <w:fldChar w:fldCharType="begin"/>
+      </w:r>
+      <w:r>
+        <w:instrText xml:space="preserve"> SEQ Algorithm \* ARABIC </w:instrText>
+      </w:r>
+      <w:r>
+        <w:fldChar w:fldCharType="separate"/>
+      </w:r>
+      <w:r>
+        <w:rPr>
+          <w:noProof/>
+        </w:rPr>
+        <w:t>1</w:t>
+      </w:r>
+      <w:r>
+        <w:rPr>
+          <w:noProof/>
+        </w:rPr>
+        <w:fldChar w:fldCharType="end"/>
+      </w:r>
       <w:r>
         <w:t>a: Overall Approach</w:t>
       </w:r>
@@ -1529,14 +1542,27 @@
       <w:r>
         <w:t xml:space="preserve">Figure </w:t>
       </w:r>
-      <w:fldSimple w:instr=" SEQ Figure \* ARABIC ">
-        <w:r>
-          <w:rPr>
-            <w:noProof/>
-          </w:rPr>
-          <w:t>1</w:t>
-        </w:r>
-      </w:fldSimple>
+      <w:r>
+        <w:fldChar w:fldCharType="begin"/>
+      </w:r>
+      <w:r>
+        <w:instrText xml:space="preserve"> SEQ Figure \* ARABIC </w:instrText>
+      </w:r>
+      <w:r>
+        <w:fldChar w:fldCharType="separate"/>
+      </w:r>
+      <w:r>
+        <w:rPr>
+          <w:noProof/>
+        </w:rPr>
+        <w:t>1</w:t>
+      </w:r>
+      <w:r>
+        <w:rPr>
+          <w:noProof/>
+        </w:rPr>
+        <w:fldChar w:fldCharType="end"/>
+      </w:r>
       <w:r>
         <w:t xml:space="preserve">: </w:t>
       </w:r>
@@ -3210,14 +3236,27 @@
       <w:r>
         <w:t xml:space="preserve">Algorithm </w:t>
       </w:r>
-      <w:fldSimple w:instr=" SEQ Algorithm \* ARABIC ">
-        <w:r>
-          <w:rPr>
-            <w:noProof/>
-          </w:rPr>
-          <w:t>1</w:t>
-        </w:r>
-      </w:fldSimple>
+      <w:r>
+        <w:fldChar w:fldCharType="begin"/>
+      </w:r>
+      <w:r>
+        <w:instrText xml:space="preserve"> SEQ Algorithm \* ARABIC </w:instrText>
+      </w:r>
+      <w:r>
+        <w:fldChar w:fldCharType="separate"/>
+      </w:r>
+      <w:r>
+        <w:rPr>
+          <w:noProof/>
+        </w:rPr>
+        <w:t>2</w:t>
+      </w:r>
+      <w:r>
+        <w:rPr>
+          <w:noProof/>
+        </w:rPr>
+        <w:fldChar w:fldCharType="end"/>
+      </w:r>
       <w:r>
         <w:t>b: Recursive Implementation of DPLL</w:t>
       </w:r>
@@ -4124,14 +4163,27 @@
       <w:r>
         <w:t xml:space="preserve">Table </w:t>
       </w:r>
-      <w:fldSimple w:instr=" SEQ Table \* ARABIC ">
-        <w:r>
-          <w:rPr>
-            <w:noProof/>
-          </w:rPr>
-          <w:t>1</w:t>
-        </w:r>
-      </w:fldSimple>
+      <w:r>
+        <w:fldChar w:fldCharType="begin"/>
+      </w:r>
+      <w:r>
+        <w:instrText xml:space="preserve"> SEQ Table \* ARABIC </w:instrText>
+      </w:r>
+      <w:r>
+        <w:fldChar w:fldCharType="separate"/>
+      </w:r>
+      <w:r>
+        <w:rPr>
+          <w:noProof/>
+        </w:rPr>
+        <w:t>1</w:t>
+      </w:r>
+      <w:r>
+        <w:rPr>
+          <w:noProof/>
+        </w:rPr>
+        <w:fldChar w:fldCharType="end"/>
+      </w:r>
       <w:r>
         <w:t>: Relevant equations for calculating satisfiability</w:t>
       </w:r>
@@ -7322,14 +7374,27 @@
                             <w:r>
                               <w:t xml:space="preserve">Table </w:t>
                             </w:r>
-                            <w:fldSimple w:instr=" SEQ Table \* ARABIC ">
-                              <w:r>
-                                <w:rPr>
-                                  <w:noProof/>
-                                </w:rPr>
-                                <w:t>2</w:t>
-                              </w:r>
-                            </w:fldSimple>
+                            <w:r>
+                              <w:fldChar w:fldCharType="begin"/>
+                            </w:r>
+                            <w:r>
+                              <w:instrText xml:space="preserve"> SEQ Table \* ARABIC </w:instrText>
+                            </w:r>
+                            <w:r>
+                              <w:fldChar w:fldCharType="separate"/>
+                            </w:r>
+                            <w:r>
+                              <w:rPr>
+                                <w:noProof/>
+                              </w:rPr>
+                              <w:t>2</w:t>
+                            </w:r>
+                            <w:r>
+                              <w:rPr>
+                                <w:noProof/>
+                              </w:rPr>
+                              <w:fldChar w:fldCharType="end"/>
+                            </w:r>
                             <w:r>
                               <w:t>: Summary of problems algorithms were tested on</w:t>
                             </w:r>
@@ -7364,14 +7429,27 @@
                       <w:r>
                         <w:t xml:space="preserve">Table </w:t>
                       </w:r>
-                      <w:fldSimple w:instr=" SEQ Table \* ARABIC ">
-                        <w:r>
-                          <w:rPr>
-                            <w:noProof/>
-                          </w:rPr>
-                          <w:t>2</w:t>
-                        </w:r>
-                      </w:fldSimple>
+                      <w:r>
+                        <w:fldChar w:fldCharType="begin"/>
+                      </w:r>
+                      <w:r>
+                        <w:instrText xml:space="preserve"> SEQ Table \* ARABIC </w:instrText>
+                      </w:r>
+                      <w:r>
+                        <w:fldChar w:fldCharType="separate"/>
+                      </w:r>
+                      <w:r>
+                        <w:rPr>
+                          <w:noProof/>
+                        </w:rPr>
+                        <w:t>2</w:t>
+                      </w:r>
+                      <w:r>
+                        <w:rPr>
+                          <w:noProof/>
+                        </w:rPr>
+                        <w:fldChar w:fldCharType="end"/>
+                      </w:r>
                       <w:r>
                         <w:t>: Summary of problems algorithms were tested on</w:t>
                       </w:r>
@@ -8785,13 +8863,7 @@
                               </w:rPr>
                             </w:pPr>
                             <w:r>
-                              <w:t xml:space="preserve">Table </w:t>
-                            </w:r>
-                            <w:r>
-                              <w:t>3</w:t>
-                            </w:r>
-                            <w:r>
-                              <w:t>: Time taken by all algorithms on each problem</w:t>
+                              <w:t>Table 3: Time taken by all algorithms on each problem</w:t>
                             </w:r>
                           </w:p>
                         </w:txbxContent>
@@ -8822,13 +8894,7 @@
                         </w:rPr>
                       </w:pPr>
                       <w:r>
-                        <w:t xml:space="preserve">Table </w:t>
-                      </w:r>
-                      <w:r>
-                        <w:t>3</w:t>
-                      </w:r>
-                      <w:r>
-                        <w:t>: Time taken by all algorithms on each problem</w:t>
+                        <w:t>Table 3: Time taken by all algorithms on each problem</w:t>
                       </w:r>
                     </w:p>
                   </w:txbxContent>
@@ -24119,13 +24185,7 @@
                               </w:rPr>
                             </w:pPr>
                             <w:r>
-                              <w:t xml:space="preserve">Table </w:t>
-                            </w:r>
-                            <w:r>
-                              <w:t>5</w:t>
-                            </w:r>
-                            <w:r>
-                              <w:t>: Unit Clause Propagations done by all algorithms that used UCP in each problem</w:t>
+                              <w:t>Table 5: Unit Clause Propagations done by all algorithms that used UCP in each problem</w:t>
                             </w:r>
                           </w:p>
                         </w:txbxContent>
@@ -24156,13 +24216,7 @@
                         </w:rPr>
                       </w:pPr>
                       <w:r>
-                        <w:t xml:space="preserve">Table </w:t>
-                      </w:r>
-                      <w:r>
-                        <w:t>5</w:t>
-                      </w:r>
-                      <w:r>
-                        <w:t>: Unit Clause Propagations done by all algorithms that used UCP in each problem</w:t>
+                        <w:t>Table 5: Unit Clause Propagations done by all algorithms that used UCP in each problem</w:t>
                       </w:r>
                     </w:p>
                   </w:txbxContent>
@@ -24562,7 +24616,10 @@
                                 </w:tcPr>
                                 <w:p>
                                   <w:r>
-                                    <w:t>average split ratio with naive</w:t>
+                                    <w:t xml:space="preserve">average split ratio with </w:t>
+                                  </w:r>
+                                  <w:r>
+                                    <w:t>naïve</w:t>
                                   </w:r>
                                 </w:p>
                               </w:tc>
@@ -25019,7 +25076,10 @@
                           </w:tcPr>
                           <w:p>
                             <w:r>
-                              <w:t>average split ratio with naive</w:t>
+                              <w:t xml:space="preserve">average split ratio with </w:t>
+                            </w:r>
+                            <w:r>
+                              <w:t>naïve</w:t>
                             </w:r>
                           </w:p>
                         </w:tc>
@@ -25428,7 +25488,4171 @@
         <w:spacing w:after="0"/>
       </w:pPr>
       <w:r>
+        <w:rPr>
+          <w:noProof/>
+        </w:rPr>
         <w:lastRenderedPageBreak/>
+        <mc:AlternateContent>
+          <mc:Choice Requires="wps">
+            <w:drawing>
+              <wp:anchor distT="0" distB="0" distL="114300" distR="114300" simplePos="0" relativeHeight="251676672" behindDoc="0" locked="0" layoutInCell="1" allowOverlap="1" wp14:anchorId="0E48FDA2" wp14:editId="2136EA73">
+                <wp:simplePos x="0" y="0"/>
+                <wp:positionH relativeFrom="column">
+                  <wp:posOffset>-166052</wp:posOffset>
+                </wp:positionH>
+                <wp:positionV relativeFrom="paragraph">
+                  <wp:posOffset>3189922</wp:posOffset>
+                </wp:positionV>
+                <wp:extent cx="6238875" cy="635"/>
+                <wp:effectExtent l="0" t="0" r="9525" b="18415"/>
+                <wp:wrapSquare wrapText="bothSides"/>
+                <wp:docPr id="15" name="Text Box 15"/>
+                <wp:cNvGraphicFramePr/>
+                <a:graphic xmlns:a="http://schemas.openxmlformats.org/drawingml/2006/main">
+                  <a:graphicData uri="http://schemas.microsoft.com/office/word/2010/wordprocessingShape">
+                    <wps:wsp>
+                      <wps:cNvSpPr txBox="1"/>
+                      <wps:spPr>
+                        <a:xfrm>
+                          <a:off x="0" y="0"/>
+                          <a:ext cx="6238875" cy="635"/>
+                        </a:xfrm>
+                        <a:prstGeom prst="rect">
+                          <a:avLst/>
+                        </a:prstGeom>
+                        <a:solidFill>
+                          <a:prstClr val="white"/>
+                        </a:solidFill>
+                        <a:ln>
+                          <a:noFill/>
+                        </a:ln>
+                      </wps:spPr>
+                      <wps:txbx>
+                        <w:txbxContent>
+                          <w:p>
+                            <w:pPr>
+                              <w:pStyle w:val="Caption"/>
+                              <w:jc w:val="center"/>
+                              <w:rPr>
+                                <w:noProof/>
+                              </w:rPr>
+                            </w:pPr>
+                            <w:r>
+                              <w:t>Table 7: Performance of Pure Variable Elimination in each algorithm</w:t>
+                            </w:r>
+                          </w:p>
+                        </w:txbxContent>
+                      </wps:txbx>
+                      <wps:bodyPr rot="0" spcFirstLastPara="0" vertOverflow="overflow" horzOverflow="overflow" vert="horz" wrap="square" lIns="0" tIns="0" rIns="0" bIns="0" numCol="1" spcCol="0" rtlCol="0" fromWordArt="0" anchor="t" anchorCtr="0" forceAA="0" compatLnSpc="1">
+                        <a:prstTxWarp prst="textNoShape">
+                          <a:avLst/>
+                        </a:prstTxWarp>
+                        <a:spAutoFit/>
+                      </wps:bodyPr>
+                    </wps:wsp>
+                  </a:graphicData>
+                </a:graphic>
+              </wp:anchor>
+            </w:drawing>
+          </mc:Choice>
+          <mc:Fallback>
+            <w:pict>
+              <v:shape w14:anchorId="0E48FDA2" id="Text Box 15" o:spid="_x0000_s1037" type="#_x0000_t202" style="position:absolute;margin-left:-13.05pt;margin-top:251.15pt;width:491.25pt;height:.05pt;z-index:251676672;visibility:visible;mso-wrap-style:square;mso-wrap-distance-left:9pt;mso-wrap-distance-top:0;mso-wrap-distance-right:9pt;mso-wrap-distance-bottom:0;mso-position-horizontal:absolute;mso-position-horizontal-relative:text;mso-position-vertical:absolute;mso-position-vertical-relative:text;v-text-anchor:top" o:gfxdata="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" stroked="f">
+                <v:textbox style="mso-fit-shape-to-text:t" inset="0,0,0,0">
+                  <w:txbxContent>
+                    <w:p>
+                      <w:pPr>
+                        <w:pStyle w:val="Caption"/>
+                        <w:jc w:val="center"/>
+                        <w:rPr>
+                          <w:noProof/>
+                        </w:rPr>
+                      </w:pPr>
+                      <w:r>
+                        <w:t>Table 7: Performance of Pure Variable Elimination in each algorithm</w:t>
+                      </w:r>
+                    </w:p>
+                  </w:txbxContent>
+                </v:textbox>
+                <w10:wrap type="square"/>
+              </v:shape>
+            </w:pict>
+          </mc:Fallback>
+        </mc:AlternateContent>
+      </w:r>
+    </w:p>
+    <w:p>
+      <w:pPr>
+        <w:spacing w:after="0"/>
+      </w:pPr>
+      <w:r>
+        <w:rPr>
+          <w:noProof/>
+        </w:rPr>
+        <mc:AlternateContent>
+          <mc:Choice Requires="wps">
+            <w:drawing>
+              <wp:anchor distT="45720" distB="45720" distL="114300" distR="114300" simplePos="0" relativeHeight="251671552" behindDoc="0" locked="0" layoutInCell="1" allowOverlap="1" wp14:anchorId="2966616C" wp14:editId="57B4373D">
+                <wp:simplePos x="0" y="0"/>
+                <wp:positionH relativeFrom="column">
+                  <wp:posOffset>-167005</wp:posOffset>
+                </wp:positionH>
+                <wp:positionV relativeFrom="paragraph">
+                  <wp:posOffset>379730</wp:posOffset>
+                </wp:positionV>
+                <wp:extent cx="6238875" cy="3690620"/>
+                <wp:effectExtent l="0" t="0" r="28575" b="24130"/>
+                <wp:wrapSquare wrapText="bothSides"/>
+                <wp:docPr id="13" name="Text Box 2"/>
+                <wp:cNvGraphicFramePr>
+                  <a:graphicFrameLocks xmlns:a="http://schemas.openxmlformats.org/drawingml/2006/main"/>
+                </wp:cNvGraphicFramePr>
+                <a:graphic xmlns:a="http://schemas.openxmlformats.org/drawingml/2006/main">
+                  <a:graphicData uri="http://schemas.microsoft.com/office/word/2010/wordprocessingShape">
+                    <wps:wsp>
+                      <wps:cNvSpPr txBox="1">
+                        <a:spLocks noChangeArrowheads="1"/>
+                      </wps:cNvSpPr>
+                      <wps:spPr bwMode="auto">
+                        <a:xfrm>
+                          <a:off x="0" y="0"/>
+                          <a:ext cx="6238875" cy="3690620"/>
+                        </a:xfrm>
+                        <a:prstGeom prst="rect">
+                          <a:avLst/>
+                        </a:prstGeom>
+                        <a:solidFill>
+                          <a:srgbClr val="FFFFFF"/>
+                        </a:solidFill>
+                        <a:ln w="9525">
+                          <a:solidFill>
+                            <a:srgbClr val="000000"/>
+                          </a:solidFill>
+                          <a:miter lim="800000"/>
+                          <a:headEnd/>
+                          <a:tailEnd/>
+                        </a:ln>
+                      </wps:spPr>
+                      <wps:txbx>
+                        <w:txbxContent>
+                          <w:p>
+                            <w:pPr>
+                              <w:jc w:val="center"/>
+                              <w:rPr>
+                                <w:rFonts w:asciiTheme="majorHAnsi" w:hAnsiTheme="majorHAnsi"/>
+                                <w:iCs/>
+                                <w:color w:val="404040" w:themeColor="text1" w:themeTint="BF"/>
+                              </w:rPr>
+                            </w:pPr>
+                            <w:r>
+                              <w:rPr>
+                                <w:rStyle w:val="SubtleEmphasis"/>
+                                <w:rFonts w:asciiTheme="majorHAnsi" w:hAnsiTheme="majorHAnsi"/>
+                                <w:i w:val="0"/>
+                              </w:rPr>
+                              <w:t>Table shows the avera</w:t>
+                            </w:r>
+                            <w:r>
+                              <w:rPr>
+                                <w:rStyle w:val="SubtleEmphasis"/>
+                                <w:rFonts w:asciiTheme="majorHAnsi" w:hAnsiTheme="majorHAnsi"/>
+                                <w:i w:val="0"/>
+                              </w:rPr>
+                              <w:t>ge percentage of</w:t>
+                            </w:r>
+                            <w:r>
+                              <w:rPr>
+                                <w:rStyle w:val="SubtleEmphasis"/>
+                                <w:rFonts w:asciiTheme="majorHAnsi" w:hAnsiTheme="majorHAnsi"/>
+                                <w:i w:val="0"/>
+                              </w:rPr>
+                              <w:t xml:space="preserve"> each problem’s</w:t>
+                            </w:r>
+                            <w:r>
+                              <w:rPr>
+                                <w:rStyle w:val="SubtleEmphasis"/>
+                                <w:rFonts w:asciiTheme="majorHAnsi" w:hAnsiTheme="majorHAnsi"/>
+                                <w:i w:val="0"/>
+                              </w:rPr>
+                              <w:t xml:space="preserve"> total variable splits </w:t>
+                            </w:r>
+                            <w:r>
+                              <w:rPr>
+                                <w:rStyle w:val="SubtleEmphasis"/>
+                                <w:rFonts w:asciiTheme="majorHAnsi" w:hAnsiTheme="majorHAnsi"/>
+                                <w:i w:val="0"/>
+                              </w:rPr>
+                              <w:t>that are made up of Pure Variable Elimination</w:t>
+                            </w:r>
+                            <w:r>
+                              <w:rPr>
+                                <w:rStyle w:val="SubtleEmphasis"/>
+                                <w:rFonts w:asciiTheme="majorHAnsi" w:hAnsiTheme="majorHAnsi"/>
+                                <w:i w:val="0"/>
+                              </w:rPr>
+                              <w:t xml:space="preserve"> for each algorithm</w:t>
+                            </w:r>
+                            <w:r>
+                              <w:rPr>
+                                <w:rStyle w:val="SubtleEmphasis"/>
+                                <w:rFonts w:asciiTheme="majorHAnsi" w:hAnsiTheme="majorHAnsi"/>
+                                <w:i w:val="0"/>
+                              </w:rPr>
+                              <w:t xml:space="preserve">, and the average ratio of Unit Clause Propagations to </w:t>
+                            </w:r>
+                            <w:r>
+                              <w:rPr>
+                                <w:rStyle w:val="SubtleEmphasis"/>
+                                <w:rFonts w:asciiTheme="majorHAnsi" w:hAnsiTheme="majorHAnsi"/>
+                                <w:i w:val="0"/>
+                              </w:rPr>
+                              <w:t>variable splits for each algorithm</w:t>
+                            </w:r>
+                            <w:r>
+                              <w:rPr>
+                                <w:rStyle w:val="SubtleEmphasis"/>
+                                <w:rFonts w:asciiTheme="majorHAnsi" w:hAnsiTheme="majorHAnsi"/>
+                                <w:i w:val="0"/>
+                              </w:rPr>
+                              <w:t>.</w:t>
+                            </w:r>
+                          </w:p>
+                          <w:tbl>
+                            <w:tblPr>
+                              <w:tblW w:w="9538" w:type="dxa"/>
+                              <w:tblInd w:w="-5" w:type="dxa"/>
+                              <w:tblLook w:val="04A0" w:firstRow="1" w:lastRow="0" w:firstColumn="1" w:lastColumn="0" w:noHBand="0" w:noVBand="1"/>
+                            </w:tblPr>
+                            <w:tblGrid>
+                              <w:gridCol w:w="3060"/>
+                              <w:gridCol w:w="3870"/>
+                              <w:gridCol w:w="2608"/>
+                            </w:tblGrid>
+                            <w:tr>
+                              <w:trPr>
+                                <w:trHeight w:val="450"/>
+                              </w:trPr>
+                              <w:tc>
+                                <w:tcPr>
+                                  <w:tcW w:w="3060" w:type="dxa"/>
+                                  <w:tcBorders>
+                                    <w:top w:val="single" w:sz="4" w:space="0" w:color="auto"/>
+                                    <w:left w:val="single" w:sz="4" w:space="0" w:color="auto"/>
+                                    <w:bottom w:val="single" w:sz="4" w:space="0" w:color="auto"/>
+                                    <w:right w:val="single" w:sz="4" w:space="0" w:color="auto"/>
+                                  </w:tcBorders>
+                                  <w:shd w:val="clear" w:color="auto" w:fill="auto"/>
+                                  <w:vAlign w:val="bottom"/>
+                                  <w:hideMark/>
+                                </w:tcPr>
+                                <w:p>
+                                  <w:pPr>
+                                    <w:spacing w:after="0" w:line="240" w:lineRule="auto"/>
+                                    <w:rPr>
+                                      <w:rFonts w:ascii="Calibri" w:eastAsia="Times New Roman" w:hAnsi="Calibri" w:cs="Times New Roman"/>
+                                      <w:color w:val="000000"/>
+                                    </w:rPr>
+                                  </w:pPr>
+                                  <w:r>
+                                    <w:rPr>
+                                      <w:rFonts w:ascii="Calibri" w:eastAsia="Times New Roman" w:hAnsi="Calibri" w:cs="Times New Roman"/>
+                                      <w:color w:val="000000"/>
+                                    </w:rPr>
+                                    <w:t> </w:t>
+                                  </w:r>
+                                </w:p>
+                              </w:tc>
+                              <w:tc>
+                                <w:tcPr>
+                                  <w:tcW w:w="3870" w:type="dxa"/>
+                                  <w:tcBorders>
+                                    <w:top w:val="single" w:sz="4" w:space="0" w:color="auto"/>
+                                    <w:left w:val="nil"/>
+                                    <w:bottom w:val="single" w:sz="4" w:space="0" w:color="auto"/>
+                                    <w:right w:val="single" w:sz="4" w:space="0" w:color="auto"/>
+                                  </w:tcBorders>
+                                  <w:shd w:val="clear" w:color="auto" w:fill="auto"/>
+                                  <w:vAlign w:val="bottom"/>
+                                  <w:hideMark/>
+                                </w:tcPr>
+                                <w:p>
+                                  <w:pPr>
+                                    <w:spacing w:after="0" w:line="240" w:lineRule="auto"/>
+                                    <w:rPr>
+                                      <w:rFonts w:ascii="Calibri" w:eastAsia="Times New Roman" w:hAnsi="Calibri" w:cs="Times New Roman"/>
+                                      <w:color w:val="000000"/>
+                                    </w:rPr>
+                                  </w:pPr>
+                                  <w:r>
+                                    <w:rPr>
+                                      <w:rFonts w:ascii="Calibri" w:eastAsia="Times New Roman" w:hAnsi="Calibri" w:cs="Times New Roman"/>
+                                      <w:color w:val="000000"/>
+                                    </w:rPr>
+                                    <w:t>Average percentage</w:t>
+                                  </w:r>
+                                  <w:r>
+                                    <w:rPr>
+                                      <w:rFonts w:ascii="Calibri" w:eastAsia="Times New Roman" w:hAnsi="Calibri" w:cs="Times New Roman"/>
+                                      <w:color w:val="000000"/>
+                                    </w:rPr>
+                                    <w:t xml:space="preserve"> of total variable splits that were Pure Variable Elimination</w:t>
+                                  </w:r>
+                                </w:p>
+                              </w:tc>
+                              <w:tc>
+                                <w:tcPr>
+                                  <w:tcW w:w="2608" w:type="dxa"/>
+                                  <w:tcBorders>
+                                    <w:top w:val="single" w:sz="4" w:space="0" w:color="auto"/>
+                                    <w:left w:val="nil"/>
+                                    <w:bottom w:val="single" w:sz="4" w:space="0" w:color="auto"/>
+                                    <w:right w:val="single" w:sz="4" w:space="0" w:color="auto"/>
+                                  </w:tcBorders>
+                                  <w:shd w:val="clear" w:color="auto" w:fill="auto"/>
+                                  <w:vAlign w:val="bottom"/>
+                                  <w:hideMark/>
+                                </w:tcPr>
+                                <w:p>
+                                  <w:pPr>
+                                    <w:spacing w:after="0" w:line="240" w:lineRule="auto"/>
+                                    <w:rPr>
+                                      <w:rFonts w:ascii="Calibri" w:eastAsia="Times New Roman" w:hAnsi="Calibri" w:cs="Times New Roman"/>
+                                      <w:color w:val="000000"/>
+                                    </w:rPr>
+                                  </w:pPr>
+                                  <w:r>
+                                    <w:rPr>
+                                      <w:rFonts w:ascii="Calibri" w:eastAsia="Times New Roman" w:hAnsi="Calibri" w:cs="Times New Roman"/>
+                                      <w:color w:val="000000"/>
+                                    </w:rPr>
+                                    <w:t>Average Ratio of Unit Clause Propagations to Variable Splits</w:t>
+                                  </w:r>
+                                </w:p>
+                              </w:tc>
+                            </w:tr>
+                            <w:tr>
+                              <w:trPr>
+                                <w:trHeight w:val="450"/>
+                              </w:trPr>
+                              <w:tc>
+                                <w:tcPr>
+                                  <w:tcW w:w="3060" w:type="dxa"/>
+                                  <w:tcBorders>
+                                    <w:top w:val="nil"/>
+                                    <w:left w:val="single" w:sz="4" w:space="0" w:color="auto"/>
+                                    <w:bottom w:val="single" w:sz="4" w:space="0" w:color="auto"/>
+                                    <w:right w:val="single" w:sz="4" w:space="0" w:color="auto"/>
+                                  </w:tcBorders>
+                                  <w:shd w:val="clear" w:color="auto" w:fill="auto"/>
+                                  <w:noWrap/>
+                                  <w:vAlign w:val="center"/>
+                                  <w:hideMark/>
+                                </w:tcPr>
+                                <w:p>
+                                  <w:pPr>
+                                    <w:spacing w:after="0" w:line="240" w:lineRule="auto"/>
+                                    <w:rPr>
+                                      <w:rFonts w:eastAsia="Times New Roman" w:cs="Times New Roman"/>
+                                      <w:color w:val="000000"/>
+                                    </w:rPr>
+                                  </w:pPr>
+                                  <w:r>
+                                    <w:rPr>
+                                      <w:rFonts w:eastAsia="Times New Roman" w:cs="Times New Roman"/>
+                                      <w:color w:val="000000"/>
+                                    </w:rPr>
+                                    <w:t>Naïve</w:t>
+                                  </w:r>
+                                </w:p>
+                              </w:tc>
+                              <w:tc>
+                                <w:tcPr>
+                                  <w:tcW w:w="3870" w:type="dxa"/>
+                                  <w:tcBorders>
+                                    <w:top w:val="single" w:sz="4" w:space="0" w:color="auto"/>
+                                    <w:left w:val="single" w:sz="4" w:space="0" w:color="auto"/>
+                                    <w:bottom w:val="single" w:sz="4" w:space="0" w:color="auto"/>
+                                    <w:right w:val="single" w:sz="4" w:space="0" w:color="auto"/>
+                                  </w:tcBorders>
+                                  <w:shd w:val="clear" w:color="auto" w:fill="auto"/>
+                                  <w:noWrap/>
+                                  <w:vAlign w:val="bottom"/>
+                                  <w:hideMark/>
+                                </w:tcPr>
+                                <w:p>
+                                  <w:pPr>
+                                    <w:jc w:val="right"/>
+                                    <w:rPr>
+                                      <w:rFonts w:ascii="Calibri" w:hAnsi="Calibri"/>
+                                      <w:color w:val="000000"/>
+                                    </w:rPr>
+                                  </w:pPr>
+                                  <w:r>
+                                    <w:rPr>
+                                      <w:rFonts w:ascii="Calibri" w:hAnsi="Calibri"/>
+                                      <w:color w:val="000000"/>
+                                    </w:rPr>
+                                    <w:t>0.0000</w:t>
+                                  </w:r>
+                                  <w:r>
+                                    <w:rPr>
+                                      <w:rFonts w:ascii="Calibri" w:hAnsi="Calibri"/>
+                                      <w:color w:val="000000"/>
+                                    </w:rPr>
+                                    <w:t>%</w:t>
+                                  </w:r>
+                                </w:p>
+                              </w:tc>
+                              <w:tc>
+                                <w:tcPr>
+                                  <w:tcW w:w="2608" w:type="dxa"/>
+                                  <w:tcBorders>
+                                    <w:top w:val="nil"/>
+                                    <w:left w:val="nil"/>
+                                    <w:bottom w:val="single" w:sz="4" w:space="0" w:color="auto"/>
+                                    <w:right w:val="single" w:sz="4" w:space="0" w:color="auto"/>
+                                  </w:tcBorders>
+                                  <w:shd w:val="clear" w:color="auto" w:fill="auto"/>
+                                  <w:noWrap/>
+                                  <w:vAlign w:val="bottom"/>
+                                  <w:hideMark/>
+                                </w:tcPr>
+                                <w:p>
+                                  <w:pPr>
+                                    <w:jc w:val="right"/>
+                                    <w:rPr>
+                                      <w:rFonts w:ascii="Calibri" w:hAnsi="Calibri"/>
+                                      <w:color w:val="000000"/>
+                                    </w:rPr>
+                                  </w:pPr>
+                                  <w:r>
+                                    <w:rPr>
+                                      <w:rFonts w:ascii="Calibri" w:hAnsi="Calibri"/>
+                                      <w:color w:val="000000"/>
+                                    </w:rPr>
+                                    <w:t>0</w:t>
+                                  </w:r>
+                                </w:p>
+                              </w:tc>
+                            </w:tr>
+                            <w:tr>
+                              <w:trPr>
+                                <w:trHeight w:val="450"/>
+                              </w:trPr>
+                              <w:tc>
+                                <w:tcPr>
+                                  <w:tcW w:w="3060" w:type="dxa"/>
+                                  <w:tcBorders>
+                                    <w:top w:val="nil"/>
+                                    <w:left w:val="single" w:sz="4" w:space="0" w:color="auto"/>
+                                    <w:bottom w:val="single" w:sz="4" w:space="0" w:color="auto"/>
+                                    <w:right w:val="single" w:sz="4" w:space="0" w:color="auto"/>
+                                  </w:tcBorders>
+                                  <w:shd w:val="clear" w:color="auto" w:fill="auto"/>
+                                  <w:noWrap/>
+                                  <w:vAlign w:val="center"/>
+                                  <w:hideMark/>
+                                </w:tcPr>
+                                <w:p>
+                                  <w:pPr>
+                                    <w:spacing w:after="0" w:line="240" w:lineRule="auto"/>
+                                    <w:rPr>
+                                      <w:rFonts w:eastAsia="Times New Roman" w:cs="Times New Roman"/>
+                                      <w:color w:val="000000"/>
+                                    </w:rPr>
+                                  </w:pPr>
+                                  <w:r>
+                                    <w:rPr>
+                                      <w:rFonts w:eastAsia="Times New Roman" w:cs="Times New Roman"/>
+                                      <w:color w:val="000000"/>
+                                    </w:rPr>
+                                    <w:t>UCP</w:t>
+                                  </w:r>
+                                </w:p>
+                              </w:tc>
+                              <w:tc>
+                                <w:tcPr>
+                                  <w:tcW w:w="3870" w:type="dxa"/>
+                                  <w:tcBorders>
+                                    <w:top w:val="nil"/>
+                                    <w:left w:val="single" w:sz="4" w:space="0" w:color="auto"/>
+                                    <w:bottom w:val="single" w:sz="4" w:space="0" w:color="auto"/>
+                                    <w:right w:val="single" w:sz="4" w:space="0" w:color="auto"/>
+                                  </w:tcBorders>
+                                  <w:shd w:val="clear" w:color="auto" w:fill="auto"/>
+                                  <w:noWrap/>
+                                  <w:vAlign w:val="bottom"/>
+                                  <w:hideMark/>
+                                </w:tcPr>
+                                <w:p>
+                                  <w:pPr>
+                                    <w:jc w:val="right"/>
+                                    <w:rPr>
+                                      <w:rFonts w:ascii="Calibri" w:hAnsi="Calibri"/>
+                                      <w:color w:val="000000"/>
+                                    </w:rPr>
+                                  </w:pPr>
+                                  <w:r>
+                                    <w:rPr>
+                                      <w:rFonts w:ascii="Calibri" w:hAnsi="Calibri"/>
+                                      <w:color w:val="000000"/>
+                                    </w:rPr>
+                                    <w:t>0.0000</w:t>
+                                  </w:r>
+                                  <w:r>
+                                    <w:rPr>
+                                      <w:rFonts w:ascii="Calibri" w:hAnsi="Calibri"/>
+                                      <w:color w:val="000000"/>
+                                    </w:rPr>
+                                    <w:t>%</w:t>
+                                  </w:r>
+                                </w:p>
+                              </w:tc>
+                              <w:tc>
+                                <w:tcPr>
+                                  <w:tcW w:w="2608" w:type="dxa"/>
+                                  <w:tcBorders>
+                                    <w:top w:val="nil"/>
+                                    <w:left w:val="nil"/>
+                                    <w:bottom w:val="single" w:sz="4" w:space="0" w:color="auto"/>
+                                    <w:right w:val="single" w:sz="4" w:space="0" w:color="auto"/>
+                                  </w:tcBorders>
+                                  <w:shd w:val="clear" w:color="auto" w:fill="auto"/>
+                                  <w:noWrap/>
+                                  <w:vAlign w:val="bottom"/>
+                                  <w:hideMark/>
+                                </w:tcPr>
+                                <w:p>
+                                  <w:pPr>
+                                    <w:jc w:val="right"/>
+                                    <w:rPr>
+                                      <w:rFonts w:ascii="Calibri" w:hAnsi="Calibri"/>
+                                      <w:color w:val="000000"/>
+                                    </w:rPr>
+                                  </w:pPr>
+                                  <w:r>
+                                    <w:rPr>
+                                      <w:rFonts w:ascii="Calibri" w:hAnsi="Calibri"/>
+                                      <w:color w:val="000000"/>
+                                    </w:rPr>
+                                    <w:t>1.099535</w:t>
+                                  </w:r>
+                                </w:p>
+                              </w:tc>
+                            </w:tr>
+                            <w:tr>
+                              <w:trPr>
+                                <w:trHeight w:val="450"/>
+                              </w:trPr>
+                              <w:tc>
+                                <w:tcPr>
+                                  <w:tcW w:w="3060" w:type="dxa"/>
+                                  <w:tcBorders>
+                                    <w:top w:val="nil"/>
+                                    <w:left w:val="single" w:sz="4" w:space="0" w:color="auto"/>
+                                    <w:bottom w:val="single" w:sz="4" w:space="0" w:color="auto"/>
+                                    <w:right w:val="single" w:sz="4" w:space="0" w:color="auto"/>
+                                  </w:tcBorders>
+                                  <w:shd w:val="clear" w:color="auto" w:fill="auto"/>
+                                  <w:noWrap/>
+                                  <w:vAlign w:val="center"/>
+                                  <w:hideMark/>
+                                </w:tcPr>
+                                <w:p>
+                                  <w:pPr>
+                                    <w:spacing w:after="0" w:line="240" w:lineRule="auto"/>
+                                    <w:rPr>
+                                      <w:rFonts w:eastAsia="Times New Roman" w:cs="Times New Roman"/>
+                                      <w:color w:val="000000"/>
+                                    </w:rPr>
+                                  </w:pPr>
+                                  <w:r>
+                                    <w:rPr>
+                                      <w:rFonts w:eastAsia="Times New Roman" w:cs="Times New Roman"/>
+                                      <w:color w:val="000000"/>
+                                    </w:rPr>
+                                    <w:t>PVE</w:t>
+                                  </w:r>
+                                </w:p>
+                              </w:tc>
+                              <w:tc>
+                                <w:tcPr>
+                                  <w:tcW w:w="3870" w:type="dxa"/>
+                                  <w:tcBorders>
+                                    <w:top w:val="nil"/>
+                                    <w:left w:val="single" w:sz="4" w:space="0" w:color="auto"/>
+                                    <w:bottom w:val="single" w:sz="4" w:space="0" w:color="auto"/>
+                                    <w:right w:val="single" w:sz="4" w:space="0" w:color="auto"/>
+                                  </w:tcBorders>
+                                  <w:shd w:val="clear" w:color="auto" w:fill="auto"/>
+                                  <w:noWrap/>
+                                  <w:vAlign w:val="bottom"/>
+                                  <w:hideMark/>
+                                </w:tcPr>
+                                <w:p>
+                                  <w:pPr>
+                                    <w:jc w:val="right"/>
+                                    <w:rPr>
+                                      <w:rFonts w:ascii="Calibri" w:hAnsi="Calibri"/>
+                                      <w:color w:val="000000"/>
+                                    </w:rPr>
+                                  </w:pPr>
+                                  <w:r>
+                                    <w:rPr>
+                                      <w:rFonts w:ascii="Calibri" w:hAnsi="Calibri"/>
+                                      <w:color w:val="000000"/>
+                                    </w:rPr>
+                                    <w:t>0.0622</w:t>
+                                  </w:r>
+                                  <w:r>
+                                    <w:rPr>
+                                      <w:rFonts w:ascii="Calibri" w:hAnsi="Calibri"/>
+                                      <w:color w:val="000000"/>
+                                    </w:rPr>
+                                    <w:t>%</w:t>
+                                  </w:r>
+                                </w:p>
+                              </w:tc>
+                              <w:tc>
+                                <w:tcPr>
+                                  <w:tcW w:w="2608" w:type="dxa"/>
+                                  <w:tcBorders>
+                                    <w:top w:val="nil"/>
+                                    <w:left w:val="nil"/>
+                                    <w:bottom w:val="single" w:sz="4" w:space="0" w:color="auto"/>
+                                    <w:right w:val="single" w:sz="4" w:space="0" w:color="auto"/>
+                                  </w:tcBorders>
+                                  <w:shd w:val="clear" w:color="auto" w:fill="auto"/>
+                                  <w:noWrap/>
+                                  <w:vAlign w:val="bottom"/>
+                                  <w:hideMark/>
+                                </w:tcPr>
+                                <w:p>
+                                  <w:pPr>
+                                    <w:jc w:val="right"/>
+                                    <w:rPr>
+                                      <w:rFonts w:ascii="Calibri" w:hAnsi="Calibri"/>
+                                      <w:color w:val="000000"/>
+                                    </w:rPr>
+                                  </w:pPr>
+                                  <w:r>
+                                    <w:rPr>
+                                      <w:rFonts w:ascii="Calibri" w:hAnsi="Calibri"/>
+                                      <w:color w:val="000000"/>
+                                    </w:rPr>
+                                    <w:t>0</w:t>
+                                  </w:r>
+                                </w:p>
+                              </w:tc>
+                            </w:tr>
+                            <w:tr>
+                              <w:trPr>
+                                <w:trHeight w:val="450"/>
+                              </w:trPr>
+                              <w:tc>
+                                <w:tcPr>
+                                  <w:tcW w:w="3060" w:type="dxa"/>
+                                  <w:tcBorders>
+                                    <w:top w:val="nil"/>
+                                    <w:left w:val="single" w:sz="4" w:space="0" w:color="auto"/>
+                                    <w:bottom w:val="single" w:sz="4" w:space="0" w:color="auto"/>
+                                    <w:right w:val="single" w:sz="4" w:space="0" w:color="auto"/>
+                                  </w:tcBorders>
+                                  <w:shd w:val="clear" w:color="auto" w:fill="auto"/>
+                                  <w:noWrap/>
+                                  <w:vAlign w:val="center"/>
+                                  <w:hideMark/>
+                                </w:tcPr>
+                                <w:p>
+                                  <w:pPr>
+                                    <w:spacing w:after="0" w:line="240" w:lineRule="auto"/>
+                                    <w:rPr>
+                                      <w:rFonts w:eastAsia="Times New Roman" w:cs="Times New Roman"/>
+                                      <w:color w:val="000000"/>
+                                    </w:rPr>
+                                  </w:pPr>
+                                  <w:r>
+                                    <w:rPr>
+                                      <w:rFonts w:eastAsia="Times New Roman" w:cs="Times New Roman"/>
+                                      <w:color w:val="000000"/>
+                                    </w:rPr>
+                                    <w:t>UCP &amp; PVE</w:t>
+                                  </w:r>
+                                </w:p>
+                              </w:tc>
+                              <w:tc>
+                                <w:tcPr>
+                                  <w:tcW w:w="3870" w:type="dxa"/>
+                                  <w:tcBorders>
+                                    <w:top w:val="nil"/>
+                                    <w:left w:val="single" w:sz="4" w:space="0" w:color="auto"/>
+                                    <w:bottom w:val="single" w:sz="4" w:space="0" w:color="auto"/>
+                                    <w:right w:val="single" w:sz="4" w:space="0" w:color="auto"/>
+                                  </w:tcBorders>
+                                  <w:shd w:val="clear" w:color="auto" w:fill="auto"/>
+                                  <w:noWrap/>
+                                  <w:vAlign w:val="bottom"/>
+                                  <w:hideMark/>
+                                </w:tcPr>
+                                <w:p>
+                                  <w:pPr>
+                                    <w:jc w:val="right"/>
+                                    <w:rPr>
+                                      <w:rFonts w:ascii="Calibri" w:hAnsi="Calibri"/>
+                                      <w:color w:val="000000"/>
+                                    </w:rPr>
+                                  </w:pPr>
+                                  <w:r>
+                                    <w:rPr>
+                                      <w:rFonts w:ascii="Calibri" w:hAnsi="Calibri"/>
+                                      <w:color w:val="000000"/>
+                                    </w:rPr>
+                                    <w:t>0.3384</w:t>
+                                  </w:r>
+                                  <w:r>
+                                    <w:rPr>
+                                      <w:rFonts w:ascii="Calibri" w:hAnsi="Calibri"/>
+                                      <w:color w:val="000000"/>
+                                    </w:rPr>
+                                    <w:t>%</w:t>
+                                  </w:r>
+                                </w:p>
+                              </w:tc>
+                              <w:tc>
+                                <w:tcPr>
+                                  <w:tcW w:w="2608" w:type="dxa"/>
+                                  <w:tcBorders>
+                                    <w:top w:val="nil"/>
+                                    <w:left w:val="nil"/>
+                                    <w:bottom w:val="single" w:sz="4" w:space="0" w:color="auto"/>
+                                    <w:right w:val="single" w:sz="4" w:space="0" w:color="auto"/>
+                                  </w:tcBorders>
+                                  <w:shd w:val="clear" w:color="auto" w:fill="auto"/>
+                                  <w:noWrap/>
+                                  <w:vAlign w:val="bottom"/>
+                                  <w:hideMark/>
+                                </w:tcPr>
+                                <w:p>
+                                  <w:pPr>
+                                    <w:jc w:val="right"/>
+                                    <w:rPr>
+                                      <w:rFonts w:ascii="Calibri" w:hAnsi="Calibri"/>
+                                      <w:color w:val="000000"/>
+                                    </w:rPr>
+                                  </w:pPr>
+                                  <w:r>
+                                    <w:rPr>
+                                      <w:rFonts w:ascii="Calibri" w:hAnsi="Calibri"/>
+                                      <w:color w:val="000000"/>
+                                    </w:rPr>
+                                    <w:t>1.102989</w:t>
+                                  </w:r>
+                                </w:p>
+                              </w:tc>
+                            </w:tr>
+                            <w:tr>
+                              <w:trPr>
+                                <w:trHeight w:val="450"/>
+                              </w:trPr>
+                              <w:tc>
+                                <w:tcPr>
+                                  <w:tcW w:w="3060" w:type="dxa"/>
+                                  <w:tcBorders>
+                                    <w:top w:val="nil"/>
+                                    <w:left w:val="single" w:sz="4" w:space="0" w:color="auto"/>
+                                    <w:bottom w:val="single" w:sz="4" w:space="0" w:color="auto"/>
+                                    <w:right w:val="single" w:sz="4" w:space="0" w:color="auto"/>
+                                  </w:tcBorders>
+                                  <w:shd w:val="clear" w:color="auto" w:fill="auto"/>
+                                  <w:noWrap/>
+                                  <w:vAlign w:val="center"/>
+                                  <w:hideMark/>
+                                </w:tcPr>
+                                <w:p>
+                                  <w:pPr>
+                                    <w:spacing w:after="0" w:line="240" w:lineRule="auto"/>
+                                    <w:rPr>
+                                      <w:rFonts w:eastAsia="Times New Roman" w:cs="Times New Roman"/>
+                                      <w:color w:val="000000"/>
+                                    </w:rPr>
+                                  </w:pPr>
+                                  <w:r>
+                                    <w:rPr>
+                                      <w:rFonts w:eastAsia="Times New Roman" w:cs="Times New Roman"/>
+                                      <w:color w:val="000000"/>
+                                    </w:rPr>
+                                    <w:t>Max. Active Clauses</w:t>
+                                  </w:r>
+                                </w:p>
+                              </w:tc>
+                              <w:tc>
+                                <w:tcPr>
+                                  <w:tcW w:w="3870" w:type="dxa"/>
+                                  <w:tcBorders>
+                                    <w:top w:val="nil"/>
+                                    <w:left w:val="single" w:sz="4" w:space="0" w:color="auto"/>
+                                    <w:bottom w:val="single" w:sz="4" w:space="0" w:color="auto"/>
+                                    <w:right w:val="single" w:sz="4" w:space="0" w:color="auto"/>
+                                  </w:tcBorders>
+                                  <w:shd w:val="clear" w:color="auto" w:fill="auto"/>
+                                  <w:noWrap/>
+                                  <w:vAlign w:val="bottom"/>
+                                  <w:hideMark/>
+                                </w:tcPr>
+                                <w:p>
+                                  <w:pPr>
+                                    <w:jc w:val="right"/>
+                                    <w:rPr>
+                                      <w:rFonts w:ascii="Calibri" w:hAnsi="Calibri"/>
+                                      <w:color w:val="000000"/>
+                                    </w:rPr>
+                                  </w:pPr>
+                                  <w:r>
+                                    <w:rPr>
+                                      <w:rFonts w:ascii="Calibri" w:hAnsi="Calibri"/>
+                                      <w:color w:val="000000"/>
+                                    </w:rPr>
+                                    <w:t>0.6504</w:t>
+                                  </w:r>
+                                  <w:r>
+                                    <w:rPr>
+                                      <w:rFonts w:ascii="Calibri" w:hAnsi="Calibri"/>
+                                      <w:color w:val="000000"/>
+                                    </w:rPr>
+                                    <w:t>%</w:t>
+                                  </w:r>
+                                </w:p>
+                              </w:tc>
+                              <w:tc>
+                                <w:tcPr>
+                                  <w:tcW w:w="2608" w:type="dxa"/>
+                                  <w:tcBorders>
+                                    <w:top w:val="nil"/>
+                                    <w:left w:val="nil"/>
+                                    <w:bottom w:val="single" w:sz="4" w:space="0" w:color="auto"/>
+                                    <w:right w:val="single" w:sz="4" w:space="0" w:color="auto"/>
+                                  </w:tcBorders>
+                                  <w:shd w:val="clear" w:color="auto" w:fill="auto"/>
+                                  <w:noWrap/>
+                                  <w:vAlign w:val="bottom"/>
+                                  <w:hideMark/>
+                                </w:tcPr>
+                                <w:p>
+                                  <w:pPr>
+                                    <w:jc w:val="right"/>
+                                    <w:rPr>
+                                      <w:rFonts w:ascii="Calibri" w:hAnsi="Calibri"/>
+                                      <w:color w:val="000000"/>
+                                    </w:rPr>
+                                  </w:pPr>
+                                  <w:r>
+                                    <w:rPr>
+                                      <w:rFonts w:ascii="Calibri" w:hAnsi="Calibri"/>
+                                      <w:color w:val="000000"/>
+                                    </w:rPr>
+                                    <w:t>1.066731</w:t>
+                                  </w:r>
+                                </w:p>
+                              </w:tc>
+                            </w:tr>
+                            <w:tr>
+                              <w:trPr>
+                                <w:trHeight w:val="450"/>
+                              </w:trPr>
+                              <w:tc>
+                                <w:tcPr>
+                                  <w:tcW w:w="3060" w:type="dxa"/>
+                                  <w:tcBorders>
+                                    <w:top w:val="nil"/>
+                                    <w:left w:val="single" w:sz="4" w:space="0" w:color="auto"/>
+                                    <w:bottom w:val="single" w:sz="4" w:space="0" w:color="auto"/>
+                                    <w:right w:val="single" w:sz="4" w:space="0" w:color="auto"/>
+                                  </w:tcBorders>
+                                  <w:shd w:val="clear" w:color="auto" w:fill="auto"/>
+                                  <w:noWrap/>
+                                  <w:vAlign w:val="center"/>
+                                  <w:hideMark/>
+                                </w:tcPr>
+                                <w:p>
+                                  <w:pPr>
+                                    <w:spacing w:after="0" w:line="240" w:lineRule="auto"/>
+                                    <w:rPr>
+                                      <w:rFonts w:eastAsia="Times New Roman" w:cs="Times New Roman"/>
+                                      <w:color w:val="000000"/>
+                                    </w:rPr>
+                                  </w:pPr>
+                                  <w:r>
+                                    <w:rPr>
+                                      <w:rFonts w:eastAsia="Times New Roman" w:cs="Times New Roman"/>
+                                      <w:color w:val="000000"/>
+                                    </w:rPr>
+                                    <w:t>Max. Signed Active Clauses</w:t>
+                                  </w:r>
+                                </w:p>
+                              </w:tc>
+                              <w:tc>
+                                <w:tcPr>
+                                  <w:tcW w:w="3870" w:type="dxa"/>
+                                  <w:tcBorders>
+                                    <w:top w:val="nil"/>
+                                    <w:left w:val="single" w:sz="4" w:space="0" w:color="auto"/>
+                                    <w:bottom w:val="single" w:sz="4" w:space="0" w:color="auto"/>
+                                    <w:right w:val="single" w:sz="4" w:space="0" w:color="auto"/>
+                                  </w:tcBorders>
+                                  <w:shd w:val="clear" w:color="auto" w:fill="auto"/>
+                                  <w:noWrap/>
+                                  <w:vAlign w:val="bottom"/>
+                                  <w:hideMark/>
+                                </w:tcPr>
+                                <w:p>
+                                  <w:pPr>
+                                    <w:jc w:val="right"/>
+                                    <w:rPr>
+                                      <w:rFonts w:ascii="Calibri" w:hAnsi="Calibri"/>
+                                      <w:color w:val="000000"/>
+                                    </w:rPr>
+                                  </w:pPr>
+                                  <w:r>
+                                    <w:rPr>
+                                      <w:rFonts w:ascii="Calibri" w:hAnsi="Calibri"/>
+                                      <w:color w:val="000000"/>
+                                    </w:rPr>
+                                    <w:t>0.5723</w:t>
+                                  </w:r>
+                                  <w:r>
+                                    <w:rPr>
+                                      <w:rFonts w:ascii="Calibri" w:hAnsi="Calibri"/>
+                                      <w:color w:val="000000"/>
+                                    </w:rPr>
+                                    <w:t>%</w:t>
+                                  </w:r>
+                                </w:p>
+                              </w:tc>
+                              <w:tc>
+                                <w:tcPr>
+                                  <w:tcW w:w="2608" w:type="dxa"/>
+                                  <w:tcBorders>
+                                    <w:top w:val="nil"/>
+                                    <w:left w:val="nil"/>
+                                    <w:bottom w:val="single" w:sz="4" w:space="0" w:color="auto"/>
+                                    <w:right w:val="single" w:sz="4" w:space="0" w:color="auto"/>
+                                  </w:tcBorders>
+                                  <w:shd w:val="clear" w:color="auto" w:fill="auto"/>
+                                  <w:noWrap/>
+                                  <w:vAlign w:val="bottom"/>
+                                  <w:hideMark/>
+                                </w:tcPr>
+                                <w:p>
+                                  <w:pPr>
+                                    <w:jc w:val="right"/>
+                                    <w:rPr>
+                                      <w:rFonts w:ascii="Calibri" w:hAnsi="Calibri"/>
+                                      <w:color w:val="000000"/>
+                                    </w:rPr>
+                                  </w:pPr>
+                                  <w:r>
+                                    <w:rPr>
+                                      <w:rFonts w:ascii="Calibri" w:hAnsi="Calibri"/>
+                                      <w:color w:val="000000"/>
+                                    </w:rPr>
+                                    <w:t>1.073526</w:t>
+                                  </w:r>
+                                </w:p>
+                              </w:tc>
+                            </w:tr>
+                            <w:tr>
+                              <w:trPr>
+                                <w:trHeight w:val="450"/>
+                              </w:trPr>
+                              <w:tc>
+                                <w:tcPr>
+                                  <w:tcW w:w="3060" w:type="dxa"/>
+                                  <w:tcBorders>
+                                    <w:top w:val="nil"/>
+                                    <w:left w:val="single" w:sz="4" w:space="0" w:color="auto"/>
+                                    <w:bottom w:val="single" w:sz="4" w:space="0" w:color="auto"/>
+                                    <w:right w:val="single" w:sz="4" w:space="0" w:color="auto"/>
+                                  </w:tcBorders>
+                                  <w:shd w:val="clear" w:color="auto" w:fill="auto"/>
+                                  <w:noWrap/>
+                                  <w:vAlign w:val="center"/>
+                                  <w:hideMark/>
+                                </w:tcPr>
+                                <w:p>
+                                  <w:pPr>
+                                    <w:spacing w:after="0" w:line="240" w:lineRule="auto"/>
+                                    <w:rPr>
+                                      <w:rFonts w:eastAsia="Times New Roman" w:cs="Times New Roman"/>
+                                      <w:color w:val="000000"/>
+                                    </w:rPr>
+                                  </w:pPr>
+                                  <w:r>
+                                    <w:rPr>
+                                      <w:rFonts w:eastAsia="Times New Roman" w:cs="Times New Roman"/>
+                                      <w:color w:val="000000"/>
+                                    </w:rPr>
+                                    <w:t>Weighted Clause Length</w:t>
+                                  </w:r>
+                                </w:p>
+                              </w:tc>
+                              <w:tc>
+                                <w:tcPr>
+                                  <w:tcW w:w="3870" w:type="dxa"/>
+                                  <w:tcBorders>
+                                    <w:top w:val="nil"/>
+                                    <w:left w:val="single" w:sz="4" w:space="0" w:color="auto"/>
+                                    <w:bottom w:val="single" w:sz="4" w:space="0" w:color="auto"/>
+                                    <w:right w:val="single" w:sz="4" w:space="0" w:color="auto"/>
+                                  </w:tcBorders>
+                                  <w:shd w:val="clear" w:color="auto" w:fill="auto"/>
+                                  <w:noWrap/>
+                                  <w:vAlign w:val="bottom"/>
+                                  <w:hideMark/>
+                                </w:tcPr>
+                                <w:p>
+                                  <w:pPr>
+                                    <w:jc w:val="right"/>
+                                    <w:rPr>
+                                      <w:rFonts w:ascii="Calibri" w:hAnsi="Calibri"/>
+                                      <w:color w:val="000000"/>
+                                    </w:rPr>
+                                  </w:pPr>
+                                  <w:r>
+                                    <w:rPr>
+                                      <w:rFonts w:ascii="Calibri" w:hAnsi="Calibri"/>
+                                      <w:color w:val="000000"/>
+                                    </w:rPr>
+                                    <w:t>0.5094</w:t>
+                                  </w:r>
+                                  <w:r>
+                                    <w:rPr>
+                                      <w:rFonts w:ascii="Calibri" w:hAnsi="Calibri"/>
+                                      <w:color w:val="000000"/>
+                                    </w:rPr>
+                                    <w:t>%</w:t>
+                                  </w:r>
+                                </w:p>
+                              </w:tc>
+                              <w:tc>
+                                <w:tcPr>
+                                  <w:tcW w:w="2608" w:type="dxa"/>
+                                  <w:tcBorders>
+                                    <w:top w:val="nil"/>
+                                    <w:left w:val="nil"/>
+                                    <w:bottom w:val="single" w:sz="4" w:space="0" w:color="auto"/>
+                                    <w:right w:val="single" w:sz="4" w:space="0" w:color="auto"/>
+                                  </w:tcBorders>
+                                  <w:shd w:val="clear" w:color="auto" w:fill="auto"/>
+                                  <w:noWrap/>
+                                  <w:vAlign w:val="bottom"/>
+                                  <w:hideMark/>
+                                </w:tcPr>
+                                <w:p>
+                                  <w:pPr>
+                                    <w:jc w:val="right"/>
+                                    <w:rPr>
+                                      <w:rFonts w:ascii="Calibri" w:hAnsi="Calibri"/>
+                                      <w:color w:val="000000"/>
+                                    </w:rPr>
+                                  </w:pPr>
+                                  <w:r>
+                                    <w:rPr>
+                                      <w:rFonts w:ascii="Calibri" w:hAnsi="Calibri"/>
+                                      <w:color w:val="000000"/>
+                                    </w:rPr>
+                                    <w:t>1.117417</w:t>
+                                  </w:r>
+                                </w:p>
+                              </w:tc>
+                            </w:tr>
+                            <w:tr>
+                              <w:trPr>
+                                <w:trHeight w:val="450"/>
+                              </w:trPr>
+                              <w:tc>
+                                <w:tcPr>
+                                  <w:tcW w:w="3060" w:type="dxa"/>
+                                  <w:tcBorders>
+                                    <w:top w:val="nil"/>
+                                    <w:left w:val="single" w:sz="4" w:space="0" w:color="auto"/>
+                                    <w:bottom w:val="single" w:sz="4" w:space="0" w:color="auto"/>
+                                    <w:right w:val="single" w:sz="4" w:space="0" w:color="auto"/>
+                                  </w:tcBorders>
+                                  <w:shd w:val="clear" w:color="auto" w:fill="auto"/>
+                                  <w:noWrap/>
+                                  <w:vAlign w:val="center"/>
+                                  <w:hideMark/>
+                                </w:tcPr>
+                                <w:p>
+                                  <w:pPr>
+                                    <w:spacing w:after="0" w:line="240" w:lineRule="auto"/>
+                                    <w:rPr>
+                                      <w:rFonts w:eastAsia="Times New Roman" w:cs="Times New Roman"/>
+                                      <w:color w:val="000000"/>
+                                    </w:rPr>
+                                  </w:pPr>
+                                  <w:r>
+                                    <w:rPr>
+                                      <w:rFonts w:eastAsia="Times New Roman" w:cs="Times New Roman"/>
+                                      <w:color w:val="000000"/>
+                                    </w:rPr>
+                                    <w:t>Power Weighted Clause Length</w:t>
+                                  </w:r>
+                                </w:p>
+                              </w:tc>
+                              <w:tc>
+                                <w:tcPr>
+                                  <w:tcW w:w="3870" w:type="dxa"/>
+                                  <w:tcBorders>
+                                    <w:top w:val="nil"/>
+                                    <w:left w:val="single" w:sz="4" w:space="0" w:color="auto"/>
+                                    <w:bottom w:val="single" w:sz="4" w:space="0" w:color="auto"/>
+                                    <w:right w:val="single" w:sz="4" w:space="0" w:color="auto"/>
+                                  </w:tcBorders>
+                                  <w:shd w:val="clear" w:color="auto" w:fill="auto"/>
+                                  <w:noWrap/>
+                                  <w:vAlign w:val="bottom"/>
+                                  <w:hideMark/>
+                                </w:tcPr>
+                                <w:p>
+                                  <w:pPr>
+                                    <w:jc w:val="right"/>
+                                    <w:rPr>
+                                      <w:rFonts w:ascii="Calibri" w:hAnsi="Calibri"/>
+                                      <w:color w:val="000000"/>
+                                    </w:rPr>
+                                  </w:pPr>
+                                  <w:r>
+                                    <w:rPr>
+                                      <w:rFonts w:ascii="Calibri" w:hAnsi="Calibri"/>
+                                      <w:color w:val="000000"/>
+                                    </w:rPr>
+                                    <w:t>0.4541</w:t>
+                                  </w:r>
+                                  <w:r>
+                                    <w:rPr>
+                                      <w:rFonts w:ascii="Calibri" w:hAnsi="Calibri"/>
+                                      <w:color w:val="000000"/>
+                                    </w:rPr>
+                                    <w:t>%</w:t>
+                                  </w:r>
+                                </w:p>
+                              </w:tc>
+                              <w:tc>
+                                <w:tcPr>
+                                  <w:tcW w:w="2608" w:type="dxa"/>
+                                  <w:tcBorders>
+                                    <w:top w:val="nil"/>
+                                    <w:left w:val="nil"/>
+                                    <w:bottom w:val="single" w:sz="4" w:space="0" w:color="auto"/>
+                                    <w:right w:val="single" w:sz="4" w:space="0" w:color="auto"/>
+                                  </w:tcBorders>
+                                  <w:shd w:val="clear" w:color="auto" w:fill="auto"/>
+                                  <w:noWrap/>
+                                  <w:vAlign w:val="bottom"/>
+                                  <w:hideMark/>
+                                </w:tcPr>
+                                <w:p>
+                                  <w:pPr>
+                                    <w:jc w:val="right"/>
+                                    <w:rPr>
+                                      <w:rFonts w:ascii="Calibri" w:hAnsi="Calibri"/>
+                                      <w:color w:val="000000"/>
+                                    </w:rPr>
+                                  </w:pPr>
+                                  <w:r>
+                                    <w:rPr>
+                                      <w:rFonts w:ascii="Calibri" w:hAnsi="Calibri"/>
+                                      <w:color w:val="000000"/>
+                                    </w:rPr>
+                                    <w:t>1.108776</w:t>
+                                  </w:r>
+                                </w:p>
+                              </w:tc>
+                            </w:tr>
+                          </w:tbl>
+                          <w:p/>
+                        </w:txbxContent>
+                      </wps:txbx>
+                      <wps:bodyPr rot="0" vert="horz" wrap="square" lIns="91440" tIns="45720" rIns="91440" bIns="45720" anchor="t" anchorCtr="0">
+                        <a:noAutofit/>
+                      </wps:bodyPr>
+                    </wps:wsp>
+                  </a:graphicData>
+                </a:graphic>
+                <wp14:sizeRelH relativeFrom="margin">
+                  <wp14:pctWidth>0</wp14:pctWidth>
+                </wp14:sizeRelH>
+                <wp14:sizeRelV relativeFrom="margin">
+                  <wp14:pctHeight>0</wp14:pctHeight>
+                </wp14:sizeRelV>
+              </wp:anchor>
+            </w:drawing>
+          </mc:Choice>
+          <mc:Fallback>
+            <w:pict>
+              <v:shape w14:anchorId="2966616C" id="_x0000_s1038" type="#_x0000_t202" style="position:absolute;margin-left:-13.15pt;margin-top:29.9pt;width:491.25pt;height:290.6pt;z-index:251671552;visibility:visible;mso-wrap-style:square;mso-width-percent:0;mso-height-percent:0;mso-wrap-distance-left:9pt;mso-wrap-distance-top:3.6pt;mso-wrap-distance-right:9pt;mso-wrap-distance-bottom:3.6pt;mso-position-horizontal:absolute;mso-position-horizontal-relative:text;mso-position-vertical:absolute;mso-position-vertical-relative:text;mso-width-percent:0;mso-height-percent:0;mso-width-relative:margin;mso-height-relative:margin;v-text-anchor:top" o:gfxdata="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">
+                <v:textbox>
+                  <w:txbxContent>
+                    <w:p>
+                      <w:pPr>
+                        <w:jc w:val="center"/>
+                        <w:rPr>
+                          <w:rFonts w:asciiTheme="majorHAnsi" w:hAnsiTheme="majorHAnsi"/>
+                          <w:iCs/>
+                          <w:color w:val="404040" w:themeColor="text1" w:themeTint="BF"/>
+                        </w:rPr>
+                      </w:pPr>
+                      <w:r>
+                        <w:rPr>
+                          <w:rStyle w:val="SubtleEmphasis"/>
+                          <w:rFonts w:asciiTheme="majorHAnsi" w:hAnsiTheme="majorHAnsi"/>
+                          <w:i w:val="0"/>
+                        </w:rPr>
+                        <w:t>Table shows the avera</w:t>
+                      </w:r>
+                      <w:r>
+                        <w:rPr>
+                          <w:rStyle w:val="SubtleEmphasis"/>
+                          <w:rFonts w:asciiTheme="majorHAnsi" w:hAnsiTheme="majorHAnsi"/>
+                          <w:i w:val="0"/>
+                        </w:rPr>
+                        <w:t>ge percentage of</w:t>
+                      </w:r>
+                      <w:r>
+                        <w:rPr>
+                          <w:rStyle w:val="SubtleEmphasis"/>
+                          <w:rFonts w:asciiTheme="majorHAnsi" w:hAnsiTheme="majorHAnsi"/>
+                          <w:i w:val="0"/>
+                        </w:rPr>
+                        <w:t xml:space="preserve"> each problem’s</w:t>
+                      </w:r>
+                      <w:r>
+                        <w:rPr>
+                          <w:rStyle w:val="SubtleEmphasis"/>
+                          <w:rFonts w:asciiTheme="majorHAnsi" w:hAnsiTheme="majorHAnsi"/>
+                          <w:i w:val="0"/>
+                        </w:rPr>
+                        <w:t xml:space="preserve"> total variable splits </w:t>
+                      </w:r>
+                      <w:r>
+                        <w:rPr>
+                          <w:rStyle w:val="SubtleEmphasis"/>
+                          <w:rFonts w:asciiTheme="majorHAnsi" w:hAnsiTheme="majorHAnsi"/>
+                          <w:i w:val="0"/>
+                        </w:rPr>
+                        <w:t>that are made up of Pure Variable Elimination</w:t>
+                      </w:r>
+                      <w:r>
+                        <w:rPr>
+                          <w:rStyle w:val="SubtleEmphasis"/>
+                          <w:rFonts w:asciiTheme="majorHAnsi" w:hAnsiTheme="majorHAnsi"/>
+                          <w:i w:val="0"/>
+                        </w:rPr>
+                        <w:t xml:space="preserve"> for each algorithm</w:t>
+                      </w:r>
+                      <w:r>
+                        <w:rPr>
+                          <w:rStyle w:val="SubtleEmphasis"/>
+                          <w:rFonts w:asciiTheme="majorHAnsi" w:hAnsiTheme="majorHAnsi"/>
+                          <w:i w:val="0"/>
+                        </w:rPr>
+                        <w:t xml:space="preserve">, and the average ratio of Unit Clause Propagations to </w:t>
+                      </w:r>
+                      <w:r>
+                        <w:rPr>
+                          <w:rStyle w:val="SubtleEmphasis"/>
+                          <w:rFonts w:asciiTheme="majorHAnsi" w:hAnsiTheme="majorHAnsi"/>
+                          <w:i w:val="0"/>
+                        </w:rPr>
+                        <w:t>variable splits for each algorithm</w:t>
+                      </w:r>
+                      <w:r>
+                        <w:rPr>
+                          <w:rStyle w:val="SubtleEmphasis"/>
+                          <w:rFonts w:asciiTheme="majorHAnsi" w:hAnsiTheme="majorHAnsi"/>
+                          <w:i w:val="0"/>
+                        </w:rPr>
+                        <w:t>.</w:t>
+                      </w:r>
+                    </w:p>
+                    <w:tbl>
+                      <w:tblPr>
+                        <w:tblW w:w="9538" w:type="dxa"/>
+                        <w:tblInd w:w="-5" w:type="dxa"/>
+                        <w:tblLook w:val="04A0" w:firstRow="1" w:lastRow="0" w:firstColumn="1" w:lastColumn="0" w:noHBand="0" w:noVBand="1"/>
+                      </w:tblPr>
+                      <w:tblGrid>
+                        <w:gridCol w:w="3060"/>
+                        <w:gridCol w:w="3870"/>
+                        <w:gridCol w:w="2608"/>
+                      </w:tblGrid>
+                      <w:tr>
+                        <w:trPr>
+                          <w:trHeight w:val="450"/>
+                        </w:trPr>
+                        <w:tc>
+                          <w:tcPr>
+                            <w:tcW w:w="3060" w:type="dxa"/>
+                            <w:tcBorders>
+                              <w:top w:val="single" w:sz="4" w:space="0" w:color="auto"/>
+                              <w:left w:val="single" w:sz="4" w:space="0" w:color="auto"/>
+                              <w:bottom w:val="single" w:sz="4" w:space="0" w:color="auto"/>
+                              <w:right w:val="single" w:sz="4" w:space="0" w:color="auto"/>
+                            </w:tcBorders>
+                            <w:shd w:val="clear" w:color="auto" w:fill="auto"/>
+                            <w:vAlign w:val="bottom"/>
+                            <w:hideMark/>
+                          </w:tcPr>
+                          <w:p>
+                            <w:pPr>
+                              <w:spacing w:after="0" w:line="240" w:lineRule="auto"/>
+                              <w:rPr>
+                                <w:rFonts w:ascii="Calibri" w:eastAsia="Times New Roman" w:hAnsi="Calibri" w:cs="Times New Roman"/>
+                                <w:color w:val="000000"/>
+                              </w:rPr>
+                            </w:pPr>
+                            <w:r>
+                              <w:rPr>
+                                <w:rFonts w:ascii="Calibri" w:eastAsia="Times New Roman" w:hAnsi="Calibri" w:cs="Times New Roman"/>
+                                <w:color w:val="000000"/>
+                              </w:rPr>
+                              <w:t> </w:t>
+                            </w:r>
+                          </w:p>
+                        </w:tc>
+                        <w:tc>
+                          <w:tcPr>
+                            <w:tcW w:w="3870" w:type="dxa"/>
+                            <w:tcBorders>
+                              <w:top w:val="single" w:sz="4" w:space="0" w:color="auto"/>
+                              <w:left w:val="nil"/>
+                              <w:bottom w:val="single" w:sz="4" w:space="0" w:color="auto"/>
+                              <w:right w:val="single" w:sz="4" w:space="0" w:color="auto"/>
+                            </w:tcBorders>
+                            <w:shd w:val="clear" w:color="auto" w:fill="auto"/>
+                            <w:vAlign w:val="bottom"/>
+                            <w:hideMark/>
+                          </w:tcPr>
+                          <w:p>
+                            <w:pPr>
+                              <w:spacing w:after="0" w:line="240" w:lineRule="auto"/>
+                              <w:rPr>
+                                <w:rFonts w:ascii="Calibri" w:eastAsia="Times New Roman" w:hAnsi="Calibri" w:cs="Times New Roman"/>
+                                <w:color w:val="000000"/>
+                              </w:rPr>
+                            </w:pPr>
+                            <w:r>
+                              <w:rPr>
+                                <w:rFonts w:ascii="Calibri" w:eastAsia="Times New Roman" w:hAnsi="Calibri" w:cs="Times New Roman"/>
+                                <w:color w:val="000000"/>
+                              </w:rPr>
+                              <w:t>Average percentage</w:t>
+                            </w:r>
+                            <w:r>
+                              <w:rPr>
+                                <w:rFonts w:ascii="Calibri" w:eastAsia="Times New Roman" w:hAnsi="Calibri" w:cs="Times New Roman"/>
+                                <w:color w:val="000000"/>
+                              </w:rPr>
+                              <w:t xml:space="preserve"> of total variable splits that were Pure Variable Elimination</w:t>
+                            </w:r>
+                          </w:p>
+                        </w:tc>
+                        <w:tc>
+                          <w:tcPr>
+                            <w:tcW w:w="2608" w:type="dxa"/>
+                            <w:tcBorders>
+                              <w:top w:val="single" w:sz="4" w:space="0" w:color="auto"/>
+                              <w:left w:val="nil"/>
+                              <w:bottom w:val="single" w:sz="4" w:space="0" w:color="auto"/>
+                              <w:right w:val="single" w:sz="4" w:space="0" w:color="auto"/>
+                            </w:tcBorders>
+                            <w:shd w:val="clear" w:color="auto" w:fill="auto"/>
+                            <w:vAlign w:val="bottom"/>
+                            <w:hideMark/>
+                          </w:tcPr>
+                          <w:p>
+                            <w:pPr>
+                              <w:spacing w:after="0" w:line="240" w:lineRule="auto"/>
+                              <w:rPr>
+                                <w:rFonts w:ascii="Calibri" w:eastAsia="Times New Roman" w:hAnsi="Calibri" w:cs="Times New Roman"/>
+                                <w:color w:val="000000"/>
+                              </w:rPr>
+                            </w:pPr>
+                            <w:r>
+                              <w:rPr>
+                                <w:rFonts w:ascii="Calibri" w:eastAsia="Times New Roman" w:hAnsi="Calibri" w:cs="Times New Roman"/>
+                                <w:color w:val="000000"/>
+                              </w:rPr>
+                              <w:t>Average Ratio of Unit Clause Propagations to Variable Splits</w:t>
+                            </w:r>
+                          </w:p>
+                        </w:tc>
+                      </w:tr>
+                      <w:tr>
+                        <w:trPr>
+                          <w:trHeight w:val="450"/>
+                        </w:trPr>
+                        <w:tc>
+                          <w:tcPr>
+                            <w:tcW w:w="3060" w:type="dxa"/>
+                            <w:tcBorders>
+                              <w:top w:val="nil"/>
+                              <w:left w:val="single" w:sz="4" w:space="0" w:color="auto"/>
+                              <w:bottom w:val="single" w:sz="4" w:space="0" w:color="auto"/>
+                              <w:right w:val="single" w:sz="4" w:space="0" w:color="auto"/>
+                            </w:tcBorders>
+                            <w:shd w:val="clear" w:color="auto" w:fill="auto"/>
+                            <w:noWrap/>
+                            <w:vAlign w:val="center"/>
+                            <w:hideMark/>
+                          </w:tcPr>
+                          <w:p>
+                            <w:pPr>
+                              <w:spacing w:after="0" w:line="240" w:lineRule="auto"/>
+                              <w:rPr>
+                                <w:rFonts w:eastAsia="Times New Roman" w:cs="Times New Roman"/>
+                                <w:color w:val="000000"/>
+                              </w:rPr>
+                            </w:pPr>
+                            <w:r>
+                              <w:rPr>
+                                <w:rFonts w:eastAsia="Times New Roman" w:cs="Times New Roman"/>
+                                <w:color w:val="000000"/>
+                              </w:rPr>
+                              <w:t>Naïve</w:t>
+                            </w:r>
+                          </w:p>
+                        </w:tc>
+                        <w:tc>
+                          <w:tcPr>
+                            <w:tcW w:w="3870" w:type="dxa"/>
+                            <w:tcBorders>
+                              <w:top w:val="single" w:sz="4" w:space="0" w:color="auto"/>
+                              <w:left w:val="single" w:sz="4" w:space="0" w:color="auto"/>
+                              <w:bottom w:val="single" w:sz="4" w:space="0" w:color="auto"/>
+                              <w:right w:val="single" w:sz="4" w:space="0" w:color="auto"/>
+                            </w:tcBorders>
+                            <w:shd w:val="clear" w:color="auto" w:fill="auto"/>
+                            <w:noWrap/>
+                            <w:vAlign w:val="bottom"/>
+                            <w:hideMark/>
+                          </w:tcPr>
+                          <w:p>
+                            <w:pPr>
+                              <w:jc w:val="right"/>
+                              <w:rPr>
+                                <w:rFonts w:ascii="Calibri" w:hAnsi="Calibri"/>
+                                <w:color w:val="000000"/>
+                              </w:rPr>
+                            </w:pPr>
+                            <w:r>
+                              <w:rPr>
+                                <w:rFonts w:ascii="Calibri" w:hAnsi="Calibri"/>
+                                <w:color w:val="000000"/>
+                              </w:rPr>
+                              <w:t>0.0000</w:t>
+                            </w:r>
+                            <w:r>
+                              <w:rPr>
+                                <w:rFonts w:ascii="Calibri" w:hAnsi="Calibri"/>
+                                <w:color w:val="000000"/>
+                              </w:rPr>
+                              <w:t>%</w:t>
+                            </w:r>
+                          </w:p>
+                        </w:tc>
+                        <w:tc>
+                          <w:tcPr>
+                            <w:tcW w:w="2608" w:type="dxa"/>
+                            <w:tcBorders>
+                              <w:top w:val="nil"/>
+                              <w:left w:val="nil"/>
+                              <w:bottom w:val="single" w:sz="4" w:space="0" w:color="auto"/>
+                              <w:right w:val="single" w:sz="4" w:space="0" w:color="auto"/>
+                            </w:tcBorders>
+                            <w:shd w:val="clear" w:color="auto" w:fill="auto"/>
+                            <w:noWrap/>
+                            <w:vAlign w:val="bottom"/>
+                            <w:hideMark/>
+                          </w:tcPr>
+                          <w:p>
+                            <w:pPr>
+                              <w:jc w:val="right"/>
+                              <w:rPr>
+                                <w:rFonts w:ascii="Calibri" w:hAnsi="Calibri"/>
+                                <w:color w:val="000000"/>
+                              </w:rPr>
+                            </w:pPr>
+                            <w:r>
+                              <w:rPr>
+                                <w:rFonts w:ascii="Calibri" w:hAnsi="Calibri"/>
+                                <w:color w:val="000000"/>
+                              </w:rPr>
+                              <w:t>0</w:t>
+                            </w:r>
+                          </w:p>
+                        </w:tc>
+                      </w:tr>
+                      <w:tr>
+                        <w:trPr>
+                          <w:trHeight w:val="450"/>
+                        </w:trPr>
+                        <w:tc>
+                          <w:tcPr>
+                            <w:tcW w:w="3060" w:type="dxa"/>
+                            <w:tcBorders>
+                              <w:top w:val="nil"/>
+                              <w:left w:val="single" w:sz="4" w:space="0" w:color="auto"/>
+                              <w:bottom w:val="single" w:sz="4" w:space="0" w:color="auto"/>
+                              <w:right w:val="single" w:sz="4" w:space="0" w:color="auto"/>
+                            </w:tcBorders>
+                            <w:shd w:val="clear" w:color="auto" w:fill="auto"/>
+                            <w:noWrap/>
+                            <w:vAlign w:val="center"/>
+                            <w:hideMark/>
+                          </w:tcPr>
+                          <w:p>
+                            <w:pPr>
+                              <w:spacing w:after="0" w:line="240" w:lineRule="auto"/>
+                              <w:rPr>
+                                <w:rFonts w:eastAsia="Times New Roman" w:cs="Times New Roman"/>
+                                <w:color w:val="000000"/>
+                              </w:rPr>
+                            </w:pPr>
+                            <w:r>
+                              <w:rPr>
+                                <w:rFonts w:eastAsia="Times New Roman" w:cs="Times New Roman"/>
+                                <w:color w:val="000000"/>
+                              </w:rPr>
+                              <w:t>UCP</w:t>
+                            </w:r>
+                          </w:p>
+                        </w:tc>
+                        <w:tc>
+                          <w:tcPr>
+                            <w:tcW w:w="3870" w:type="dxa"/>
+                            <w:tcBorders>
+                              <w:top w:val="nil"/>
+                              <w:left w:val="single" w:sz="4" w:space="0" w:color="auto"/>
+                              <w:bottom w:val="single" w:sz="4" w:space="0" w:color="auto"/>
+                              <w:right w:val="single" w:sz="4" w:space="0" w:color="auto"/>
+                            </w:tcBorders>
+                            <w:shd w:val="clear" w:color="auto" w:fill="auto"/>
+                            <w:noWrap/>
+                            <w:vAlign w:val="bottom"/>
+                            <w:hideMark/>
+                          </w:tcPr>
+                          <w:p>
+                            <w:pPr>
+                              <w:jc w:val="right"/>
+                              <w:rPr>
+                                <w:rFonts w:ascii="Calibri" w:hAnsi="Calibri"/>
+                                <w:color w:val="000000"/>
+                              </w:rPr>
+                            </w:pPr>
+                            <w:r>
+                              <w:rPr>
+                                <w:rFonts w:ascii="Calibri" w:hAnsi="Calibri"/>
+                                <w:color w:val="000000"/>
+                              </w:rPr>
+                              <w:t>0.0000</w:t>
+                            </w:r>
+                            <w:r>
+                              <w:rPr>
+                                <w:rFonts w:ascii="Calibri" w:hAnsi="Calibri"/>
+                                <w:color w:val="000000"/>
+                              </w:rPr>
+                              <w:t>%</w:t>
+                            </w:r>
+                          </w:p>
+                        </w:tc>
+                        <w:tc>
+                          <w:tcPr>
+                            <w:tcW w:w="2608" w:type="dxa"/>
+                            <w:tcBorders>
+                              <w:top w:val="nil"/>
+                              <w:left w:val="nil"/>
+                              <w:bottom w:val="single" w:sz="4" w:space="0" w:color="auto"/>
+                              <w:right w:val="single" w:sz="4" w:space="0" w:color="auto"/>
+                            </w:tcBorders>
+                            <w:shd w:val="clear" w:color="auto" w:fill="auto"/>
+                            <w:noWrap/>
+                            <w:vAlign w:val="bottom"/>
+                            <w:hideMark/>
+                          </w:tcPr>
+                          <w:p>
+                            <w:pPr>
+                              <w:jc w:val="right"/>
+                              <w:rPr>
+                                <w:rFonts w:ascii="Calibri" w:hAnsi="Calibri"/>
+                                <w:color w:val="000000"/>
+                              </w:rPr>
+                            </w:pPr>
+                            <w:r>
+                              <w:rPr>
+                                <w:rFonts w:ascii="Calibri" w:hAnsi="Calibri"/>
+                                <w:color w:val="000000"/>
+                              </w:rPr>
+                              <w:t>1.099535</w:t>
+                            </w:r>
+                          </w:p>
+                        </w:tc>
+                      </w:tr>
+                      <w:tr>
+                        <w:trPr>
+                          <w:trHeight w:val="450"/>
+                        </w:trPr>
+                        <w:tc>
+                          <w:tcPr>
+                            <w:tcW w:w="3060" w:type="dxa"/>
+                            <w:tcBorders>
+                              <w:top w:val="nil"/>
+                              <w:left w:val="single" w:sz="4" w:space="0" w:color="auto"/>
+                              <w:bottom w:val="single" w:sz="4" w:space="0" w:color="auto"/>
+                              <w:right w:val="single" w:sz="4" w:space="0" w:color="auto"/>
+                            </w:tcBorders>
+                            <w:shd w:val="clear" w:color="auto" w:fill="auto"/>
+                            <w:noWrap/>
+                            <w:vAlign w:val="center"/>
+                            <w:hideMark/>
+                          </w:tcPr>
+                          <w:p>
+                            <w:pPr>
+                              <w:spacing w:after="0" w:line="240" w:lineRule="auto"/>
+                              <w:rPr>
+                                <w:rFonts w:eastAsia="Times New Roman" w:cs="Times New Roman"/>
+                                <w:color w:val="000000"/>
+                              </w:rPr>
+                            </w:pPr>
+                            <w:r>
+                              <w:rPr>
+                                <w:rFonts w:eastAsia="Times New Roman" w:cs="Times New Roman"/>
+                                <w:color w:val="000000"/>
+                              </w:rPr>
+                              <w:t>PVE</w:t>
+                            </w:r>
+                          </w:p>
+                        </w:tc>
+                        <w:tc>
+                          <w:tcPr>
+                            <w:tcW w:w="3870" w:type="dxa"/>
+                            <w:tcBorders>
+                              <w:top w:val="nil"/>
+                              <w:left w:val="single" w:sz="4" w:space="0" w:color="auto"/>
+                              <w:bottom w:val="single" w:sz="4" w:space="0" w:color="auto"/>
+                              <w:right w:val="single" w:sz="4" w:space="0" w:color="auto"/>
+                            </w:tcBorders>
+                            <w:shd w:val="clear" w:color="auto" w:fill="auto"/>
+                            <w:noWrap/>
+                            <w:vAlign w:val="bottom"/>
+                            <w:hideMark/>
+                          </w:tcPr>
+                          <w:p>
+                            <w:pPr>
+                              <w:jc w:val="right"/>
+                              <w:rPr>
+                                <w:rFonts w:ascii="Calibri" w:hAnsi="Calibri"/>
+                                <w:color w:val="000000"/>
+                              </w:rPr>
+                            </w:pPr>
+                            <w:r>
+                              <w:rPr>
+                                <w:rFonts w:ascii="Calibri" w:hAnsi="Calibri"/>
+                                <w:color w:val="000000"/>
+                              </w:rPr>
+                              <w:t>0.0622</w:t>
+                            </w:r>
+                            <w:r>
+                              <w:rPr>
+                                <w:rFonts w:ascii="Calibri" w:hAnsi="Calibri"/>
+                                <w:color w:val="000000"/>
+                              </w:rPr>
+                              <w:t>%</w:t>
+                            </w:r>
+                          </w:p>
+                        </w:tc>
+                        <w:tc>
+                          <w:tcPr>
+                            <w:tcW w:w="2608" w:type="dxa"/>
+                            <w:tcBorders>
+                              <w:top w:val="nil"/>
+                              <w:left w:val="nil"/>
+                              <w:bottom w:val="single" w:sz="4" w:space="0" w:color="auto"/>
+                              <w:right w:val="single" w:sz="4" w:space="0" w:color="auto"/>
+                            </w:tcBorders>
+                            <w:shd w:val="clear" w:color="auto" w:fill="auto"/>
+                            <w:noWrap/>
+                            <w:vAlign w:val="bottom"/>
+                            <w:hideMark/>
+                          </w:tcPr>
+                          <w:p>
+                            <w:pPr>
+                              <w:jc w:val="right"/>
+                              <w:rPr>
+                                <w:rFonts w:ascii="Calibri" w:hAnsi="Calibri"/>
+                                <w:color w:val="000000"/>
+                              </w:rPr>
+                            </w:pPr>
+                            <w:r>
+                              <w:rPr>
+                                <w:rFonts w:ascii="Calibri" w:hAnsi="Calibri"/>
+                                <w:color w:val="000000"/>
+                              </w:rPr>
+                              <w:t>0</w:t>
+                            </w:r>
+                          </w:p>
+                        </w:tc>
+                      </w:tr>
+                      <w:tr>
+                        <w:trPr>
+                          <w:trHeight w:val="450"/>
+                        </w:trPr>
+                        <w:tc>
+                          <w:tcPr>
+                            <w:tcW w:w="3060" w:type="dxa"/>
+                            <w:tcBorders>
+                              <w:top w:val="nil"/>
+                              <w:left w:val="single" w:sz="4" w:space="0" w:color="auto"/>
+                              <w:bottom w:val="single" w:sz="4" w:space="0" w:color="auto"/>
+                              <w:right w:val="single" w:sz="4" w:space="0" w:color="auto"/>
+                            </w:tcBorders>
+                            <w:shd w:val="clear" w:color="auto" w:fill="auto"/>
+                            <w:noWrap/>
+                            <w:vAlign w:val="center"/>
+                            <w:hideMark/>
+                          </w:tcPr>
+                          <w:p>
+                            <w:pPr>
+                              <w:spacing w:after="0" w:line="240" w:lineRule="auto"/>
+                              <w:rPr>
+                                <w:rFonts w:eastAsia="Times New Roman" w:cs="Times New Roman"/>
+                                <w:color w:val="000000"/>
+                              </w:rPr>
+                            </w:pPr>
+                            <w:r>
+                              <w:rPr>
+                                <w:rFonts w:eastAsia="Times New Roman" w:cs="Times New Roman"/>
+                                <w:color w:val="000000"/>
+                              </w:rPr>
+                              <w:t>UCP &amp; PVE</w:t>
+                            </w:r>
+                          </w:p>
+                        </w:tc>
+                        <w:tc>
+                          <w:tcPr>
+                            <w:tcW w:w="3870" w:type="dxa"/>
+                            <w:tcBorders>
+                              <w:top w:val="nil"/>
+                              <w:left w:val="single" w:sz="4" w:space="0" w:color="auto"/>
+                              <w:bottom w:val="single" w:sz="4" w:space="0" w:color="auto"/>
+                              <w:right w:val="single" w:sz="4" w:space="0" w:color="auto"/>
+                            </w:tcBorders>
+                            <w:shd w:val="clear" w:color="auto" w:fill="auto"/>
+                            <w:noWrap/>
+                            <w:vAlign w:val="bottom"/>
+                            <w:hideMark/>
+                          </w:tcPr>
+                          <w:p>
+                            <w:pPr>
+                              <w:jc w:val="right"/>
+                              <w:rPr>
+                                <w:rFonts w:ascii="Calibri" w:hAnsi="Calibri"/>
+                                <w:color w:val="000000"/>
+                              </w:rPr>
+                            </w:pPr>
+                            <w:r>
+                              <w:rPr>
+                                <w:rFonts w:ascii="Calibri" w:hAnsi="Calibri"/>
+                                <w:color w:val="000000"/>
+                              </w:rPr>
+                              <w:t>0.3384</w:t>
+                            </w:r>
+                            <w:r>
+                              <w:rPr>
+                                <w:rFonts w:ascii="Calibri" w:hAnsi="Calibri"/>
+                                <w:color w:val="000000"/>
+                              </w:rPr>
+                              <w:t>%</w:t>
+                            </w:r>
+                          </w:p>
+                        </w:tc>
+                        <w:tc>
+                          <w:tcPr>
+                            <w:tcW w:w="2608" w:type="dxa"/>
+                            <w:tcBorders>
+                              <w:top w:val="nil"/>
+                              <w:left w:val="nil"/>
+                              <w:bottom w:val="single" w:sz="4" w:space="0" w:color="auto"/>
+                              <w:right w:val="single" w:sz="4" w:space="0" w:color="auto"/>
+                            </w:tcBorders>
+                            <w:shd w:val="clear" w:color="auto" w:fill="auto"/>
+                            <w:noWrap/>
+                            <w:vAlign w:val="bottom"/>
+                            <w:hideMark/>
+                          </w:tcPr>
+                          <w:p>
+                            <w:pPr>
+                              <w:jc w:val="right"/>
+                              <w:rPr>
+                                <w:rFonts w:ascii="Calibri" w:hAnsi="Calibri"/>
+                                <w:color w:val="000000"/>
+                              </w:rPr>
+                            </w:pPr>
+                            <w:r>
+                              <w:rPr>
+                                <w:rFonts w:ascii="Calibri" w:hAnsi="Calibri"/>
+                                <w:color w:val="000000"/>
+                              </w:rPr>
+                              <w:t>1.102989</w:t>
+                            </w:r>
+                          </w:p>
+                        </w:tc>
+                      </w:tr>
+                      <w:tr>
+                        <w:trPr>
+                          <w:trHeight w:val="450"/>
+                        </w:trPr>
+                        <w:tc>
+                          <w:tcPr>
+                            <w:tcW w:w="3060" w:type="dxa"/>
+                            <w:tcBorders>
+                              <w:top w:val="nil"/>
+                              <w:left w:val="single" w:sz="4" w:space="0" w:color="auto"/>
+                              <w:bottom w:val="single" w:sz="4" w:space="0" w:color="auto"/>
+                              <w:right w:val="single" w:sz="4" w:space="0" w:color="auto"/>
+                            </w:tcBorders>
+                            <w:shd w:val="clear" w:color="auto" w:fill="auto"/>
+                            <w:noWrap/>
+                            <w:vAlign w:val="center"/>
+                            <w:hideMark/>
+                          </w:tcPr>
+                          <w:p>
+                            <w:pPr>
+                              <w:spacing w:after="0" w:line="240" w:lineRule="auto"/>
+                              <w:rPr>
+                                <w:rFonts w:eastAsia="Times New Roman" w:cs="Times New Roman"/>
+                                <w:color w:val="000000"/>
+                              </w:rPr>
+                            </w:pPr>
+                            <w:r>
+                              <w:rPr>
+                                <w:rFonts w:eastAsia="Times New Roman" w:cs="Times New Roman"/>
+                                <w:color w:val="000000"/>
+                              </w:rPr>
+                              <w:t>Max. Active Clauses</w:t>
+                            </w:r>
+                          </w:p>
+                        </w:tc>
+                        <w:tc>
+                          <w:tcPr>
+                            <w:tcW w:w="3870" w:type="dxa"/>
+                            <w:tcBorders>
+                              <w:top w:val="nil"/>
+                              <w:left w:val="single" w:sz="4" w:space="0" w:color="auto"/>
+                              <w:bottom w:val="single" w:sz="4" w:space="0" w:color="auto"/>
+                              <w:right w:val="single" w:sz="4" w:space="0" w:color="auto"/>
+                            </w:tcBorders>
+                            <w:shd w:val="clear" w:color="auto" w:fill="auto"/>
+                            <w:noWrap/>
+                            <w:vAlign w:val="bottom"/>
+                            <w:hideMark/>
+                          </w:tcPr>
+                          <w:p>
+                            <w:pPr>
+                              <w:jc w:val="right"/>
+                              <w:rPr>
+                                <w:rFonts w:ascii="Calibri" w:hAnsi="Calibri"/>
+                                <w:color w:val="000000"/>
+                              </w:rPr>
+                            </w:pPr>
+                            <w:r>
+                              <w:rPr>
+                                <w:rFonts w:ascii="Calibri" w:hAnsi="Calibri"/>
+                                <w:color w:val="000000"/>
+                              </w:rPr>
+                              <w:t>0.6504</w:t>
+                            </w:r>
+                            <w:r>
+                              <w:rPr>
+                                <w:rFonts w:ascii="Calibri" w:hAnsi="Calibri"/>
+                                <w:color w:val="000000"/>
+                              </w:rPr>
+                              <w:t>%</w:t>
+                            </w:r>
+                          </w:p>
+                        </w:tc>
+                        <w:tc>
+                          <w:tcPr>
+                            <w:tcW w:w="2608" w:type="dxa"/>
+                            <w:tcBorders>
+                              <w:top w:val="nil"/>
+                              <w:left w:val="nil"/>
+                              <w:bottom w:val="single" w:sz="4" w:space="0" w:color="auto"/>
+                              <w:right w:val="single" w:sz="4" w:space="0" w:color="auto"/>
+                            </w:tcBorders>
+                            <w:shd w:val="clear" w:color="auto" w:fill="auto"/>
+                            <w:noWrap/>
+                            <w:vAlign w:val="bottom"/>
+                            <w:hideMark/>
+                          </w:tcPr>
+                          <w:p>
+                            <w:pPr>
+                              <w:jc w:val="right"/>
+                              <w:rPr>
+                                <w:rFonts w:ascii="Calibri" w:hAnsi="Calibri"/>
+                                <w:color w:val="000000"/>
+                              </w:rPr>
+                            </w:pPr>
+                            <w:r>
+                              <w:rPr>
+                                <w:rFonts w:ascii="Calibri" w:hAnsi="Calibri"/>
+                                <w:color w:val="000000"/>
+                              </w:rPr>
+                              <w:t>1.066731</w:t>
+                            </w:r>
+                          </w:p>
+                        </w:tc>
+                      </w:tr>
+                      <w:tr>
+                        <w:trPr>
+                          <w:trHeight w:val="450"/>
+                        </w:trPr>
+                        <w:tc>
+                          <w:tcPr>
+                            <w:tcW w:w="3060" w:type="dxa"/>
+                            <w:tcBorders>
+                              <w:top w:val="nil"/>
+                              <w:left w:val="single" w:sz="4" w:space="0" w:color="auto"/>
+                              <w:bottom w:val="single" w:sz="4" w:space="0" w:color="auto"/>
+                              <w:right w:val="single" w:sz="4" w:space="0" w:color="auto"/>
+                            </w:tcBorders>
+                            <w:shd w:val="clear" w:color="auto" w:fill="auto"/>
+                            <w:noWrap/>
+                            <w:vAlign w:val="center"/>
+                            <w:hideMark/>
+                          </w:tcPr>
+                          <w:p>
+                            <w:pPr>
+                              <w:spacing w:after="0" w:line="240" w:lineRule="auto"/>
+                              <w:rPr>
+                                <w:rFonts w:eastAsia="Times New Roman" w:cs="Times New Roman"/>
+                                <w:color w:val="000000"/>
+                              </w:rPr>
+                            </w:pPr>
+                            <w:r>
+                              <w:rPr>
+                                <w:rFonts w:eastAsia="Times New Roman" w:cs="Times New Roman"/>
+                                <w:color w:val="000000"/>
+                              </w:rPr>
+                              <w:t>Max. Signed Active Clauses</w:t>
+                            </w:r>
+                          </w:p>
+                        </w:tc>
+                        <w:tc>
+                          <w:tcPr>
+                            <w:tcW w:w="3870" w:type="dxa"/>
+                            <w:tcBorders>
+                              <w:top w:val="nil"/>
+                              <w:left w:val="single" w:sz="4" w:space="0" w:color="auto"/>
+                              <w:bottom w:val="single" w:sz="4" w:space="0" w:color="auto"/>
+                              <w:right w:val="single" w:sz="4" w:space="0" w:color="auto"/>
+                            </w:tcBorders>
+                            <w:shd w:val="clear" w:color="auto" w:fill="auto"/>
+                            <w:noWrap/>
+                            <w:vAlign w:val="bottom"/>
+                            <w:hideMark/>
+                          </w:tcPr>
+                          <w:p>
+                            <w:pPr>
+                              <w:jc w:val="right"/>
+                              <w:rPr>
+                                <w:rFonts w:ascii="Calibri" w:hAnsi="Calibri"/>
+                                <w:color w:val="000000"/>
+                              </w:rPr>
+                            </w:pPr>
+                            <w:r>
+                              <w:rPr>
+                                <w:rFonts w:ascii="Calibri" w:hAnsi="Calibri"/>
+                                <w:color w:val="000000"/>
+                              </w:rPr>
+                              <w:t>0.5723</w:t>
+                            </w:r>
+                            <w:r>
+                              <w:rPr>
+                                <w:rFonts w:ascii="Calibri" w:hAnsi="Calibri"/>
+                                <w:color w:val="000000"/>
+                              </w:rPr>
+                              <w:t>%</w:t>
+                            </w:r>
+                          </w:p>
+                        </w:tc>
+                        <w:tc>
+                          <w:tcPr>
+                            <w:tcW w:w="2608" w:type="dxa"/>
+                            <w:tcBorders>
+                              <w:top w:val="nil"/>
+                              <w:left w:val="nil"/>
+                              <w:bottom w:val="single" w:sz="4" w:space="0" w:color="auto"/>
+                              <w:right w:val="single" w:sz="4" w:space="0" w:color="auto"/>
+                            </w:tcBorders>
+                            <w:shd w:val="clear" w:color="auto" w:fill="auto"/>
+                            <w:noWrap/>
+                            <w:vAlign w:val="bottom"/>
+                            <w:hideMark/>
+                          </w:tcPr>
+                          <w:p>
+                            <w:pPr>
+                              <w:jc w:val="right"/>
+                              <w:rPr>
+                                <w:rFonts w:ascii="Calibri" w:hAnsi="Calibri"/>
+                                <w:color w:val="000000"/>
+                              </w:rPr>
+                            </w:pPr>
+                            <w:r>
+                              <w:rPr>
+                                <w:rFonts w:ascii="Calibri" w:hAnsi="Calibri"/>
+                                <w:color w:val="000000"/>
+                              </w:rPr>
+                              <w:t>1.073526</w:t>
+                            </w:r>
+                          </w:p>
+                        </w:tc>
+                      </w:tr>
+                      <w:tr>
+                        <w:trPr>
+                          <w:trHeight w:val="450"/>
+                        </w:trPr>
+                        <w:tc>
+                          <w:tcPr>
+                            <w:tcW w:w="3060" w:type="dxa"/>
+                            <w:tcBorders>
+                              <w:top w:val="nil"/>
+                              <w:left w:val="single" w:sz="4" w:space="0" w:color="auto"/>
+                              <w:bottom w:val="single" w:sz="4" w:space="0" w:color="auto"/>
+                              <w:right w:val="single" w:sz="4" w:space="0" w:color="auto"/>
+                            </w:tcBorders>
+                            <w:shd w:val="clear" w:color="auto" w:fill="auto"/>
+                            <w:noWrap/>
+                            <w:vAlign w:val="center"/>
+                            <w:hideMark/>
+                          </w:tcPr>
+                          <w:p>
+                            <w:pPr>
+                              <w:spacing w:after="0" w:line="240" w:lineRule="auto"/>
+                              <w:rPr>
+                                <w:rFonts w:eastAsia="Times New Roman" w:cs="Times New Roman"/>
+                                <w:color w:val="000000"/>
+                              </w:rPr>
+                            </w:pPr>
+                            <w:r>
+                              <w:rPr>
+                                <w:rFonts w:eastAsia="Times New Roman" w:cs="Times New Roman"/>
+                                <w:color w:val="000000"/>
+                              </w:rPr>
+                              <w:t>Weighted Clause Length</w:t>
+                            </w:r>
+                          </w:p>
+                        </w:tc>
+                        <w:tc>
+                          <w:tcPr>
+                            <w:tcW w:w="3870" w:type="dxa"/>
+                            <w:tcBorders>
+                              <w:top w:val="nil"/>
+                              <w:left w:val="single" w:sz="4" w:space="0" w:color="auto"/>
+                              <w:bottom w:val="single" w:sz="4" w:space="0" w:color="auto"/>
+                              <w:right w:val="single" w:sz="4" w:space="0" w:color="auto"/>
+                            </w:tcBorders>
+                            <w:shd w:val="clear" w:color="auto" w:fill="auto"/>
+                            <w:noWrap/>
+                            <w:vAlign w:val="bottom"/>
+                            <w:hideMark/>
+                          </w:tcPr>
+                          <w:p>
+                            <w:pPr>
+                              <w:jc w:val="right"/>
+                              <w:rPr>
+                                <w:rFonts w:ascii="Calibri" w:hAnsi="Calibri"/>
+                                <w:color w:val="000000"/>
+                              </w:rPr>
+                            </w:pPr>
+                            <w:r>
+                              <w:rPr>
+                                <w:rFonts w:ascii="Calibri" w:hAnsi="Calibri"/>
+                                <w:color w:val="000000"/>
+                              </w:rPr>
+                              <w:t>0.5094</w:t>
+                            </w:r>
+                            <w:r>
+                              <w:rPr>
+                                <w:rFonts w:ascii="Calibri" w:hAnsi="Calibri"/>
+                                <w:color w:val="000000"/>
+                              </w:rPr>
+                              <w:t>%</w:t>
+                            </w:r>
+                          </w:p>
+                        </w:tc>
+                        <w:tc>
+                          <w:tcPr>
+                            <w:tcW w:w="2608" w:type="dxa"/>
+                            <w:tcBorders>
+                              <w:top w:val="nil"/>
+                              <w:left w:val="nil"/>
+                              <w:bottom w:val="single" w:sz="4" w:space="0" w:color="auto"/>
+                              <w:right w:val="single" w:sz="4" w:space="0" w:color="auto"/>
+                            </w:tcBorders>
+                            <w:shd w:val="clear" w:color="auto" w:fill="auto"/>
+                            <w:noWrap/>
+                            <w:vAlign w:val="bottom"/>
+                            <w:hideMark/>
+                          </w:tcPr>
+                          <w:p>
+                            <w:pPr>
+                              <w:jc w:val="right"/>
+                              <w:rPr>
+                                <w:rFonts w:ascii="Calibri" w:hAnsi="Calibri"/>
+                                <w:color w:val="000000"/>
+                              </w:rPr>
+                            </w:pPr>
+                            <w:r>
+                              <w:rPr>
+                                <w:rFonts w:ascii="Calibri" w:hAnsi="Calibri"/>
+                                <w:color w:val="000000"/>
+                              </w:rPr>
+                              <w:t>1.117417</w:t>
+                            </w:r>
+                          </w:p>
+                        </w:tc>
+                      </w:tr>
+                      <w:tr>
+                        <w:trPr>
+                          <w:trHeight w:val="450"/>
+                        </w:trPr>
+                        <w:tc>
+                          <w:tcPr>
+                            <w:tcW w:w="3060" w:type="dxa"/>
+                            <w:tcBorders>
+                              <w:top w:val="nil"/>
+                              <w:left w:val="single" w:sz="4" w:space="0" w:color="auto"/>
+                              <w:bottom w:val="single" w:sz="4" w:space="0" w:color="auto"/>
+                              <w:right w:val="single" w:sz="4" w:space="0" w:color="auto"/>
+                            </w:tcBorders>
+                            <w:shd w:val="clear" w:color="auto" w:fill="auto"/>
+                            <w:noWrap/>
+                            <w:vAlign w:val="center"/>
+                            <w:hideMark/>
+                          </w:tcPr>
+                          <w:p>
+                            <w:pPr>
+                              <w:spacing w:after="0" w:line="240" w:lineRule="auto"/>
+                              <w:rPr>
+                                <w:rFonts w:eastAsia="Times New Roman" w:cs="Times New Roman"/>
+                                <w:color w:val="000000"/>
+                              </w:rPr>
+                            </w:pPr>
+                            <w:r>
+                              <w:rPr>
+                                <w:rFonts w:eastAsia="Times New Roman" w:cs="Times New Roman"/>
+                                <w:color w:val="000000"/>
+                              </w:rPr>
+                              <w:t>Power Weighted Clause Length</w:t>
+                            </w:r>
+                          </w:p>
+                        </w:tc>
+                        <w:tc>
+                          <w:tcPr>
+                            <w:tcW w:w="3870" w:type="dxa"/>
+                            <w:tcBorders>
+                              <w:top w:val="nil"/>
+                              <w:left w:val="single" w:sz="4" w:space="0" w:color="auto"/>
+                              <w:bottom w:val="single" w:sz="4" w:space="0" w:color="auto"/>
+                              <w:right w:val="single" w:sz="4" w:space="0" w:color="auto"/>
+                            </w:tcBorders>
+                            <w:shd w:val="clear" w:color="auto" w:fill="auto"/>
+                            <w:noWrap/>
+                            <w:vAlign w:val="bottom"/>
+                            <w:hideMark/>
+                          </w:tcPr>
+                          <w:p>
+                            <w:pPr>
+                              <w:jc w:val="right"/>
+                              <w:rPr>
+                                <w:rFonts w:ascii="Calibri" w:hAnsi="Calibri"/>
+                                <w:color w:val="000000"/>
+                              </w:rPr>
+                            </w:pPr>
+                            <w:r>
+                              <w:rPr>
+                                <w:rFonts w:ascii="Calibri" w:hAnsi="Calibri"/>
+                                <w:color w:val="000000"/>
+                              </w:rPr>
+                              <w:t>0.4541</w:t>
+                            </w:r>
+                            <w:r>
+                              <w:rPr>
+                                <w:rFonts w:ascii="Calibri" w:hAnsi="Calibri"/>
+                                <w:color w:val="000000"/>
+                              </w:rPr>
+                              <w:t>%</w:t>
+                            </w:r>
+                          </w:p>
+                        </w:tc>
+                        <w:tc>
+                          <w:tcPr>
+                            <w:tcW w:w="2608" w:type="dxa"/>
+                            <w:tcBorders>
+                              <w:top w:val="nil"/>
+                              <w:left w:val="nil"/>
+                              <w:bottom w:val="single" w:sz="4" w:space="0" w:color="auto"/>
+                              <w:right w:val="single" w:sz="4" w:space="0" w:color="auto"/>
+                            </w:tcBorders>
+                            <w:shd w:val="clear" w:color="auto" w:fill="auto"/>
+                            <w:noWrap/>
+                            <w:vAlign w:val="bottom"/>
+                            <w:hideMark/>
+                          </w:tcPr>
+                          <w:p>
+                            <w:pPr>
+                              <w:jc w:val="right"/>
+                              <w:rPr>
+                                <w:rFonts w:ascii="Calibri" w:hAnsi="Calibri"/>
+                                <w:color w:val="000000"/>
+                              </w:rPr>
+                            </w:pPr>
+                            <w:r>
+                              <w:rPr>
+                                <w:rFonts w:ascii="Calibri" w:hAnsi="Calibri"/>
+                                <w:color w:val="000000"/>
+                              </w:rPr>
+                              <w:t>1.108776</w:t>
+                            </w:r>
+                          </w:p>
+                        </w:tc>
+                      </w:tr>
+                    </w:tbl>
+                    <w:p/>
+                  </w:txbxContent>
+                </v:textbox>
+                <w10:wrap type="square"/>
+              </v:shape>
+            </w:pict>
+          </mc:Fallback>
+        </mc:AlternateContent>
+      </w:r>
+      <w:r>
+        <w:rPr>
+          <w:noProof/>
+        </w:rPr>
+        <mc:AlternateContent>
+          <mc:Choice Requires="wps">
+            <w:drawing>
+              <wp:anchor distT="45720" distB="45720" distL="114300" distR="114300" simplePos="0" relativeHeight="251675648" behindDoc="0" locked="0" layoutInCell="1" allowOverlap="1" wp14:anchorId="6F873593" wp14:editId="311F3D84">
+                <wp:simplePos x="0" y="0"/>
+                <wp:positionH relativeFrom="column">
+                  <wp:posOffset>-85725</wp:posOffset>
+                </wp:positionH>
+                <wp:positionV relativeFrom="paragraph">
+                  <wp:posOffset>-184150</wp:posOffset>
+                </wp:positionV>
+                <wp:extent cx="6238875" cy="3190875"/>
+                <wp:effectExtent l="0" t="0" r="28575" b="28575"/>
+                <wp:wrapSquare wrapText="bothSides"/>
+                <wp:docPr id="16" name="Text Box 2"/>
+                <wp:cNvGraphicFramePr>
+                  <a:graphicFrameLocks xmlns:a="http://schemas.openxmlformats.org/drawingml/2006/main"/>
+                </wp:cNvGraphicFramePr>
+                <a:graphic xmlns:a="http://schemas.openxmlformats.org/drawingml/2006/main">
+                  <a:graphicData uri="http://schemas.microsoft.com/office/word/2010/wordprocessingShape">
+                    <wps:wsp>
+                      <wps:cNvSpPr txBox="1">
+                        <a:spLocks noChangeArrowheads="1"/>
+                      </wps:cNvSpPr>
+                      <wps:spPr bwMode="auto">
+                        <a:xfrm>
+                          <a:off x="0" y="0"/>
+                          <a:ext cx="6238875" cy="3190875"/>
+                        </a:xfrm>
+                        <a:prstGeom prst="rect">
+                          <a:avLst/>
+                        </a:prstGeom>
+                        <a:solidFill>
+                          <a:srgbClr val="FFFFFF"/>
+                        </a:solidFill>
+                        <a:ln w="9525">
+                          <a:solidFill>
+                            <a:srgbClr val="000000"/>
+                          </a:solidFill>
+                          <a:miter lim="800000"/>
+                          <a:headEnd/>
+                          <a:tailEnd/>
+                        </a:ln>
+                      </wps:spPr>
+                      <wps:txbx>
+                        <w:txbxContent>
+                          <w:p>
+                            <w:pPr>
+                              <w:jc w:val="center"/>
+                              <w:rPr>
+                                <w:rFonts w:asciiTheme="majorHAnsi" w:hAnsiTheme="majorHAnsi"/>
+                                <w:iCs/>
+                                <w:color w:val="404040" w:themeColor="text1" w:themeTint="BF"/>
+                              </w:rPr>
+                            </w:pPr>
+                            <w:r>
+                              <w:rPr>
+                                <w:rStyle w:val="SubtleEmphasis"/>
+                                <w:rFonts w:asciiTheme="majorHAnsi" w:hAnsiTheme="majorHAnsi"/>
+                                <w:i w:val="0"/>
+                              </w:rPr>
+                              <w:t xml:space="preserve">Table shows the average </w:t>
+                            </w:r>
+                            <w:r>
+                              <w:rPr>
+                                <w:rStyle w:val="SubtleEmphasis"/>
+                                <w:rFonts w:asciiTheme="majorHAnsi" w:hAnsiTheme="majorHAnsi"/>
+                                <w:i w:val="0"/>
+                              </w:rPr>
+                              <w:t>amount of times</w:t>
+                            </w:r>
+                            <w:r>
+                              <w:rPr>
+                                <w:rStyle w:val="SubtleEmphasis"/>
+                                <w:rFonts w:asciiTheme="majorHAnsi" w:hAnsiTheme="majorHAnsi"/>
+                                <w:i w:val="0"/>
+                              </w:rPr>
+                              <w:t xml:space="preserve"> each algorithm</w:t>
+                            </w:r>
+                            <w:r>
+                              <w:rPr>
+                                <w:rStyle w:val="SubtleEmphasis"/>
+                                <w:rFonts w:asciiTheme="majorHAnsi" w:hAnsiTheme="majorHAnsi"/>
+                                <w:i w:val="0"/>
+                              </w:rPr>
+                              <w:t xml:space="preserve"> used Pure Variable Elimination individually and</w:t>
+                            </w:r>
+                            <w:r>
+                              <w:rPr>
+                                <w:rStyle w:val="SubtleEmphasis"/>
+                                <w:rFonts w:asciiTheme="majorHAnsi" w:hAnsiTheme="majorHAnsi"/>
+                                <w:i w:val="0"/>
+                              </w:rPr>
+                              <w:t xml:space="preserve"> as </w:t>
+                            </w:r>
+                            <w:r>
+                              <w:rPr>
+                                <w:rStyle w:val="SubtleEmphasis"/>
+                                <w:rFonts w:asciiTheme="majorHAnsi" w:hAnsiTheme="majorHAnsi"/>
+                                <w:i w:val="0"/>
+                              </w:rPr>
+                              <w:t xml:space="preserve">a </w:t>
+                            </w:r>
+                            <w:r>
+                              <w:rPr>
+                                <w:rStyle w:val="SubtleEmphasis"/>
+                                <w:rFonts w:asciiTheme="majorHAnsi" w:hAnsiTheme="majorHAnsi"/>
+                                <w:i w:val="0"/>
+                              </w:rPr>
+                              <w:t xml:space="preserve">ratio of the average performance of the </w:t>
+                            </w:r>
+                            <w:r>
+                              <w:rPr>
+                                <w:rStyle w:val="SubtleEmphasis"/>
+                                <w:rFonts w:asciiTheme="majorHAnsi" w:hAnsiTheme="majorHAnsi"/>
+                                <w:i w:val="0"/>
+                              </w:rPr>
+                              <w:t>Naïve with Pure Variable Elimination</w:t>
+                            </w:r>
+                            <w:r>
+                              <w:rPr>
+                                <w:rStyle w:val="SubtleEmphasis"/>
+                                <w:rFonts w:asciiTheme="majorHAnsi" w:hAnsiTheme="majorHAnsi"/>
+                                <w:i w:val="0"/>
+                              </w:rPr>
+                              <w:t xml:space="preserve"> algorithm.</w:t>
+                            </w:r>
+                          </w:p>
+                          <w:tbl>
+                            <w:tblPr>
+                              <w:tblW w:w="9570" w:type="dxa"/>
+                              <w:tblInd w:w="-5" w:type="dxa"/>
+                              <w:tblLook w:val="04A0" w:firstRow="1" w:lastRow="0" w:firstColumn="1" w:lastColumn="0" w:noHBand="0" w:noVBand="1"/>
+                            </w:tblPr>
+                            <w:tblGrid>
+                              <w:gridCol w:w="3387"/>
+                              <w:gridCol w:w="3040"/>
+                              <w:gridCol w:w="3143"/>
+                            </w:tblGrid>
+                            <w:tr>
+                              <w:trPr>
+                                <w:trHeight w:val="166"/>
+                              </w:trPr>
+                              <w:tc>
+                                <w:tcPr>
+                                  <w:tcW w:w="3387" w:type="dxa"/>
+                                  <w:tcBorders>
+                                    <w:top w:val="single" w:sz="4" w:space="0" w:color="auto"/>
+                                    <w:left w:val="single" w:sz="4" w:space="0" w:color="auto"/>
+                                    <w:bottom w:val="single" w:sz="4" w:space="0" w:color="auto"/>
+                                    <w:right w:val="single" w:sz="4" w:space="0" w:color="auto"/>
+                                  </w:tcBorders>
+                                  <w:shd w:val="clear" w:color="auto" w:fill="auto"/>
+                                  <w:vAlign w:val="bottom"/>
+                                  <w:hideMark/>
+                                </w:tcPr>
+                                <w:p>
+                                  <w:pPr>
+                                    <w:spacing w:after="0" w:line="240" w:lineRule="auto"/>
+                                    <w:rPr>
+                                      <w:rFonts w:ascii="Calibri" w:eastAsia="Times New Roman" w:hAnsi="Calibri" w:cs="Times New Roman"/>
+                                      <w:color w:val="000000"/>
+                                    </w:rPr>
+                                  </w:pPr>
+                                  <w:r>
+                                    <w:rPr>
+                                      <w:rFonts w:ascii="Calibri" w:eastAsia="Times New Roman" w:hAnsi="Calibri" w:cs="Times New Roman"/>
+                                      <w:color w:val="000000"/>
+                                    </w:rPr>
+                                    <w:t> </w:t>
+                                  </w:r>
+                                </w:p>
+                              </w:tc>
+                              <w:tc>
+                                <w:tcPr>
+                                  <w:tcW w:w="3040" w:type="dxa"/>
+                                  <w:tcBorders>
+                                    <w:top w:val="single" w:sz="4" w:space="0" w:color="auto"/>
+                                    <w:left w:val="nil"/>
+                                    <w:bottom w:val="single" w:sz="4" w:space="0" w:color="auto"/>
+                                    <w:right w:val="single" w:sz="4" w:space="0" w:color="auto"/>
+                                  </w:tcBorders>
+                                  <w:shd w:val="clear" w:color="auto" w:fill="auto"/>
+                                  <w:vAlign w:val="bottom"/>
+                                  <w:hideMark/>
+                                </w:tcPr>
+                                <w:p>
+                                  <w:pPr>
+                                    <w:spacing w:after="0" w:line="240" w:lineRule="auto"/>
+                                    <w:rPr>
+                                      <w:rFonts w:ascii="Calibri" w:eastAsia="Times New Roman" w:hAnsi="Calibri" w:cs="Times New Roman"/>
+                                      <w:color w:val="000000"/>
+                                    </w:rPr>
+                                  </w:pPr>
+                                  <w:r>
+                                    <w:rPr>
+                                      <w:rFonts w:ascii="Calibri" w:eastAsia="Times New Roman" w:hAnsi="Calibri" w:cs="Times New Roman"/>
+                                      <w:color w:val="000000"/>
+                                    </w:rPr>
+                                    <w:t>average PVES raw</w:t>
+                                  </w:r>
+                                </w:p>
+                              </w:tc>
+                              <w:tc>
+                                <w:tcPr>
+                                  <w:tcW w:w="3143" w:type="dxa"/>
+                                  <w:tcBorders>
+                                    <w:top w:val="single" w:sz="4" w:space="0" w:color="auto"/>
+                                    <w:left w:val="nil"/>
+                                    <w:bottom w:val="single" w:sz="4" w:space="0" w:color="auto"/>
+                                    <w:right w:val="single" w:sz="4" w:space="0" w:color="auto"/>
+                                  </w:tcBorders>
+                                  <w:shd w:val="clear" w:color="auto" w:fill="auto"/>
+                                  <w:vAlign w:val="bottom"/>
+                                  <w:hideMark/>
+                                </w:tcPr>
+                                <w:p>
+                                  <w:pPr>
+                                    <w:spacing w:after="0" w:line="240" w:lineRule="auto"/>
+                                    <w:rPr>
+                                      <w:rFonts w:ascii="Calibri" w:eastAsia="Times New Roman" w:hAnsi="Calibri" w:cs="Times New Roman"/>
+                                      <w:color w:val="000000"/>
+                                    </w:rPr>
+                                  </w:pPr>
+                                  <w:r>
+                                    <w:rPr>
+                                      <w:rFonts w:ascii="Calibri" w:eastAsia="Times New Roman" w:hAnsi="Calibri" w:cs="Times New Roman"/>
+                                      <w:color w:val="000000"/>
+                                    </w:rPr>
+                                    <w:t>average PVES ratio with PVE</w:t>
+                                  </w:r>
+                                </w:p>
+                              </w:tc>
+                            </w:tr>
+                            <w:tr>
+                              <w:trPr>
+                                <w:trHeight w:val="166"/>
+                              </w:trPr>
+                              <w:tc>
+                                <w:tcPr>
+                                  <w:tcW w:w="3387" w:type="dxa"/>
+                                  <w:tcBorders>
+                                    <w:top w:val="nil"/>
+                                    <w:left w:val="single" w:sz="4" w:space="0" w:color="auto"/>
+                                    <w:bottom w:val="single" w:sz="4" w:space="0" w:color="auto"/>
+                                    <w:right w:val="single" w:sz="4" w:space="0" w:color="auto"/>
+                                  </w:tcBorders>
+                                  <w:shd w:val="clear" w:color="auto" w:fill="auto"/>
+                                  <w:noWrap/>
+                                  <w:vAlign w:val="center"/>
+                                  <w:hideMark/>
+                                </w:tcPr>
+                                <w:p>
+                                  <w:pPr>
+                                    <w:spacing w:after="0" w:line="240" w:lineRule="auto"/>
+                                    <w:rPr>
+                                      <w:rFonts w:eastAsia="Times New Roman" w:cs="Times New Roman"/>
+                                      <w:color w:val="000000"/>
+                                    </w:rPr>
+                                  </w:pPr>
+                                  <w:r>
+                                    <w:rPr>
+                                      <w:rFonts w:eastAsia="Times New Roman" w:cs="Times New Roman"/>
+                                      <w:color w:val="000000"/>
+                                    </w:rPr>
+                                    <w:t>Naïve</w:t>
+                                  </w:r>
+                                </w:p>
+                              </w:tc>
+                              <w:tc>
+                                <w:tcPr>
+                                  <w:tcW w:w="3040" w:type="dxa"/>
+                                  <w:tcBorders>
+                                    <w:top w:val="single" w:sz="4" w:space="0" w:color="auto"/>
+                                    <w:left w:val="single" w:sz="4" w:space="0" w:color="auto"/>
+                                    <w:bottom w:val="single" w:sz="4" w:space="0" w:color="auto"/>
+                                    <w:right w:val="single" w:sz="4" w:space="0" w:color="auto"/>
+                                  </w:tcBorders>
+                                  <w:shd w:val="clear" w:color="auto" w:fill="auto"/>
+                                  <w:noWrap/>
+                                  <w:hideMark/>
+                                </w:tcPr>
+                                <w:p>
+                                  <w:r>
+                                    <w:t>0</w:t>
+                                  </w:r>
+                                </w:p>
+                              </w:tc>
+                              <w:tc>
+                                <w:tcPr>
+                                  <w:tcW w:w="3143" w:type="dxa"/>
+                                  <w:tcBorders>
+                                    <w:top w:val="nil"/>
+                                    <w:left w:val="nil"/>
+                                    <w:bottom w:val="single" w:sz="4" w:space="0" w:color="auto"/>
+                                    <w:right w:val="single" w:sz="4" w:space="0" w:color="auto"/>
+                                  </w:tcBorders>
+                                  <w:shd w:val="clear" w:color="auto" w:fill="auto"/>
+                                  <w:noWrap/>
+                                  <w:vAlign w:val="bottom"/>
+                                  <w:hideMark/>
+                                </w:tcPr>
+                                <w:p>
+                                  <w:pPr>
+                                    <w:rPr>
+                                      <w:color w:val="000000"/>
+                                    </w:rPr>
+                                  </w:pPr>
+                                  <w:r>
+                                    <w:rPr>
+                                      <w:color w:val="000000"/>
+                                    </w:rPr>
+                                    <w:t>0</w:t>
+                                  </w:r>
+                                </w:p>
+                              </w:tc>
+                            </w:tr>
+                            <w:tr>
+                              <w:trPr>
+                                <w:trHeight w:val="166"/>
+                              </w:trPr>
+                              <w:tc>
+                                <w:tcPr>
+                                  <w:tcW w:w="3387" w:type="dxa"/>
+                                  <w:tcBorders>
+                                    <w:top w:val="nil"/>
+                                    <w:left w:val="single" w:sz="4" w:space="0" w:color="auto"/>
+                                    <w:bottom w:val="single" w:sz="4" w:space="0" w:color="auto"/>
+                                    <w:right w:val="single" w:sz="4" w:space="0" w:color="auto"/>
+                                  </w:tcBorders>
+                                  <w:shd w:val="clear" w:color="auto" w:fill="auto"/>
+                                  <w:noWrap/>
+                                  <w:vAlign w:val="center"/>
+                                  <w:hideMark/>
+                                </w:tcPr>
+                                <w:p>
+                                  <w:pPr>
+                                    <w:spacing w:after="0" w:line="240" w:lineRule="auto"/>
+                                    <w:rPr>
+                                      <w:rFonts w:eastAsia="Times New Roman" w:cs="Times New Roman"/>
+                                      <w:color w:val="000000"/>
+                                    </w:rPr>
+                                  </w:pPr>
+                                  <w:r>
+                                    <w:rPr>
+                                      <w:rFonts w:eastAsia="Times New Roman" w:cs="Times New Roman"/>
+                                      <w:color w:val="000000"/>
+                                    </w:rPr>
+                                    <w:t>UCP</w:t>
+                                  </w:r>
+                                </w:p>
+                              </w:tc>
+                              <w:tc>
+                                <w:tcPr>
+                                  <w:tcW w:w="3040" w:type="dxa"/>
+                                  <w:tcBorders>
+                                    <w:top w:val="nil"/>
+                                    <w:left w:val="single" w:sz="4" w:space="0" w:color="auto"/>
+                                    <w:bottom w:val="single" w:sz="4" w:space="0" w:color="auto"/>
+                                    <w:right w:val="single" w:sz="4" w:space="0" w:color="auto"/>
+                                  </w:tcBorders>
+                                  <w:shd w:val="clear" w:color="auto" w:fill="auto"/>
+                                  <w:noWrap/>
+                                  <w:hideMark/>
+                                </w:tcPr>
+                                <w:p>
+                                  <w:r>
+                                    <w:t>0</w:t>
+                                  </w:r>
+                                </w:p>
+                              </w:tc>
+                              <w:tc>
+                                <w:tcPr>
+                                  <w:tcW w:w="3143" w:type="dxa"/>
+                                  <w:tcBorders>
+                                    <w:top w:val="nil"/>
+                                    <w:left w:val="nil"/>
+                                    <w:bottom w:val="single" w:sz="4" w:space="0" w:color="auto"/>
+                                    <w:right w:val="single" w:sz="4" w:space="0" w:color="auto"/>
+                                  </w:tcBorders>
+                                  <w:shd w:val="clear" w:color="auto" w:fill="auto"/>
+                                  <w:noWrap/>
+                                  <w:vAlign w:val="bottom"/>
+                                  <w:hideMark/>
+                                </w:tcPr>
+                                <w:p>
+                                  <w:pPr>
+                                    <w:rPr>
+                                      <w:color w:val="000000"/>
+                                    </w:rPr>
+                                  </w:pPr>
+                                  <w:r>
+                                    <w:rPr>
+                                      <w:color w:val="000000"/>
+                                    </w:rPr>
+                                    <w:t>0</w:t>
+                                  </w:r>
+                                </w:p>
+                              </w:tc>
+                            </w:tr>
+                            <w:tr>
+                              <w:trPr>
+                                <w:trHeight w:val="166"/>
+                              </w:trPr>
+                              <w:tc>
+                                <w:tcPr>
+                                  <w:tcW w:w="3387" w:type="dxa"/>
+                                  <w:tcBorders>
+                                    <w:top w:val="nil"/>
+                                    <w:left w:val="single" w:sz="4" w:space="0" w:color="auto"/>
+                                    <w:bottom w:val="single" w:sz="4" w:space="0" w:color="auto"/>
+                                    <w:right w:val="single" w:sz="4" w:space="0" w:color="auto"/>
+                                  </w:tcBorders>
+                                  <w:shd w:val="clear" w:color="auto" w:fill="auto"/>
+                                  <w:noWrap/>
+                                  <w:vAlign w:val="center"/>
+                                  <w:hideMark/>
+                                </w:tcPr>
+                                <w:p>
+                                  <w:pPr>
+                                    <w:spacing w:after="0" w:line="240" w:lineRule="auto"/>
+                                    <w:rPr>
+                                      <w:rFonts w:eastAsia="Times New Roman" w:cs="Times New Roman"/>
+                                      <w:color w:val="000000"/>
+                                    </w:rPr>
+                                  </w:pPr>
+                                  <w:r>
+                                    <w:rPr>
+                                      <w:rFonts w:eastAsia="Times New Roman" w:cs="Times New Roman"/>
+                                      <w:color w:val="000000"/>
+                                    </w:rPr>
+                                    <w:t>PVE</w:t>
+                                  </w:r>
+                                </w:p>
+                              </w:tc>
+                              <w:tc>
+                                <w:tcPr>
+                                  <w:tcW w:w="3040" w:type="dxa"/>
+                                  <w:tcBorders>
+                                    <w:top w:val="nil"/>
+                                    <w:left w:val="single" w:sz="4" w:space="0" w:color="auto"/>
+                                    <w:bottom w:val="single" w:sz="4" w:space="0" w:color="auto"/>
+                                    <w:right w:val="single" w:sz="4" w:space="0" w:color="auto"/>
+                                  </w:tcBorders>
+                                  <w:shd w:val="clear" w:color="auto" w:fill="auto"/>
+                                  <w:noWrap/>
+                                  <w:hideMark/>
+                                </w:tcPr>
+                                <w:p>
+                                  <w:r>
+                                    <w:t>33746</w:t>
+                                  </w:r>
+                                </w:p>
+                              </w:tc>
+                              <w:tc>
+                                <w:tcPr>
+                                  <w:tcW w:w="3143" w:type="dxa"/>
+                                  <w:tcBorders>
+                                    <w:top w:val="nil"/>
+                                    <w:left w:val="nil"/>
+                                    <w:bottom w:val="single" w:sz="4" w:space="0" w:color="auto"/>
+                                    <w:right w:val="single" w:sz="4" w:space="0" w:color="auto"/>
+                                  </w:tcBorders>
+                                  <w:shd w:val="clear" w:color="auto" w:fill="auto"/>
+                                  <w:noWrap/>
+                                  <w:vAlign w:val="bottom"/>
+                                  <w:hideMark/>
+                                </w:tcPr>
+                                <w:p>
+                                  <w:pPr>
+                                    <w:rPr>
+                                      <w:color w:val="000000"/>
+                                    </w:rPr>
+                                  </w:pPr>
+                                  <w:r>
+                                    <w:rPr>
+                                      <w:color w:val="000000"/>
+                                    </w:rPr>
+                                    <w:t>1</w:t>
+                                  </w:r>
+                                </w:p>
+                              </w:tc>
+                            </w:tr>
+                            <w:tr>
+                              <w:trPr>
+                                <w:trHeight w:val="166"/>
+                              </w:trPr>
+                              <w:tc>
+                                <w:tcPr>
+                                  <w:tcW w:w="3387" w:type="dxa"/>
+                                  <w:tcBorders>
+                                    <w:top w:val="nil"/>
+                                    <w:left w:val="single" w:sz="4" w:space="0" w:color="auto"/>
+                                    <w:bottom w:val="single" w:sz="4" w:space="0" w:color="auto"/>
+                                    <w:right w:val="single" w:sz="4" w:space="0" w:color="auto"/>
+                                  </w:tcBorders>
+                                  <w:shd w:val="clear" w:color="auto" w:fill="auto"/>
+                                  <w:noWrap/>
+                                  <w:vAlign w:val="center"/>
+                                  <w:hideMark/>
+                                </w:tcPr>
+                                <w:p>
+                                  <w:pPr>
+                                    <w:spacing w:after="0" w:line="240" w:lineRule="auto"/>
+                                    <w:rPr>
+                                      <w:rFonts w:eastAsia="Times New Roman" w:cs="Times New Roman"/>
+                                      <w:color w:val="000000"/>
+                                    </w:rPr>
+                                  </w:pPr>
+                                  <w:r>
+                                    <w:rPr>
+                                      <w:rFonts w:eastAsia="Times New Roman" w:cs="Times New Roman"/>
+                                      <w:color w:val="000000"/>
+                                    </w:rPr>
+                                    <w:t>UCP &amp; PVE</w:t>
+                                  </w:r>
+                                </w:p>
+                              </w:tc>
+                              <w:tc>
+                                <w:tcPr>
+                                  <w:tcW w:w="3040" w:type="dxa"/>
+                                  <w:tcBorders>
+                                    <w:top w:val="nil"/>
+                                    <w:left w:val="single" w:sz="4" w:space="0" w:color="auto"/>
+                                    <w:bottom w:val="single" w:sz="4" w:space="0" w:color="auto"/>
+                                    <w:right w:val="single" w:sz="4" w:space="0" w:color="auto"/>
+                                  </w:tcBorders>
+                                  <w:shd w:val="clear" w:color="auto" w:fill="auto"/>
+                                  <w:noWrap/>
+                                  <w:hideMark/>
+                                </w:tcPr>
+                                <w:p>
+                                  <w:r>
+                                    <w:t>1106</w:t>
+                                  </w:r>
+                                </w:p>
+                              </w:tc>
+                              <w:tc>
+                                <w:tcPr>
+                                  <w:tcW w:w="3143" w:type="dxa"/>
+                                  <w:tcBorders>
+                                    <w:top w:val="nil"/>
+                                    <w:left w:val="nil"/>
+                                    <w:bottom w:val="single" w:sz="4" w:space="0" w:color="auto"/>
+                                    <w:right w:val="single" w:sz="4" w:space="0" w:color="auto"/>
+                                  </w:tcBorders>
+                                  <w:shd w:val="clear" w:color="auto" w:fill="auto"/>
+                                  <w:noWrap/>
+                                  <w:vAlign w:val="bottom"/>
+                                  <w:hideMark/>
+                                </w:tcPr>
+                                <w:p>
+                                  <w:pPr>
+                                    <w:rPr>
+                                      <w:color w:val="000000"/>
+                                    </w:rPr>
+                                  </w:pPr>
+                                  <w:r>
+                                    <w:rPr>
+                                      <w:color w:val="000000"/>
+                                    </w:rPr>
+                                    <w:t>0.032781</w:t>
+                                  </w:r>
+                                </w:p>
+                              </w:tc>
+                            </w:tr>
+                            <w:tr>
+                              <w:trPr>
+                                <w:trHeight w:val="166"/>
+                              </w:trPr>
+                              <w:tc>
+                                <w:tcPr>
+                                  <w:tcW w:w="3387" w:type="dxa"/>
+                                  <w:tcBorders>
+                                    <w:top w:val="nil"/>
+                                    <w:left w:val="single" w:sz="4" w:space="0" w:color="auto"/>
+                                    <w:bottom w:val="single" w:sz="4" w:space="0" w:color="auto"/>
+                                    <w:right w:val="single" w:sz="4" w:space="0" w:color="auto"/>
+                                  </w:tcBorders>
+                                  <w:shd w:val="clear" w:color="auto" w:fill="auto"/>
+                                  <w:noWrap/>
+                                  <w:vAlign w:val="center"/>
+                                  <w:hideMark/>
+                                </w:tcPr>
+                                <w:p>
+                                  <w:pPr>
+                                    <w:spacing w:after="0" w:line="240" w:lineRule="auto"/>
+                                    <w:rPr>
+                                      <w:rFonts w:eastAsia="Times New Roman" w:cs="Times New Roman"/>
+                                      <w:color w:val="000000"/>
+                                    </w:rPr>
+                                  </w:pPr>
+                                  <w:r>
+                                    <w:rPr>
+                                      <w:rFonts w:eastAsia="Times New Roman" w:cs="Times New Roman"/>
+                                      <w:color w:val="000000"/>
+                                    </w:rPr>
+                                    <w:t>Max. Active Clauses</w:t>
+                                  </w:r>
+                                </w:p>
+                              </w:tc>
+                              <w:tc>
+                                <w:tcPr>
+                                  <w:tcW w:w="3040" w:type="dxa"/>
+                                  <w:tcBorders>
+                                    <w:top w:val="nil"/>
+                                    <w:left w:val="single" w:sz="4" w:space="0" w:color="auto"/>
+                                    <w:bottom w:val="single" w:sz="4" w:space="0" w:color="auto"/>
+                                    <w:right w:val="single" w:sz="4" w:space="0" w:color="auto"/>
+                                  </w:tcBorders>
+                                  <w:shd w:val="clear" w:color="auto" w:fill="auto"/>
+                                  <w:noWrap/>
+                                  <w:hideMark/>
+                                </w:tcPr>
+                                <w:p>
+                                  <w:r>
+                                    <w:t>2984</w:t>
+                                  </w:r>
+                                </w:p>
+                              </w:tc>
+                              <w:tc>
+                                <w:tcPr>
+                                  <w:tcW w:w="3143" w:type="dxa"/>
+                                  <w:tcBorders>
+                                    <w:top w:val="nil"/>
+                                    <w:left w:val="nil"/>
+                                    <w:bottom w:val="single" w:sz="4" w:space="0" w:color="auto"/>
+                                    <w:right w:val="single" w:sz="4" w:space="0" w:color="auto"/>
+                                  </w:tcBorders>
+                                  <w:shd w:val="clear" w:color="auto" w:fill="auto"/>
+                                  <w:noWrap/>
+                                  <w:vAlign w:val="bottom"/>
+                                  <w:hideMark/>
+                                </w:tcPr>
+                                <w:p>
+                                  <w:pPr>
+                                    <w:rPr>
+                                      <w:color w:val="000000"/>
+                                    </w:rPr>
+                                  </w:pPr>
+                                  <w:r>
+                                    <w:rPr>
+                                      <w:color w:val="000000"/>
+                                    </w:rPr>
+                                    <w:t>0.08841</w:t>
+                                  </w:r>
+                                </w:p>
+                              </w:tc>
+                            </w:tr>
+                            <w:tr>
+                              <w:trPr>
+                                <w:trHeight w:val="166"/>
+                              </w:trPr>
+                              <w:tc>
+                                <w:tcPr>
+                                  <w:tcW w:w="3387" w:type="dxa"/>
+                                  <w:tcBorders>
+                                    <w:top w:val="nil"/>
+                                    <w:left w:val="single" w:sz="4" w:space="0" w:color="auto"/>
+                                    <w:bottom w:val="single" w:sz="4" w:space="0" w:color="auto"/>
+                                    <w:right w:val="single" w:sz="4" w:space="0" w:color="auto"/>
+                                  </w:tcBorders>
+                                  <w:shd w:val="clear" w:color="auto" w:fill="auto"/>
+                                  <w:noWrap/>
+                                  <w:vAlign w:val="center"/>
+                                  <w:hideMark/>
+                                </w:tcPr>
+                                <w:p>
+                                  <w:pPr>
+                                    <w:spacing w:after="0" w:line="240" w:lineRule="auto"/>
+                                    <w:rPr>
+                                      <w:rFonts w:eastAsia="Times New Roman" w:cs="Times New Roman"/>
+                                      <w:color w:val="000000"/>
+                                    </w:rPr>
+                                  </w:pPr>
+                                  <w:r>
+                                    <w:rPr>
+                                      <w:rFonts w:eastAsia="Times New Roman" w:cs="Times New Roman"/>
+                                      <w:color w:val="000000"/>
+                                    </w:rPr>
+                                    <w:t>Max. Signed Active Clauses</w:t>
+                                  </w:r>
+                                </w:p>
+                              </w:tc>
+                              <w:tc>
+                                <w:tcPr>
+                                  <w:tcW w:w="3040" w:type="dxa"/>
+                                  <w:tcBorders>
+                                    <w:top w:val="nil"/>
+                                    <w:left w:val="single" w:sz="4" w:space="0" w:color="auto"/>
+                                    <w:bottom w:val="single" w:sz="4" w:space="0" w:color="auto"/>
+                                    <w:right w:val="single" w:sz="4" w:space="0" w:color="auto"/>
+                                  </w:tcBorders>
+                                  <w:shd w:val="clear" w:color="auto" w:fill="auto"/>
+                                  <w:noWrap/>
+                                  <w:hideMark/>
+                                </w:tcPr>
+                                <w:p>
+                                  <w:r>
+                                    <w:t>4023</w:t>
+                                  </w:r>
+                                </w:p>
+                              </w:tc>
+                              <w:tc>
+                                <w:tcPr>
+                                  <w:tcW w:w="3143" w:type="dxa"/>
+                                  <w:tcBorders>
+                                    <w:top w:val="nil"/>
+                                    <w:left w:val="nil"/>
+                                    <w:bottom w:val="single" w:sz="4" w:space="0" w:color="auto"/>
+                                    <w:right w:val="single" w:sz="4" w:space="0" w:color="auto"/>
+                                  </w:tcBorders>
+                                  <w:shd w:val="clear" w:color="auto" w:fill="auto"/>
+                                  <w:noWrap/>
+                                  <w:vAlign w:val="bottom"/>
+                                  <w:hideMark/>
+                                </w:tcPr>
+                                <w:p>
+                                  <w:pPr>
+                                    <w:rPr>
+                                      <w:color w:val="000000"/>
+                                    </w:rPr>
+                                  </w:pPr>
+                                  <w:r>
+                                    <w:rPr>
+                                      <w:color w:val="000000"/>
+                                    </w:rPr>
+                                    <w:t>0.119213</w:t>
+                                  </w:r>
+                                </w:p>
+                              </w:tc>
+                            </w:tr>
+                            <w:tr>
+                              <w:trPr>
+                                <w:trHeight w:val="166"/>
+                              </w:trPr>
+                              <w:tc>
+                                <w:tcPr>
+                                  <w:tcW w:w="3387" w:type="dxa"/>
+                                  <w:tcBorders>
+                                    <w:top w:val="nil"/>
+                                    <w:left w:val="single" w:sz="4" w:space="0" w:color="auto"/>
+                                    <w:bottom w:val="single" w:sz="4" w:space="0" w:color="auto"/>
+                                    <w:right w:val="single" w:sz="4" w:space="0" w:color="auto"/>
+                                  </w:tcBorders>
+                                  <w:shd w:val="clear" w:color="auto" w:fill="auto"/>
+                                  <w:noWrap/>
+                                  <w:vAlign w:val="center"/>
+                                  <w:hideMark/>
+                                </w:tcPr>
+                                <w:p>
+                                  <w:pPr>
+                                    <w:spacing w:after="0" w:line="240" w:lineRule="auto"/>
+                                    <w:rPr>
+                                      <w:rFonts w:eastAsia="Times New Roman" w:cs="Times New Roman"/>
+                                      <w:color w:val="000000"/>
+                                    </w:rPr>
+                                  </w:pPr>
+                                  <w:r>
+                                    <w:rPr>
+                                      <w:rFonts w:eastAsia="Times New Roman" w:cs="Times New Roman"/>
+                                      <w:color w:val="000000"/>
+                                    </w:rPr>
+                                    <w:t>Weighted Clause Length</w:t>
+                                  </w:r>
+                                </w:p>
+                              </w:tc>
+                              <w:tc>
+                                <w:tcPr>
+                                  <w:tcW w:w="3040" w:type="dxa"/>
+                                  <w:tcBorders>
+                                    <w:top w:val="nil"/>
+                                    <w:left w:val="single" w:sz="4" w:space="0" w:color="auto"/>
+                                    <w:bottom w:val="single" w:sz="4" w:space="0" w:color="auto"/>
+                                    <w:right w:val="single" w:sz="4" w:space="0" w:color="auto"/>
+                                  </w:tcBorders>
+                                  <w:shd w:val="clear" w:color="auto" w:fill="auto"/>
+                                  <w:noWrap/>
+                                  <w:hideMark/>
+                                </w:tcPr>
+                                <w:p>
+                                  <w:r>
+                                    <w:t>2123</w:t>
+                                  </w:r>
+                                </w:p>
+                              </w:tc>
+                              <w:tc>
+                                <w:tcPr>
+                                  <w:tcW w:w="3143" w:type="dxa"/>
+                                  <w:tcBorders>
+                                    <w:top w:val="nil"/>
+                                    <w:left w:val="nil"/>
+                                    <w:bottom w:val="single" w:sz="4" w:space="0" w:color="auto"/>
+                                    <w:right w:val="single" w:sz="4" w:space="0" w:color="auto"/>
+                                  </w:tcBorders>
+                                  <w:shd w:val="clear" w:color="auto" w:fill="auto"/>
+                                  <w:noWrap/>
+                                  <w:vAlign w:val="bottom"/>
+                                  <w:hideMark/>
+                                </w:tcPr>
+                                <w:p>
+                                  <w:pPr>
+                                    <w:rPr>
+                                      <w:color w:val="000000"/>
+                                    </w:rPr>
+                                  </w:pPr>
+                                  <w:r>
+                                    <w:rPr>
+                                      <w:color w:val="000000"/>
+                                    </w:rPr>
+                                    <w:t>0.062898</w:t>
+                                  </w:r>
+                                </w:p>
+                              </w:tc>
+                            </w:tr>
+                            <w:tr>
+                              <w:trPr>
+                                <w:trHeight w:val="23"/>
+                              </w:trPr>
+                              <w:tc>
+                                <w:tcPr>
+                                  <w:tcW w:w="3387" w:type="dxa"/>
+                                  <w:tcBorders>
+                                    <w:top w:val="nil"/>
+                                    <w:left w:val="single" w:sz="4" w:space="0" w:color="auto"/>
+                                    <w:bottom w:val="single" w:sz="4" w:space="0" w:color="auto"/>
+                                    <w:right w:val="single" w:sz="4" w:space="0" w:color="auto"/>
+                                  </w:tcBorders>
+                                  <w:shd w:val="clear" w:color="auto" w:fill="auto"/>
+                                  <w:noWrap/>
+                                  <w:vAlign w:val="center"/>
+                                  <w:hideMark/>
+                                </w:tcPr>
+                                <w:p>
+                                  <w:pPr>
+                                    <w:spacing w:after="0" w:line="240" w:lineRule="auto"/>
+                                    <w:rPr>
+                                      <w:rFonts w:eastAsia="Times New Roman" w:cs="Times New Roman"/>
+                                      <w:color w:val="000000"/>
+                                    </w:rPr>
+                                  </w:pPr>
+                                  <w:r>
+                                    <w:rPr>
+                                      <w:rFonts w:eastAsia="Times New Roman" w:cs="Times New Roman"/>
+                                      <w:color w:val="000000"/>
+                                    </w:rPr>
+                                    <w:t>Power Weighted Clause Length</w:t>
+                                  </w:r>
+                                </w:p>
+                              </w:tc>
+                              <w:tc>
+                                <w:tcPr>
+                                  <w:tcW w:w="3040" w:type="dxa"/>
+                                  <w:tcBorders>
+                                    <w:top w:val="nil"/>
+                                    <w:left w:val="single" w:sz="4" w:space="0" w:color="auto"/>
+                                    <w:bottom w:val="single" w:sz="4" w:space="0" w:color="auto"/>
+                                    <w:right w:val="single" w:sz="4" w:space="0" w:color="auto"/>
+                                  </w:tcBorders>
+                                  <w:shd w:val="clear" w:color="auto" w:fill="auto"/>
+                                  <w:noWrap/>
+                                  <w:hideMark/>
+                                </w:tcPr>
+                                <w:p>
+                                  <w:r>
+                                    <w:t>1400</w:t>
+                                  </w:r>
+                                </w:p>
+                              </w:tc>
+                              <w:tc>
+                                <w:tcPr>
+                                  <w:tcW w:w="3143" w:type="dxa"/>
+                                  <w:tcBorders>
+                                    <w:top w:val="nil"/>
+                                    <w:left w:val="nil"/>
+                                    <w:bottom w:val="single" w:sz="4" w:space="0" w:color="auto"/>
+                                    <w:right w:val="single" w:sz="4" w:space="0" w:color="auto"/>
+                                  </w:tcBorders>
+                                  <w:shd w:val="clear" w:color="auto" w:fill="auto"/>
+                                  <w:noWrap/>
+                                  <w:vAlign w:val="bottom"/>
+                                  <w:hideMark/>
+                                </w:tcPr>
+                                <w:p>
+                                  <w:pPr>
+                                    <w:rPr>
+                                      <w:color w:val="000000"/>
+                                    </w:rPr>
+                                  </w:pPr>
+                                  <w:r>
+                                    <w:rPr>
+                                      <w:color w:val="000000"/>
+                                    </w:rPr>
+                                    <w:t>0.041488</w:t>
+                                  </w:r>
+                                </w:p>
+                              </w:tc>
+                            </w:tr>
+                          </w:tbl>
+                          <w:p/>
+                        </w:txbxContent>
+                      </wps:txbx>
+                      <wps:bodyPr rot="0" vert="horz" wrap="square" lIns="91440" tIns="45720" rIns="91440" bIns="45720" anchor="t" anchorCtr="0">
+                        <a:noAutofit/>
+                      </wps:bodyPr>
+                    </wps:wsp>
+                  </a:graphicData>
+                </a:graphic>
+                <wp14:sizeRelH relativeFrom="margin">
+                  <wp14:pctWidth>0</wp14:pctWidth>
+                </wp14:sizeRelH>
+                <wp14:sizeRelV relativeFrom="margin">
+                  <wp14:pctHeight>0</wp14:pctHeight>
+                </wp14:sizeRelV>
+              </wp:anchor>
+            </w:drawing>
+          </mc:Choice>
+          <mc:Fallback>
+            <w:pict>
+              <v:shape w14:anchorId="6F873593" id="_x0000_s1039" type="#_x0000_t202" style="position:absolute;margin-left:-6.75pt;margin-top:-14.5pt;width:491.25pt;height:251.25pt;z-index:251675648;visibility:visible;mso-wrap-style:square;mso-width-percent:0;mso-height-percent:0;mso-wrap-distance-left:9pt;mso-wrap-distance-top:3.6pt;mso-wrap-distance-right:9pt;mso-wrap-distance-bottom:3.6pt;mso-position-horizontal:absolute;mso-position-horizontal-relative:text;mso-position-vertical:absolute;mso-position-vertical-relative:text;mso-width-percent:0;mso-height-percent:0;mso-width-relative:margin;mso-height-relative:margin;v-text-anchor:top" o:gfxdata="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">
+                <v:textbox>
+                  <w:txbxContent>
+                    <w:p>
+                      <w:pPr>
+                        <w:jc w:val="center"/>
+                        <w:rPr>
+                          <w:rFonts w:asciiTheme="majorHAnsi" w:hAnsiTheme="majorHAnsi"/>
+                          <w:iCs/>
+                          <w:color w:val="404040" w:themeColor="text1" w:themeTint="BF"/>
+                        </w:rPr>
+                      </w:pPr>
+                      <w:r>
+                        <w:rPr>
+                          <w:rStyle w:val="SubtleEmphasis"/>
+                          <w:rFonts w:asciiTheme="majorHAnsi" w:hAnsiTheme="majorHAnsi"/>
+                          <w:i w:val="0"/>
+                        </w:rPr>
+                        <w:t xml:space="preserve">Table shows the average </w:t>
+                      </w:r>
+                      <w:r>
+                        <w:rPr>
+                          <w:rStyle w:val="SubtleEmphasis"/>
+                          <w:rFonts w:asciiTheme="majorHAnsi" w:hAnsiTheme="majorHAnsi"/>
+                          <w:i w:val="0"/>
+                        </w:rPr>
+                        <w:t>amount of times</w:t>
+                      </w:r>
+                      <w:r>
+                        <w:rPr>
+                          <w:rStyle w:val="SubtleEmphasis"/>
+                          <w:rFonts w:asciiTheme="majorHAnsi" w:hAnsiTheme="majorHAnsi"/>
+                          <w:i w:val="0"/>
+                        </w:rPr>
+                        <w:t xml:space="preserve"> each algorithm</w:t>
+                      </w:r>
+                      <w:r>
+                        <w:rPr>
+                          <w:rStyle w:val="SubtleEmphasis"/>
+                          <w:rFonts w:asciiTheme="majorHAnsi" w:hAnsiTheme="majorHAnsi"/>
+                          <w:i w:val="0"/>
+                        </w:rPr>
+                        <w:t xml:space="preserve"> used Pure Variable Elimination individually and</w:t>
+                      </w:r>
+                      <w:r>
+                        <w:rPr>
+                          <w:rStyle w:val="SubtleEmphasis"/>
+                          <w:rFonts w:asciiTheme="majorHAnsi" w:hAnsiTheme="majorHAnsi"/>
+                          <w:i w:val="0"/>
+                        </w:rPr>
+                        <w:t xml:space="preserve"> as </w:t>
+                      </w:r>
+                      <w:r>
+                        <w:rPr>
+                          <w:rStyle w:val="SubtleEmphasis"/>
+                          <w:rFonts w:asciiTheme="majorHAnsi" w:hAnsiTheme="majorHAnsi"/>
+                          <w:i w:val="0"/>
+                        </w:rPr>
+                        <w:t xml:space="preserve">a </w:t>
+                      </w:r>
+                      <w:r>
+                        <w:rPr>
+                          <w:rStyle w:val="SubtleEmphasis"/>
+                          <w:rFonts w:asciiTheme="majorHAnsi" w:hAnsiTheme="majorHAnsi"/>
+                          <w:i w:val="0"/>
+                        </w:rPr>
+                        <w:t xml:space="preserve">ratio of the average performance of the </w:t>
+                      </w:r>
+                      <w:r>
+                        <w:rPr>
+                          <w:rStyle w:val="SubtleEmphasis"/>
+                          <w:rFonts w:asciiTheme="majorHAnsi" w:hAnsiTheme="majorHAnsi"/>
+                          <w:i w:val="0"/>
+                        </w:rPr>
+                        <w:t>Naïve with Pure Variable Elimination</w:t>
+                      </w:r>
+                      <w:r>
+                        <w:rPr>
+                          <w:rStyle w:val="SubtleEmphasis"/>
+                          <w:rFonts w:asciiTheme="majorHAnsi" w:hAnsiTheme="majorHAnsi"/>
+                          <w:i w:val="0"/>
+                        </w:rPr>
+                        <w:t xml:space="preserve"> algorithm.</w:t>
+                      </w:r>
+                    </w:p>
+                    <w:tbl>
+                      <w:tblPr>
+                        <w:tblW w:w="9570" w:type="dxa"/>
+                        <w:tblInd w:w="-5" w:type="dxa"/>
+                        <w:tblLook w:val="04A0" w:firstRow="1" w:lastRow="0" w:firstColumn="1" w:lastColumn="0" w:noHBand="0" w:noVBand="1"/>
+                      </w:tblPr>
+                      <w:tblGrid>
+                        <w:gridCol w:w="3387"/>
+                        <w:gridCol w:w="3040"/>
+                        <w:gridCol w:w="3143"/>
+                      </w:tblGrid>
+                      <w:tr>
+                        <w:trPr>
+                          <w:trHeight w:val="166"/>
+                        </w:trPr>
+                        <w:tc>
+                          <w:tcPr>
+                            <w:tcW w:w="3387" w:type="dxa"/>
+                            <w:tcBorders>
+                              <w:top w:val="single" w:sz="4" w:space="0" w:color="auto"/>
+                              <w:left w:val="single" w:sz="4" w:space="0" w:color="auto"/>
+                              <w:bottom w:val="single" w:sz="4" w:space="0" w:color="auto"/>
+                              <w:right w:val="single" w:sz="4" w:space="0" w:color="auto"/>
+                            </w:tcBorders>
+                            <w:shd w:val="clear" w:color="auto" w:fill="auto"/>
+                            <w:vAlign w:val="bottom"/>
+                            <w:hideMark/>
+                          </w:tcPr>
+                          <w:p>
+                            <w:pPr>
+                              <w:spacing w:after="0" w:line="240" w:lineRule="auto"/>
+                              <w:rPr>
+                                <w:rFonts w:ascii="Calibri" w:eastAsia="Times New Roman" w:hAnsi="Calibri" w:cs="Times New Roman"/>
+                                <w:color w:val="000000"/>
+                              </w:rPr>
+                            </w:pPr>
+                            <w:r>
+                              <w:rPr>
+                                <w:rFonts w:ascii="Calibri" w:eastAsia="Times New Roman" w:hAnsi="Calibri" w:cs="Times New Roman"/>
+                                <w:color w:val="000000"/>
+                              </w:rPr>
+                              <w:t> </w:t>
+                            </w:r>
+                          </w:p>
+                        </w:tc>
+                        <w:tc>
+                          <w:tcPr>
+                            <w:tcW w:w="3040" w:type="dxa"/>
+                            <w:tcBorders>
+                              <w:top w:val="single" w:sz="4" w:space="0" w:color="auto"/>
+                              <w:left w:val="nil"/>
+                              <w:bottom w:val="single" w:sz="4" w:space="0" w:color="auto"/>
+                              <w:right w:val="single" w:sz="4" w:space="0" w:color="auto"/>
+                            </w:tcBorders>
+                            <w:shd w:val="clear" w:color="auto" w:fill="auto"/>
+                            <w:vAlign w:val="bottom"/>
+                            <w:hideMark/>
+                          </w:tcPr>
+                          <w:p>
+                            <w:pPr>
+                              <w:spacing w:after="0" w:line="240" w:lineRule="auto"/>
+                              <w:rPr>
+                                <w:rFonts w:ascii="Calibri" w:eastAsia="Times New Roman" w:hAnsi="Calibri" w:cs="Times New Roman"/>
+                                <w:color w:val="000000"/>
+                              </w:rPr>
+                            </w:pPr>
+                            <w:r>
+                              <w:rPr>
+                                <w:rFonts w:ascii="Calibri" w:eastAsia="Times New Roman" w:hAnsi="Calibri" w:cs="Times New Roman"/>
+                                <w:color w:val="000000"/>
+                              </w:rPr>
+                              <w:t>average PVES raw</w:t>
+                            </w:r>
+                          </w:p>
+                        </w:tc>
+                        <w:tc>
+                          <w:tcPr>
+                            <w:tcW w:w="3143" w:type="dxa"/>
+                            <w:tcBorders>
+                              <w:top w:val="single" w:sz="4" w:space="0" w:color="auto"/>
+                              <w:left w:val="nil"/>
+                              <w:bottom w:val="single" w:sz="4" w:space="0" w:color="auto"/>
+                              <w:right w:val="single" w:sz="4" w:space="0" w:color="auto"/>
+                            </w:tcBorders>
+                            <w:shd w:val="clear" w:color="auto" w:fill="auto"/>
+                            <w:vAlign w:val="bottom"/>
+                            <w:hideMark/>
+                          </w:tcPr>
+                          <w:p>
+                            <w:pPr>
+                              <w:spacing w:after="0" w:line="240" w:lineRule="auto"/>
+                              <w:rPr>
+                                <w:rFonts w:ascii="Calibri" w:eastAsia="Times New Roman" w:hAnsi="Calibri" w:cs="Times New Roman"/>
+                                <w:color w:val="000000"/>
+                              </w:rPr>
+                            </w:pPr>
+                            <w:r>
+                              <w:rPr>
+                                <w:rFonts w:ascii="Calibri" w:eastAsia="Times New Roman" w:hAnsi="Calibri" w:cs="Times New Roman"/>
+                                <w:color w:val="000000"/>
+                              </w:rPr>
+                              <w:t>average PVES ratio with PVE</w:t>
+                            </w:r>
+                          </w:p>
+                        </w:tc>
+                      </w:tr>
+                      <w:tr>
+                        <w:trPr>
+                          <w:trHeight w:val="166"/>
+                        </w:trPr>
+                        <w:tc>
+                          <w:tcPr>
+                            <w:tcW w:w="3387" w:type="dxa"/>
+                            <w:tcBorders>
+                              <w:top w:val="nil"/>
+                              <w:left w:val="single" w:sz="4" w:space="0" w:color="auto"/>
+                              <w:bottom w:val="single" w:sz="4" w:space="0" w:color="auto"/>
+                              <w:right w:val="single" w:sz="4" w:space="0" w:color="auto"/>
+                            </w:tcBorders>
+                            <w:shd w:val="clear" w:color="auto" w:fill="auto"/>
+                            <w:noWrap/>
+                            <w:vAlign w:val="center"/>
+                            <w:hideMark/>
+                          </w:tcPr>
+                          <w:p>
+                            <w:pPr>
+                              <w:spacing w:after="0" w:line="240" w:lineRule="auto"/>
+                              <w:rPr>
+                                <w:rFonts w:eastAsia="Times New Roman" w:cs="Times New Roman"/>
+                                <w:color w:val="000000"/>
+                              </w:rPr>
+                            </w:pPr>
+                            <w:r>
+                              <w:rPr>
+                                <w:rFonts w:eastAsia="Times New Roman" w:cs="Times New Roman"/>
+                                <w:color w:val="000000"/>
+                              </w:rPr>
+                              <w:t>Naïve</w:t>
+                            </w:r>
+                          </w:p>
+                        </w:tc>
+                        <w:tc>
+                          <w:tcPr>
+                            <w:tcW w:w="3040" w:type="dxa"/>
+                            <w:tcBorders>
+                              <w:top w:val="single" w:sz="4" w:space="0" w:color="auto"/>
+                              <w:left w:val="single" w:sz="4" w:space="0" w:color="auto"/>
+                              <w:bottom w:val="single" w:sz="4" w:space="0" w:color="auto"/>
+                              <w:right w:val="single" w:sz="4" w:space="0" w:color="auto"/>
+                            </w:tcBorders>
+                            <w:shd w:val="clear" w:color="auto" w:fill="auto"/>
+                            <w:noWrap/>
+                            <w:hideMark/>
+                          </w:tcPr>
+                          <w:p>
+                            <w:r>
+                              <w:t>0</w:t>
+                            </w:r>
+                          </w:p>
+                        </w:tc>
+                        <w:tc>
+                          <w:tcPr>
+                            <w:tcW w:w="3143" w:type="dxa"/>
+                            <w:tcBorders>
+                              <w:top w:val="nil"/>
+                              <w:left w:val="nil"/>
+                              <w:bottom w:val="single" w:sz="4" w:space="0" w:color="auto"/>
+                              <w:right w:val="single" w:sz="4" w:space="0" w:color="auto"/>
+                            </w:tcBorders>
+                            <w:shd w:val="clear" w:color="auto" w:fill="auto"/>
+                            <w:noWrap/>
+                            <w:vAlign w:val="bottom"/>
+                            <w:hideMark/>
+                          </w:tcPr>
+                          <w:p>
+                            <w:pPr>
+                              <w:rPr>
+                                <w:color w:val="000000"/>
+                              </w:rPr>
+                            </w:pPr>
+                            <w:r>
+                              <w:rPr>
+                                <w:color w:val="000000"/>
+                              </w:rPr>
+                              <w:t>0</w:t>
+                            </w:r>
+                          </w:p>
+                        </w:tc>
+                      </w:tr>
+                      <w:tr>
+                        <w:trPr>
+                          <w:trHeight w:val="166"/>
+                        </w:trPr>
+                        <w:tc>
+                          <w:tcPr>
+                            <w:tcW w:w="3387" w:type="dxa"/>
+                            <w:tcBorders>
+                              <w:top w:val="nil"/>
+                              <w:left w:val="single" w:sz="4" w:space="0" w:color="auto"/>
+                              <w:bottom w:val="single" w:sz="4" w:space="0" w:color="auto"/>
+                              <w:right w:val="single" w:sz="4" w:space="0" w:color="auto"/>
+                            </w:tcBorders>
+                            <w:shd w:val="clear" w:color="auto" w:fill="auto"/>
+                            <w:noWrap/>
+                            <w:vAlign w:val="center"/>
+                            <w:hideMark/>
+                          </w:tcPr>
+                          <w:p>
+                            <w:pPr>
+                              <w:spacing w:after="0" w:line="240" w:lineRule="auto"/>
+                              <w:rPr>
+                                <w:rFonts w:eastAsia="Times New Roman" w:cs="Times New Roman"/>
+                                <w:color w:val="000000"/>
+                              </w:rPr>
+                            </w:pPr>
+                            <w:r>
+                              <w:rPr>
+                                <w:rFonts w:eastAsia="Times New Roman" w:cs="Times New Roman"/>
+                                <w:color w:val="000000"/>
+                              </w:rPr>
+                              <w:t>UCP</w:t>
+                            </w:r>
+                          </w:p>
+                        </w:tc>
+                        <w:tc>
+                          <w:tcPr>
+                            <w:tcW w:w="3040" w:type="dxa"/>
+                            <w:tcBorders>
+                              <w:top w:val="nil"/>
+                              <w:left w:val="single" w:sz="4" w:space="0" w:color="auto"/>
+                              <w:bottom w:val="single" w:sz="4" w:space="0" w:color="auto"/>
+                              <w:right w:val="single" w:sz="4" w:space="0" w:color="auto"/>
+                            </w:tcBorders>
+                            <w:shd w:val="clear" w:color="auto" w:fill="auto"/>
+                            <w:noWrap/>
+                            <w:hideMark/>
+                          </w:tcPr>
+                          <w:p>
+                            <w:r>
+                              <w:t>0</w:t>
+                            </w:r>
+                          </w:p>
+                        </w:tc>
+                        <w:tc>
+                          <w:tcPr>
+                            <w:tcW w:w="3143" w:type="dxa"/>
+                            <w:tcBorders>
+                              <w:top w:val="nil"/>
+                              <w:left w:val="nil"/>
+                              <w:bottom w:val="single" w:sz="4" w:space="0" w:color="auto"/>
+                              <w:right w:val="single" w:sz="4" w:space="0" w:color="auto"/>
+                            </w:tcBorders>
+                            <w:shd w:val="clear" w:color="auto" w:fill="auto"/>
+                            <w:noWrap/>
+                            <w:vAlign w:val="bottom"/>
+                            <w:hideMark/>
+                          </w:tcPr>
+                          <w:p>
+                            <w:pPr>
+                              <w:rPr>
+                                <w:color w:val="000000"/>
+                              </w:rPr>
+                            </w:pPr>
+                            <w:r>
+                              <w:rPr>
+                                <w:color w:val="000000"/>
+                              </w:rPr>
+                              <w:t>0</w:t>
+                            </w:r>
+                          </w:p>
+                        </w:tc>
+                      </w:tr>
+                      <w:tr>
+                        <w:trPr>
+                          <w:trHeight w:val="166"/>
+                        </w:trPr>
+                        <w:tc>
+                          <w:tcPr>
+                            <w:tcW w:w="3387" w:type="dxa"/>
+                            <w:tcBorders>
+                              <w:top w:val="nil"/>
+                              <w:left w:val="single" w:sz="4" w:space="0" w:color="auto"/>
+                              <w:bottom w:val="single" w:sz="4" w:space="0" w:color="auto"/>
+                              <w:right w:val="single" w:sz="4" w:space="0" w:color="auto"/>
+                            </w:tcBorders>
+                            <w:shd w:val="clear" w:color="auto" w:fill="auto"/>
+                            <w:noWrap/>
+                            <w:vAlign w:val="center"/>
+                            <w:hideMark/>
+                          </w:tcPr>
+                          <w:p>
+                            <w:pPr>
+                              <w:spacing w:after="0" w:line="240" w:lineRule="auto"/>
+                              <w:rPr>
+                                <w:rFonts w:eastAsia="Times New Roman" w:cs="Times New Roman"/>
+                                <w:color w:val="000000"/>
+                              </w:rPr>
+                            </w:pPr>
+                            <w:r>
+                              <w:rPr>
+                                <w:rFonts w:eastAsia="Times New Roman" w:cs="Times New Roman"/>
+                                <w:color w:val="000000"/>
+                              </w:rPr>
+                              <w:t>PVE</w:t>
+                            </w:r>
+                          </w:p>
+                        </w:tc>
+                        <w:tc>
+                          <w:tcPr>
+                            <w:tcW w:w="3040" w:type="dxa"/>
+                            <w:tcBorders>
+                              <w:top w:val="nil"/>
+                              <w:left w:val="single" w:sz="4" w:space="0" w:color="auto"/>
+                              <w:bottom w:val="single" w:sz="4" w:space="0" w:color="auto"/>
+                              <w:right w:val="single" w:sz="4" w:space="0" w:color="auto"/>
+                            </w:tcBorders>
+                            <w:shd w:val="clear" w:color="auto" w:fill="auto"/>
+                            <w:noWrap/>
+                            <w:hideMark/>
+                          </w:tcPr>
+                          <w:p>
+                            <w:r>
+                              <w:t>33746</w:t>
+                            </w:r>
+                          </w:p>
+                        </w:tc>
+                        <w:tc>
+                          <w:tcPr>
+                            <w:tcW w:w="3143" w:type="dxa"/>
+                            <w:tcBorders>
+                              <w:top w:val="nil"/>
+                              <w:left w:val="nil"/>
+                              <w:bottom w:val="single" w:sz="4" w:space="0" w:color="auto"/>
+                              <w:right w:val="single" w:sz="4" w:space="0" w:color="auto"/>
+                            </w:tcBorders>
+                            <w:shd w:val="clear" w:color="auto" w:fill="auto"/>
+                            <w:noWrap/>
+                            <w:vAlign w:val="bottom"/>
+                            <w:hideMark/>
+                          </w:tcPr>
+                          <w:p>
+                            <w:pPr>
+                              <w:rPr>
+                                <w:color w:val="000000"/>
+                              </w:rPr>
+                            </w:pPr>
+                            <w:r>
+                              <w:rPr>
+                                <w:color w:val="000000"/>
+                              </w:rPr>
+                              <w:t>1</w:t>
+                            </w:r>
+                          </w:p>
+                        </w:tc>
+                      </w:tr>
+                      <w:tr>
+                        <w:trPr>
+                          <w:trHeight w:val="166"/>
+                        </w:trPr>
+                        <w:tc>
+                          <w:tcPr>
+                            <w:tcW w:w="3387" w:type="dxa"/>
+                            <w:tcBorders>
+                              <w:top w:val="nil"/>
+                              <w:left w:val="single" w:sz="4" w:space="0" w:color="auto"/>
+                              <w:bottom w:val="single" w:sz="4" w:space="0" w:color="auto"/>
+                              <w:right w:val="single" w:sz="4" w:space="0" w:color="auto"/>
+                            </w:tcBorders>
+                            <w:shd w:val="clear" w:color="auto" w:fill="auto"/>
+                            <w:noWrap/>
+                            <w:vAlign w:val="center"/>
+                            <w:hideMark/>
+                          </w:tcPr>
+                          <w:p>
+                            <w:pPr>
+                              <w:spacing w:after="0" w:line="240" w:lineRule="auto"/>
+                              <w:rPr>
+                                <w:rFonts w:eastAsia="Times New Roman" w:cs="Times New Roman"/>
+                                <w:color w:val="000000"/>
+                              </w:rPr>
+                            </w:pPr>
+                            <w:r>
+                              <w:rPr>
+                                <w:rFonts w:eastAsia="Times New Roman" w:cs="Times New Roman"/>
+                                <w:color w:val="000000"/>
+                              </w:rPr>
+                              <w:t>UCP &amp; PVE</w:t>
+                            </w:r>
+                          </w:p>
+                        </w:tc>
+                        <w:tc>
+                          <w:tcPr>
+                            <w:tcW w:w="3040" w:type="dxa"/>
+                            <w:tcBorders>
+                              <w:top w:val="nil"/>
+                              <w:left w:val="single" w:sz="4" w:space="0" w:color="auto"/>
+                              <w:bottom w:val="single" w:sz="4" w:space="0" w:color="auto"/>
+                              <w:right w:val="single" w:sz="4" w:space="0" w:color="auto"/>
+                            </w:tcBorders>
+                            <w:shd w:val="clear" w:color="auto" w:fill="auto"/>
+                            <w:noWrap/>
+                            <w:hideMark/>
+                          </w:tcPr>
+                          <w:p>
+                            <w:r>
+                              <w:t>1106</w:t>
+                            </w:r>
+                          </w:p>
+                        </w:tc>
+                        <w:tc>
+                          <w:tcPr>
+                            <w:tcW w:w="3143" w:type="dxa"/>
+                            <w:tcBorders>
+                              <w:top w:val="nil"/>
+                              <w:left w:val="nil"/>
+                              <w:bottom w:val="single" w:sz="4" w:space="0" w:color="auto"/>
+                              <w:right w:val="single" w:sz="4" w:space="0" w:color="auto"/>
+                            </w:tcBorders>
+                            <w:shd w:val="clear" w:color="auto" w:fill="auto"/>
+                            <w:noWrap/>
+                            <w:vAlign w:val="bottom"/>
+                            <w:hideMark/>
+                          </w:tcPr>
+                          <w:p>
+                            <w:pPr>
+                              <w:rPr>
+                                <w:color w:val="000000"/>
+                              </w:rPr>
+                            </w:pPr>
+                            <w:r>
+                              <w:rPr>
+                                <w:color w:val="000000"/>
+                              </w:rPr>
+                              <w:t>0.032781</w:t>
+                            </w:r>
+                          </w:p>
+                        </w:tc>
+                      </w:tr>
+                      <w:tr>
+                        <w:trPr>
+                          <w:trHeight w:val="166"/>
+                        </w:trPr>
+                        <w:tc>
+                          <w:tcPr>
+                            <w:tcW w:w="3387" w:type="dxa"/>
+                            <w:tcBorders>
+                              <w:top w:val="nil"/>
+                              <w:left w:val="single" w:sz="4" w:space="0" w:color="auto"/>
+                              <w:bottom w:val="single" w:sz="4" w:space="0" w:color="auto"/>
+                              <w:right w:val="single" w:sz="4" w:space="0" w:color="auto"/>
+                            </w:tcBorders>
+                            <w:shd w:val="clear" w:color="auto" w:fill="auto"/>
+                            <w:noWrap/>
+                            <w:vAlign w:val="center"/>
+                            <w:hideMark/>
+                          </w:tcPr>
+                          <w:p>
+                            <w:pPr>
+                              <w:spacing w:after="0" w:line="240" w:lineRule="auto"/>
+                              <w:rPr>
+                                <w:rFonts w:eastAsia="Times New Roman" w:cs="Times New Roman"/>
+                                <w:color w:val="000000"/>
+                              </w:rPr>
+                            </w:pPr>
+                            <w:r>
+                              <w:rPr>
+                                <w:rFonts w:eastAsia="Times New Roman" w:cs="Times New Roman"/>
+                                <w:color w:val="000000"/>
+                              </w:rPr>
+                              <w:t>Max. Active Clauses</w:t>
+                            </w:r>
+                          </w:p>
+                        </w:tc>
+                        <w:tc>
+                          <w:tcPr>
+                            <w:tcW w:w="3040" w:type="dxa"/>
+                            <w:tcBorders>
+                              <w:top w:val="nil"/>
+                              <w:left w:val="single" w:sz="4" w:space="0" w:color="auto"/>
+                              <w:bottom w:val="single" w:sz="4" w:space="0" w:color="auto"/>
+                              <w:right w:val="single" w:sz="4" w:space="0" w:color="auto"/>
+                            </w:tcBorders>
+                            <w:shd w:val="clear" w:color="auto" w:fill="auto"/>
+                            <w:noWrap/>
+                            <w:hideMark/>
+                          </w:tcPr>
+                          <w:p>
+                            <w:r>
+                              <w:t>2984</w:t>
+                            </w:r>
+                          </w:p>
+                        </w:tc>
+                        <w:tc>
+                          <w:tcPr>
+                            <w:tcW w:w="3143" w:type="dxa"/>
+                            <w:tcBorders>
+                              <w:top w:val="nil"/>
+                              <w:left w:val="nil"/>
+                              <w:bottom w:val="single" w:sz="4" w:space="0" w:color="auto"/>
+                              <w:right w:val="single" w:sz="4" w:space="0" w:color="auto"/>
+                            </w:tcBorders>
+                            <w:shd w:val="clear" w:color="auto" w:fill="auto"/>
+                            <w:noWrap/>
+                            <w:vAlign w:val="bottom"/>
+                            <w:hideMark/>
+                          </w:tcPr>
+                          <w:p>
+                            <w:pPr>
+                              <w:rPr>
+                                <w:color w:val="000000"/>
+                              </w:rPr>
+                            </w:pPr>
+                            <w:r>
+                              <w:rPr>
+                                <w:color w:val="000000"/>
+                              </w:rPr>
+                              <w:t>0.08841</w:t>
+                            </w:r>
+                          </w:p>
+                        </w:tc>
+                      </w:tr>
+                      <w:tr>
+                        <w:trPr>
+                          <w:trHeight w:val="166"/>
+                        </w:trPr>
+                        <w:tc>
+                          <w:tcPr>
+                            <w:tcW w:w="3387" w:type="dxa"/>
+                            <w:tcBorders>
+                              <w:top w:val="nil"/>
+                              <w:left w:val="single" w:sz="4" w:space="0" w:color="auto"/>
+                              <w:bottom w:val="single" w:sz="4" w:space="0" w:color="auto"/>
+                              <w:right w:val="single" w:sz="4" w:space="0" w:color="auto"/>
+                            </w:tcBorders>
+                            <w:shd w:val="clear" w:color="auto" w:fill="auto"/>
+                            <w:noWrap/>
+                            <w:vAlign w:val="center"/>
+                            <w:hideMark/>
+                          </w:tcPr>
+                          <w:p>
+                            <w:pPr>
+                              <w:spacing w:after="0" w:line="240" w:lineRule="auto"/>
+                              <w:rPr>
+                                <w:rFonts w:eastAsia="Times New Roman" w:cs="Times New Roman"/>
+                                <w:color w:val="000000"/>
+                              </w:rPr>
+                            </w:pPr>
+                            <w:r>
+                              <w:rPr>
+                                <w:rFonts w:eastAsia="Times New Roman" w:cs="Times New Roman"/>
+                                <w:color w:val="000000"/>
+                              </w:rPr>
+                              <w:t>Max. Signed Active Clauses</w:t>
+                            </w:r>
+                          </w:p>
+                        </w:tc>
+                        <w:tc>
+                          <w:tcPr>
+                            <w:tcW w:w="3040" w:type="dxa"/>
+                            <w:tcBorders>
+                              <w:top w:val="nil"/>
+                              <w:left w:val="single" w:sz="4" w:space="0" w:color="auto"/>
+                              <w:bottom w:val="single" w:sz="4" w:space="0" w:color="auto"/>
+                              <w:right w:val="single" w:sz="4" w:space="0" w:color="auto"/>
+                            </w:tcBorders>
+                            <w:shd w:val="clear" w:color="auto" w:fill="auto"/>
+                            <w:noWrap/>
+                            <w:hideMark/>
+                          </w:tcPr>
+                          <w:p>
+                            <w:r>
+                              <w:t>4023</w:t>
+                            </w:r>
+                          </w:p>
+                        </w:tc>
+                        <w:tc>
+                          <w:tcPr>
+                            <w:tcW w:w="3143" w:type="dxa"/>
+                            <w:tcBorders>
+                              <w:top w:val="nil"/>
+                              <w:left w:val="nil"/>
+                              <w:bottom w:val="single" w:sz="4" w:space="0" w:color="auto"/>
+                              <w:right w:val="single" w:sz="4" w:space="0" w:color="auto"/>
+                            </w:tcBorders>
+                            <w:shd w:val="clear" w:color="auto" w:fill="auto"/>
+                            <w:noWrap/>
+                            <w:vAlign w:val="bottom"/>
+                            <w:hideMark/>
+                          </w:tcPr>
+                          <w:p>
+                            <w:pPr>
+                              <w:rPr>
+                                <w:color w:val="000000"/>
+                              </w:rPr>
+                            </w:pPr>
+                            <w:r>
+                              <w:rPr>
+                                <w:color w:val="000000"/>
+                              </w:rPr>
+                              <w:t>0.119213</w:t>
+                            </w:r>
+                          </w:p>
+                        </w:tc>
+                      </w:tr>
+                      <w:tr>
+                        <w:trPr>
+                          <w:trHeight w:val="166"/>
+                        </w:trPr>
+                        <w:tc>
+                          <w:tcPr>
+                            <w:tcW w:w="3387" w:type="dxa"/>
+                            <w:tcBorders>
+                              <w:top w:val="nil"/>
+                              <w:left w:val="single" w:sz="4" w:space="0" w:color="auto"/>
+                              <w:bottom w:val="single" w:sz="4" w:space="0" w:color="auto"/>
+                              <w:right w:val="single" w:sz="4" w:space="0" w:color="auto"/>
+                            </w:tcBorders>
+                            <w:shd w:val="clear" w:color="auto" w:fill="auto"/>
+                            <w:noWrap/>
+                            <w:vAlign w:val="center"/>
+                            <w:hideMark/>
+                          </w:tcPr>
+                          <w:p>
+                            <w:pPr>
+                              <w:spacing w:after="0" w:line="240" w:lineRule="auto"/>
+                              <w:rPr>
+                                <w:rFonts w:eastAsia="Times New Roman" w:cs="Times New Roman"/>
+                                <w:color w:val="000000"/>
+                              </w:rPr>
+                            </w:pPr>
+                            <w:r>
+                              <w:rPr>
+                                <w:rFonts w:eastAsia="Times New Roman" w:cs="Times New Roman"/>
+                                <w:color w:val="000000"/>
+                              </w:rPr>
+                              <w:t>Weighted Clause Length</w:t>
+                            </w:r>
+                          </w:p>
+                        </w:tc>
+                        <w:tc>
+                          <w:tcPr>
+                            <w:tcW w:w="3040" w:type="dxa"/>
+                            <w:tcBorders>
+                              <w:top w:val="nil"/>
+                              <w:left w:val="single" w:sz="4" w:space="0" w:color="auto"/>
+                              <w:bottom w:val="single" w:sz="4" w:space="0" w:color="auto"/>
+                              <w:right w:val="single" w:sz="4" w:space="0" w:color="auto"/>
+                            </w:tcBorders>
+                            <w:shd w:val="clear" w:color="auto" w:fill="auto"/>
+                            <w:noWrap/>
+                            <w:hideMark/>
+                          </w:tcPr>
+                          <w:p>
+                            <w:r>
+                              <w:t>2123</w:t>
+                            </w:r>
+                          </w:p>
+                        </w:tc>
+                        <w:tc>
+                          <w:tcPr>
+                            <w:tcW w:w="3143" w:type="dxa"/>
+                            <w:tcBorders>
+                              <w:top w:val="nil"/>
+                              <w:left w:val="nil"/>
+                              <w:bottom w:val="single" w:sz="4" w:space="0" w:color="auto"/>
+                              <w:right w:val="single" w:sz="4" w:space="0" w:color="auto"/>
+                            </w:tcBorders>
+                            <w:shd w:val="clear" w:color="auto" w:fill="auto"/>
+                            <w:noWrap/>
+                            <w:vAlign w:val="bottom"/>
+                            <w:hideMark/>
+                          </w:tcPr>
+                          <w:p>
+                            <w:pPr>
+                              <w:rPr>
+                                <w:color w:val="000000"/>
+                              </w:rPr>
+                            </w:pPr>
+                            <w:r>
+                              <w:rPr>
+                                <w:color w:val="000000"/>
+                              </w:rPr>
+                              <w:t>0.062898</w:t>
+                            </w:r>
+                          </w:p>
+                        </w:tc>
+                      </w:tr>
+                      <w:tr>
+                        <w:trPr>
+                          <w:trHeight w:val="23"/>
+                        </w:trPr>
+                        <w:tc>
+                          <w:tcPr>
+                            <w:tcW w:w="3387" w:type="dxa"/>
+                            <w:tcBorders>
+                              <w:top w:val="nil"/>
+                              <w:left w:val="single" w:sz="4" w:space="0" w:color="auto"/>
+                              <w:bottom w:val="single" w:sz="4" w:space="0" w:color="auto"/>
+                              <w:right w:val="single" w:sz="4" w:space="0" w:color="auto"/>
+                            </w:tcBorders>
+                            <w:shd w:val="clear" w:color="auto" w:fill="auto"/>
+                            <w:noWrap/>
+                            <w:vAlign w:val="center"/>
+                            <w:hideMark/>
+                          </w:tcPr>
+                          <w:p>
+                            <w:pPr>
+                              <w:spacing w:after="0" w:line="240" w:lineRule="auto"/>
+                              <w:rPr>
+                                <w:rFonts w:eastAsia="Times New Roman" w:cs="Times New Roman"/>
+                                <w:color w:val="000000"/>
+                              </w:rPr>
+                            </w:pPr>
+                            <w:r>
+                              <w:rPr>
+                                <w:rFonts w:eastAsia="Times New Roman" w:cs="Times New Roman"/>
+                                <w:color w:val="000000"/>
+                              </w:rPr>
+                              <w:t>Power Weighted Clause Length</w:t>
+                            </w:r>
+                          </w:p>
+                        </w:tc>
+                        <w:tc>
+                          <w:tcPr>
+                            <w:tcW w:w="3040" w:type="dxa"/>
+                            <w:tcBorders>
+                              <w:top w:val="nil"/>
+                              <w:left w:val="single" w:sz="4" w:space="0" w:color="auto"/>
+                              <w:bottom w:val="single" w:sz="4" w:space="0" w:color="auto"/>
+                              <w:right w:val="single" w:sz="4" w:space="0" w:color="auto"/>
+                            </w:tcBorders>
+                            <w:shd w:val="clear" w:color="auto" w:fill="auto"/>
+                            <w:noWrap/>
+                            <w:hideMark/>
+                          </w:tcPr>
+                          <w:p>
+                            <w:r>
+                              <w:t>1400</w:t>
+                            </w:r>
+                          </w:p>
+                        </w:tc>
+                        <w:tc>
+                          <w:tcPr>
+                            <w:tcW w:w="3143" w:type="dxa"/>
+                            <w:tcBorders>
+                              <w:top w:val="nil"/>
+                              <w:left w:val="nil"/>
+                              <w:bottom w:val="single" w:sz="4" w:space="0" w:color="auto"/>
+                              <w:right w:val="single" w:sz="4" w:space="0" w:color="auto"/>
+                            </w:tcBorders>
+                            <w:shd w:val="clear" w:color="auto" w:fill="auto"/>
+                            <w:noWrap/>
+                            <w:vAlign w:val="bottom"/>
+                            <w:hideMark/>
+                          </w:tcPr>
+                          <w:p>
+                            <w:pPr>
+                              <w:rPr>
+                                <w:color w:val="000000"/>
+                              </w:rPr>
+                            </w:pPr>
+                            <w:r>
+                              <w:rPr>
+                                <w:color w:val="000000"/>
+                              </w:rPr>
+                              <w:t>0.041488</w:t>
+                            </w:r>
+                          </w:p>
+                        </w:tc>
+                      </w:tr>
+                    </w:tbl>
+                    <w:p/>
+                  </w:txbxContent>
+                </v:textbox>
+                <w10:wrap type="square"/>
+              </v:shape>
+            </w:pict>
+          </mc:Fallback>
+        </mc:AlternateContent>
+      </w:r>
+      <w:r>
+        <w:rPr>
+          <w:noProof/>
+        </w:rPr>
+        <mc:AlternateContent>
+          <mc:Choice Requires="wps">
+            <w:drawing>
+              <wp:anchor distT="0" distB="0" distL="114300" distR="114300" simplePos="0" relativeHeight="251673600" behindDoc="0" locked="0" layoutInCell="1" allowOverlap="1" wp14:anchorId="1687C733" wp14:editId="71F1A59F">
+                <wp:simplePos x="0" y="0"/>
+                <wp:positionH relativeFrom="column">
+                  <wp:posOffset>-56515</wp:posOffset>
+                </wp:positionH>
+                <wp:positionV relativeFrom="paragraph">
+                  <wp:posOffset>7636193</wp:posOffset>
+                </wp:positionV>
+                <wp:extent cx="6238875" cy="635"/>
+                <wp:effectExtent l="0" t="0" r="9525" b="18415"/>
+                <wp:wrapSquare wrapText="bothSides"/>
+                <wp:docPr id="14" name="Text Box 14"/>
+                <wp:cNvGraphicFramePr/>
+                <a:graphic xmlns:a="http://schemas.openxmlformats.org/drawingml/2006/main">
+                  <a:graphicData uri="http://schemas.microsoft.com/office/word/2010/wordprocessingShape">
+                    <wps:wsp>
+                      <wps:cNvSpPr txBox="1"/>
+                      <wps:spPr>
+                        <a:xfrm>
+                          <a:off x="0" y="0"/>
+                          <a:ext cx="6238875" cy="635"/>
+                        </a:xfrm>
+                        <a:prstGeom prst="rect">
+                          <a:avLst/>
+                        </a:prstGeom>
+                        <a:solidFill>
+                          <a:prstClr val="white"/>
+                        </a:solidFill>
+                        <a:ln>
+                          <a:noFill/>
+                        </a:ln>
+                      </wps:spPr>
+                      <wps:txbx>
+                        <w:txbxContent>
+                          <w:p>
+                            <w:pPr>
+                              <w:pStyle w:val="Caption"/>
+                              <w:jc w:val="center"/>
+                              <w:rPr>
+                                <w:noProof/>
+                              </w:rPr>
+                            </w:pPr>
+                            <w:r>
+                              <w:t>Table</w:t>
+                            </w:r>
+                            <w:r>
+                              <w:t xml:space="preserve"> 8</w:t>
+                            </w:r>
+                            <w:r>
+                              <w:t xml:space="preserve">: </w:t>
+                            </w:r>
+                            <w:r>
+                              <w:t>Average percentage of PVE in total variable splits and ratio of UCPs to variable splits</w:t>
+                            </w:r>
+                          </w:p>
+                        </w:txbxContent>
+                      </wps:txbx>
+                      <wps:bodyPr rot="0" spcFirstLastPara="0" vertOverflow="overflow" horzOverflow="overflow" vert="horz" wrap="square" lIns="0" tIns="0" rIns="0" bIns="0" numCol="1" spcCol="0" rtlCol="0" fromWordArt="0" anchor="t" anchorCtr="0" forceAA="0" compatLnSpc="1">
+                        <a:prstTxWarp prst="textNoShape">
+                          <a:avLst/>
+                        </a:prstTxWarp>
+                        <a:spAutoFit/>
+                      </wps:bodyPr>
+                    </wps:wsp>
+                  </a:graphicData>
+                </a:graphic>
+              </wp:anchor>
+            </w:drawing>
+          </mc:Choice>
+          <mc:Fallback>
+            <w:pict>
+              <v:shape w14:anchorId="1687C733" id="Text Box 14" o:spid="_x0000_s1040" type="#_x0000_t202" style="position:absolute;margin-left:-4.45pt;margin-top:601.3pt;width:491.25pt;height:.05pt;z-index:251673600;visibility:visible;mso-wrap-style:square;mso-wrap-distance-left:9pt;mso-wrap-distance-top:0;mso-wrap-distance-right:9pt;mso-wrap-distance-bottom:0;mso-position-horizontal:absolute;mso-position-horizontal-relative:text;mso-position-vertical:absolute;mso-position-vertical-relative:text;v-text-anchor:top" o:gfxdata="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" stroked="f">
+                <v:textbox style="mso-fit-shape-to-text:t" inset="0,0,0,0">
+                  <w:txbxContent>
+                    <w:p>
+                      <w:pPr>
+                        <w:pStyle w:val="Caption"/>
+                        <w:jc w:val="center"/>
+                        <w:rPr>
+                          <w:noProof/>
+                        </w:rPr>
+                      </w:pPr>
+                      <w:r>
+                        <w:t>Table</w:t>
+                      </w:r>
+                      <w:r>
+                        <w:t xml:space="preserve"> 8</w:t>
+                      </w:r>
+                      <w:r>
+                        <w:t xml:space="preserve">: </w:t>
+                      </w:r>
+                      <w:r>
+                        <w:t>Average percentage of PVE in total variable splits and ratio of UCPs to variable splits</w:t>
+                      </w:r>
+                    </w:p>
+                  </w:txbxContent>
+                </v:textbox>
+                <w10:wrap type="square"/>
+              </v:shape>
+            </w:pict>
+          </mc:Fallback>
+        </mc:AlternateContent>
+      </w:r>
+    </w:p>
+    <w:p>
+      <w:pPr>
+        <w:spacing w:after="0"/>
+      </w:pPr>
+    </w:p>
+    <w:p>
+      <w:pPr>
+        <w:spacing w:after="0"/>
+      </w:pPr>
+    </w:p>
+    <w:p>
+      <w:pPr>
+        <w:spacing w:after="0"/>
+      </w:pPr>
+      <w:r>
         <w:t>Points to discuss:</w:t>
       </w:r>
     </w:p>
@@ -25452,8 +29676,6 @@
       <w:r>
         <w:t xml:space="preserve"> vs. choosing by clause length</w:t>
       </w:r>
-      <w:bookmarkStart w:id="0" w:name="_GoBack"/>
-      <w:bookmarkEnd w:id="0"/>
     </w:p>
     <w:p>
       <w:pPr>
@@ -25560,10 +29782,22 @@
       </w:pPr>
       <w:r>
         <w:tab/>
-        <w:t xml:space="preserve">It can be seen that the gradient in Table 3 is in a similar pattern in Table 4. Table 5 was created to show the similarity more clearly, as the inclusion of the 0 values caused by the two algorithms that did not use unit clause propagation greatly increased the range of the gradient and so the pattern was less obvious. From this similarity, one can conclude that </w:t>
-      </w:r>
-      <w:r>
-        <w:t>there is a clear relationship between the amount of unit clause propagations occur and the speed at which the algorithm can complete.</w:t>
+        <w:t>It can be seen that the gradient in Table 3 is in a similar pattern in Table 4. Table 5 was created to show the similarity more clearly, as the inclusion of the two algorithms that did not use unit clause propagation greatly increased the range of the gradient</w:t>
+      </w:r>
+      <w:r>
+        <w:t xml:space="preserve"> (as they added 0 values)</w:t>
+      </w:r>
+      <w:r>
+        <w:t xml:space="preserve"> and so the pattern was less obvious. From this similarity, one can conclude that </w:t>
+      </w:r>
+      <w:r>
+        <w:t>there is a clear relationship between the amount of unit clause propagations</w:t>
+      </w:r>
+      <w:r>
+        <w:t xml:space="preserve"> that</w:t>
+      </w:r>
+      <w:r>
+        <w:t xml:space="preserve"> occur and the speed at which the algorithm can complete.</w:t>
       </w:r>
     </w:p>
     <w:p>
@@ -25581,13 +29815,73 @@
         <w:t xml:space="preserve">. Yet for algorithms that used Unit Clause Propagation, they generally used them the least. </w:t>
       </w:r>
       <w:r>
-        <w:t xml:space="preserve">Meanwhile, the slowest run times in this category was Naïve with Unit Clause Propagation and Naïve with both Unit Clause Propagation and Pure Variable Elimination, which used the most Unit Clause Propagation split. </w:t>
-      </w:r>
-      <w:r>
-        <w:t xml:space="preserve">This seems to indicate that having Unit Clause Propagation definitively </w:t>
-      </w:r>
-      <w:r>
-        <w:t>helps improve algorithm run time, having a secondary selection method is key</w:t>
+        <w:t>Meanwhile, the slowest run times in this category was Naïve with Unit Clause Propagation and Naïve with both Unit Clause Propagation and Pure Variable Elimination, which used the mo</w:t>
+      </w:r>
+      <w:r>
+        <w:t>st Unit Clause Propagations</w:t>
+      </w:r>
+      <w:r>
+        <w:t xml:space="preserve">. </w:t>
+      </w:r>
+      <w:r>
+        <w:t>This indicate</w:t>
+      </w:r>
+      <w:r>
+        <w:t>s</w:t>
+      </w:r>
+      <w:r>
+        <w:t xml:space="preserve"> that having Unit Clause Propagation definitively </w:t>
+      </w:r>
+      <w:r>
+        <w:t>helps improve algorithm run time,</w:t>
+      </w:r>
+      <w:r>
+        <w:t xml:space="preserve"> but</w:t>
+      </w:r>
+      <w:r>
+        <w:t xml:space="preserve"> having a secondary selection method is key</w:t>
+      </w:r>
+      <w:r>
+        <w:t xml:space="preserve">. </w:t>
+      </w:r>
+    </w:p>
+    <w:p>
+      <w:pPr>
+        <w:spacing w:after="0"/>
+      </w:pPr>
+      <w:r>
+        <w:tab/>
+        <w:t>It is also worth noting that for the most successful algorithms that used Unit Clause Propagation</w:t>
+      </w:r>
+      <w:r>
+        <w:t xml:space="preserve"> in addition to a secondary selection method (besides Naïve), </w:t>
+      </w:r>
+      <w:r>
+        <w:t>they have the highest ratio of Unit Clause Propagations to variable splits (which are done by the heuristic or Pure Variable Elimination), as seen in Table 8. This stands in contrast to the findings from Table 5, which show that these algorithms also used the least Unit Clause Propagations</w:t>
+      </w:r>
+      <w:r>
+        <w:t>. Using this data and b</w:t>
+      </w:r>
+      <w:r>
+        <w:t xml:space="preserve">uilding on the </w:t>
+      </w:r>
+      <w:r>
+        <w:t>concepts</w:t>
+      </w:r>
+      <w:r>
+        <w:t xml:space="preserve"> from the </w:t>
+      </w:r>
+      <w:r>
+        <w:t xml:space="preserve">last </w:t>
+      </w:r>
+      <w:r>
+        <w:t>paragraph, one</w:t>
+      </w:r>
+      <w:r>
+        <w:t xml:space="preserve"> can conclude that an</w:t>
+      </w:r>
+      <w:r>
+        <w:t xml:space="preserve"> algorithm runs faster if it more efficiently leads to Unit Clause Propagation.</w:t>
       </w:r>
     </w:p>
     <w:p>
@@ -25598,11 +29892,26 @@
     <w:p>
       <w:pPr>
         <w:spacing w:after="0"/>
+        <w:rPr>
+          <w:b/>
+          <w:sz w:val="28"/>
+          <w:szCs w:val="28"/>
+        </w:rPr>
       </w:pPr>
       <w:r>
+        <w:rPr>
+          <w:b/>
+          <w:sz w:val="28"/>
+          <w:szCs w:val="28"/>
+        </w:rPr>
         <w:t>3.3</w:t>
       </w:r>
       <w:r>
+        <w:rPr>
+          <w:b/>
+          <w:sz w:val="28"/>
+          <w:szCs w:val="28"/>
+        </w:rPr>
         <w:tab/>
         <w:t>Performance of Pure Variable Elimination</w:t>
       </w:r>
@@ -25612,11 +29921,11 @@
         <w:spacing w:after="0"/>
       </w:pPr>
       <w:r>
-        <w:t>3.4</w:t>
-      </w:r>
-      <w:r>
         <w:tab/>
-        <w:t>Signed vs. Unsigned Maximum Active Clauses</w:t>
+        <w:t>Looking at Table 6, it appears that Pure Variable Elimination by itself does little to alter the performance of the algorithm relative to the naïve approach. This conclusion can be further supported by comparing the performance of Naïve with Unit Clause Propagation and Naïve with both Unit Clause Propagation and Pure Variable Elimination. These algori</w:t>
+      </w:r>
+      <w:r>
+        <w:t>thms behaved nearly identically, which implies that Pure Variable Elimination contributes very little to the success of these algorithms.</w:t>
       </w:r>
     </w:p>
     <w:p>
@@ -25625,16 +29934,109 @@
       </w:pPr>
       <w:r>
         <w:tab/>
+        <w:t>In Table 7</w:t>
+      </w:r>
+      <w:r>
+        <w:t xml:space="preserve"> and Table 8,</w:t>
+      </w:r>
+      <w:r>
+        <w:t xml:space="preserve"> it is clear that </w:t>
+      </w:r>
+      <w:r>
+        <w:t>all</w:t>
+      </w:r>
+      <w:r>
+        <w:t xml:space="preserve"> </w:t>
+      </w:r>
+      <w:r>
+        <w:t>of the algorithms</w:t>
+      </w:r>
+      <w:r>
+        <w:t xml:space="preserve"> use Pure Variab</w:t>
+      </w:r>
+      <w:r>
+        <w:t>le Elimination a minimal amount.</w:t>
+      </w:r>
+      <w:r>
+        <w:t xml:space="preserve"> It is worth noting that the algorithm that used Pure Variable Elimination the most was Naïve with Pure Variable Elimination. Yet it also had the second largest amount of total variable splits and run time, nearly identical to the largest, which was Naïve. This further supports the idea that Pure Variable Elimination offers essentially no improvement on selecting a variable naively</w:t>
+      </w:r>
+      <w:r>
+        <w:t>.</w:t>
       </w:r>
     </w:p>
     <w:p>
       <w:pPr>
         <w:spacing w:after="0"/>
-        <w:ind w:left="2880"/>
       </w:pPr>
-      <w:r>
-        <w:br w:type="page"/>
-      </w:r>
+    </w:p>
+    <w:p>
+      <w:pPr>
+        <w:spacing w:after="0"/>
+        <w:rPr>
+          <w:b/>
+          <w:sz w:val="28"/>
+          <w:szCs w:val="28"/>
+        </w:rPr>
+      </w:pPr>
+      <w:r>
+        <w:rPr>
+          <w:b/>
+          <w:sz w:val="28"/>
+          <w:szCs w:val="28"/>
+        </w:rPr>
+        <w:t>3.4</w:t>
+      </w:r>
+      <w:r>
+        <w:rPr>
+          <w:b/>
+          <w:sz w:val="28"/>
+          <w:szCs w:val="28"/>
+        </w:rPr>
+        <w:tab/>
+        <w:t xml:space="preserve">Signed vs. </w:t>
+      </w:r>
+      <w:r>
+        <w:rPr>
+          <w:b/>
+          <w:sz w:val="28"/>
+          <w:szCs w:val="28"/>
+        </w:rPr>
+        <w:t>Unsigned Maximum Active Clauses</w:t>
+      </w:r>
+    </w:p>
+    <w:p>
+      <w:pPr>
+        <w:spacing w:after="0"/>
+      </w:pPr>
+      <w:r>
+        <w:lastRenderedPageBreak/>
+        <w:tab/>
+        <w:t xml:space="preserve">One of the key things I looked for running my tests was the difference in performances that occurred when selecting a variable that appeared in the most active clauses, with and without regard to its negation. </w:t>
+      </w:r>
+      <w:r>
+        <w:t>The Maximum Active Clauses heuristic performed marginally better. Though a larger portion of its splits were Pure Variable Elimination, the raw total of its Pure Variable Eliminations were about 75% that of the Maximum Signed Active Clause heuristic</w:t>
+      </w:r>
+      <w:r>
+        <w:t xml:space="preserve">. Either way, the percentage this was used in both cases was insignificant relative to the total amount of variable splits. Both heuristics had a ratio of Unit Clause Propagations to variable splits that was approximately 1.07. Because of these factors, we can conclude that for both algorithms essentially every time the heuristic had to be employed, a unit clause was generated at some point as a result. This leaves the total amount of variable splits as the only factor to explain the slight difference in the algorithms run time. The Maximum Active Clauses algorithm makes less of these, which is consistent with the fact that it runs faster. </w:t>
+      </w:r>
+      <w:r>
+        <w:t xml:space="preserve">I believe the greater success of this algorithm can be attributed to the fact that it affects more clauses than just ones where a variable has a certain negation, leading to the overall satisfaction of more clauses and the creation of </w:t>
+      </w:r>
+      <w:proofErr w:type="gramStart"/>
+      <w:r>
+        <w:t>more shorter</w:t>
+      </w:r>
+      <w:proofErr w:type="gramEnd"/>
+      <w:r>
+        <w:t xml:space="preserve"> or unit clauses.</w:t>
+      </w:r>
+      <w:bookmarkStart w:id="0" w:name="_GoBack"/>
+      <w:bookmarkEnd w:id="0"/>
+    </w:p>
+    <w:p>
+      <w:pPr>
+        <w:spacing w:after="0"/>
+      </w:pPr>
     </w:p>
     <w:p>
       <w:pPr>
@@ -25787,7 +30189,7 @@
           <w:rPr>
             <w:noProof/>
           </w:rPr>
-          <w:t>12</w:t>
+          <w:t>13</w:t>
         </w:r>
         <w:r>
           <w:rPr>
@@ -26714,6 +31116,36 @@
       <w:spacing w:val="15"/>
     </w:rPr>
   </w:style>
+  <w:style w:type="paragraph" w:styleId="BalloonText">
+    <w:name w:val="Balloon Text"/>
+    <w:basedOn w:val="Normal"/>
+    <w:link w:val="BalloonTextChar"/>
+    <w:uiPriority w:val="99"/>
+    <w:semiHidden/>
+    <w:unhideWhenUsed/>
+    <w:rsid w:val="00E26F3B"/>
+    <w:pPr>
+      <w:spacing w:after="0" w:line="240" w:lineRule="auto"/>
+    </w:pPr>
+    <w:rPr>
+      <w:rFonts w:ascii="Segoe UI" w:hAnsi="Segoe UI" w:cs="Segoe UI"/>
+      <w:sz w:val="18"/>
+      <w:szCs w:val="18"/>
+    </w:rPr>
+  </w:style>
+  <w:style w:type="character" w:customStyle="1" w:styleId="BalloonTextChar">
+    <w:name w:val="Balloon Text Char"/>
+    <w:basedOn w:val="DefaultParagraphFont"/>
+    <w:link w:val="BalloonText"/>
+    <w:uiPriority w:val="99"/>
+    <w:semiHidden/>
+    <w:rsid w:val="00E26F3B"/>
+    <w:rPr>
+      <w:rFonts w:ascii="Segoe UI" w:hAnsi="Segoe UI" w:cs="Segoe UI"/>
+      <w:sz w:val="18"/>
+      <w:szCs w:val="18"/>
+    </w:rPr>
+  </w:style>
 </w:styles>
 </file>
 
@@ -26983,7 +31415,7 @@
 </file>
 
 <file path=customXml/itemProps1.xml><?xml version="1.0" encoding="utf-8"?>
-<ds:datastoreItem xmlns:ds="http://schemas.openxmlformats.org/officeDocument/2006/customXml" ds:itemID="{89C7C0BB-0275-4058-AFA4-B17726523822}">
+<ds:datastoreItem xmlns:ds="http://schemas.openxmlformats.org/officeDocument/2006/customXml" ds:itemID="{90CFD7E5-E0DD-4D6D-BC98-DA11E6C4B0A6}">
   <ds:schemaRefs>
     <ds:schemaRef ds:uri="http://schemas.openxmlformats.org/officeDocument/2006/bibliography"/>
   </ds:schemaRefs>

</xml_diff>